<commit_message>
notes on injury paper
</commit_message>
<xml_diff>
--- a/USA/state/write_ups/02_monthly_injury_temperature_paper/words/01_nature_cc/10_entire/impact of anomalous temperature on monthly injury mortality by age and sex in the USA 2018 08 01.docx
+++ b/USA/state/write_ups/02_monthly_injury_temperature_paper/words/01_nature_cc/10_entire/impact of anomalous temperature on monthly injury mortality by age and sex in the USA 2018 08 01.docx
@@ -1932,7 +1932,7 @@
           <w:szCs w:val="24"/>
           <w:lang w:eastAsia="en-GB"/>
         </w:rPr>
-        <w:t xml:space="preserve">We obtained data on temperature from ERA-Interim, which combines predictions from a physical model with ground-based and satellite measurements </w:t>
+        <w:t>We obtained data on temperature from ERA-Interim, which combines predictions from a physical model with ground-based and satellite measurements</w:t>
       </w:r>
       <w:r>
         <w:rPr>
@@ -1941,6 +1941,15 @@
           <w:szCs w:val="24"/>
           <w:lang w:eastAsia="en-GB"/>
         </w:rPr>
+        <w:t>.</w:t>
+      </w:r>
+      <w:r>
+        <w:rPr>
+          <w:rFonts w:ascii="Times New Roman" w:eastAsiaTheme="minorHAnsi" w:hAnsi="Times New Roman"/>
+          <w:sz w:val="24"/>
+          <w:szCs w:val="24"/>
+          <w:lang w:eastAsia="en-GB"/>
+        </w:rPr>
         <w:fldChar w:fldCharType="begin" w:fldLock="1"/>
       </w:r>
       <w:r>
@@ -1950,7 +1959,7 @@
           <w:szCs w:val="24"/>
           <w:lang w:eastAsia="en-GB"/>
         </w:rPr>
-        <w:instrText>ADDIN CSL_CITATION {"citationItems":[{"id":"ITEM-1","itemData":{"DOI":"10.1002/qj.828","ISSN":"0035-9009","author":[{"dropping-particle":"","family":"Dee","given":"D P","non-dropping-particle":"","parse-names":false,"suffix":""},{"dropping-particle":"","family":"Uppala","given":"S M","non-dropping-particle":"","parse-names":false,"suffix":""},{"dropping-particle":"","family":"Simmons","given":"A J","non-dropping-particle":"","parse-names":false,"suffix":""},{"dropping-particle":"","family":"Berrisford","given":"P","non-dropping-particle":"","parse-names":false,"suffix":""},{"dropping-particle":"","family":"Poli","given":"P","non-dropping-particle":"","parse-names":false,"suffix":""},{"dropping-particle":"","family":"Kobayashi","given":"S","non-dropping-particle":"","parse-names":false,"suffix":""},{"dropping-particle":"","family":"Andrae","given":"U","non-dropping-particle":"","parse-names":false,"suffix":""},{"dropping-particle":"","family":"Balmaseda","given":"M A","non-dropping-particle":"","parse-names":false,"suffix":""},{"dropping-particle":"","family":"Balsamo","given":"G","non-dropping-particle":"","parse-names":false,"suffix":""},{"dropping-particle":"","family":"Bauer","given":"P","non-dropping-particle":"","parse-names":false,"suffix":""},{"dropping-particle":"","family":"Bechtold","given":"P","non-dropping-particle":"","parse-names":false,"suffix":""},{"dropping-particle":"","family":"Beljaars","given":"A C M","non-dropping-particle":"","parse-names":false,"suffix":""},{"dropping-particle":"","family":"Berg","given":"L","non-dropping-particle":"van de","parse-names":false,"suffix":""},{"dropping-particle":"","family":"Bidlot","given":"J","non-dropping-particle":"","parse-names":false,"suffix":""},{"dropping-particle":"","family":"Bormann","given":"N","non-dropping-particle":"","parse-names":false,"suffix":""},{"dropping-particle":"","family":"Delsol","given":"C","non-dropping-particle":"","parse-names":false,"suffix":""},{"dropping-particle":"","family":"Dragani","given":"R","non-dropping-particle":"","parse-names":false,"suffix":""},{"dropping-particle":"","family":"Fuentes","given":"M","non-dropping-particle":"","parse-names":false,"suffix":""},{"dropping-particle":"","family":"Geer","given":"A J","non-dropping-particle":"","parse-names":false,"suffix":""},{"dropping-particle":"","family":"Haimberger","given":"L","non-dropping-particle":"","parse-names":false,"suffix":""},{"dropping-particle":"","family":"Healy","given":"S B","non-dropping-particle":"","parse-names":false,"suffix":""},{"dropping-particle":"","family":"Hersbach","given":"H","non-dropping-particle":"","parse-names":false,"suffix":""},{"dropping-particle":"V","family":"Holm","given":"E","non-dropping-particle":"","parse-names":false,"suffix":""},{"dropping-particle":"","family":"Isaksen","given":"L","non-dropping-particle":"","parse-names":false,"suffix":""},{"dropping-particle":"","family":"Kallberg","given":"P","non-dropping-particle":"","parse-names":false,"suffix":""},{"dropping-particle":"","family":"Koehler","given":"M","non-dropping-particle":"","parse-names":false,"suffix":""},{"dropping-particle":"","family":"Matricardi","given":"M","non-dropping-particle":"","parse-names":false,"suffix":""},{"dropping-particle":"","family":"McNally","given":"A P","non-dropping-particle":"","parse-names":false,"suffix":""},{"dropping-particle":"","family":"Monge-Sanz","given":"B M","non-dropping-particle":"","parse-names":false,"suffix":""},{"dropping-particle":"","family":"Morcrette","given":"J J","non-dropping-particle":"","parse-names":false,"suffix":""},{"dropping-particle":"","family":"Park","given":"B K","non-dropping-particle":"","parse-names":false,"suffix":""},{"dropping-particle":"","family":"Peubey","given":"C","non-dropping-particle":"","parse-names":false,"suffix":""},{"dropping-particle":"","family":"Rosnay","given":"P","non-dropping-particle":"de","parse-names":false,"suffix":""},{"dropping-particle":"","family":"Tavolato","given":"C","non-dropping-particle":"","parse-names":false,"suffix":""},{"dropping-particle":"","family":"Thepaut","given":"J N","non-dropping-particle":"","parse-names":false,"suffix":""},{"dropping-particle":"","family":"Vitart","given":"F","non-dropping-particle":"","parse-names":false,"suffix":""}],"container-title":"Quarterly Journal of the Royal Meteorological Society","id":"ITEM-1","issue":"656","issued":{"date-parts":[["2011"]]},"note":"Balsamo, Gianpaolo/I-3362-2013; de Rosnay, Patricia/M-8203-2013; Vuichard, Nicolas/A-6629-2011\nBalsamo, Gianpaolo/0000-0002-1745-3634; de Rosnay, Patricia/0000-0002-7374-3820;\nA\n3929","page":"553-597","title":"The ERA-Interim reanalysis: configuration and performance of the data assimilation system","type":"article-journal","volume":"137"},"uris":["http://www.mendeley.com/documents/?uuid=68d977a8-9daf-4912-825a-6764f476448a"]}],"mendeley":{"formattedCitation":"&lt;sup&gt;13&lt;/sup&gt;","plainTextFormattedCitation":"13","previouslyFormattedCitation":"(Dee et al., 2011)"},"properties":{"noteIndex":0},"schema":"https://github.com/citation-style-language/schema/raw/master/csl-citation.json"}</w:instrText>
+        <w:instrText>ADDIN CSL_CITATION {"citationItems":[{"id":"ITEM-1","itemData":{"DOI":"10.1002/qj.828","ISSN":"0035-9009","author":[{"dropping-particle":"","family":"Dee","given":"D P","non-dropping-particle":"","parse-names":false,"suffix":""},{"dropping-particle":"","family":"Uppala","given":"S M","non-dropping-particle":"","parse-names":false,"suffix":""},{"dropping-particle":"","family":"Simmons","given":"A J","non-dropping-particle":"","parse-names":false,"suffix":""},{"dropping-particle":"","family":"Berrisford","given":"P","non-dropping-particle":"","parse-names":false,"suffix":""},{"dropping-particle":"","family":"Poli","given":"P","non-dropping-particle":"","parse-names":false,"suffix":""},{"dropping-particle":"","family":"Kobayashi","given":"S","non-dropping-particle":"","parse-names":false,"suffix":""},{"dropping-particle":"","family":"Andrae","given":"U","non-dropping-particle":"","parse-names":false,"suffix":""},{"dropping-particle":"","family":"Balmaseda","given":"M A","non-dropping-particle":"","parse-names":false,"suffix":""},{"dropping-particle":"","family":"Balsamo","given":"G","non-dropping-particle":"","parse-names":false,"suffix":""},{"dropping-particle":"","family":"Bauer","given":"P","non-dropping-particle":"","parse-names":false,"suffix":""},{"dropping-particle":"","family":"Bechtold","given":"P","non-dropping-particle":"","parse-names":false,"suffix":""},{"dropping-particle":"","family":"Beljaars","given":"A C M","non-dropping-particle":"","parse-names":false,"suffix":""},{"dropping-particle":"","family":"Berg","given":"L","non-dropping-particle":"van de","parse-names":false,"suffix":""},{"dropping-particle":"","family":"Bidlot","given":"J","non-dropping-particle":"","parse-names":false,"suffix":""},{"dropping-particle":"","family":"Bormann","given":"N","non-dropping-particle":"","parse-names":false,"suffix":""},{"dropping-particle":"","family":"Delsol","given":"C","non-dropping-particle":"","parse-names":false,"suffix":""},{"dropping-particle":"","family":"Dragani","given":"R","non-dropping-particle":"","parse-names":false,"suffix":""},{"dropping-particle":"","family":"Fuentes","given":"M","non-dropping-particle":"","parse-names":false,"suffix":""},{"dropping-particle":"","family":"Geer","given":"A J","non-dropping-particle":"","parse-names":false,"suffix":""},{"dropping-particle":"","family":"Haimberger","given":"L","non-dropping-particle":"","parse-names":false,"suffix":""},{"dropping-particle":"","family":"Healy","given":"S B","non-dropping-particle":"","parse-names":false,"suffix":""},{"dropping-particle":"","family":"Hersbach","given":"H","non-dropping-particle":"","parse-names":false,"suffix":""},{"dropping-particle":"V","family":"Holm","given":"E","non-dropping-particle":"","parse-names":false,"suffix":""},{"dropping-particle":"","family":"Isaksen","given":"L","non-dropping-particle":"","parse-names":false,"suffix":""},{"dropping-particle":"","family":"Kallberg","given":"P","non-dropping-particle":"","parse-names":false,"suffix":""},{"dropping-particle":"","family":"Koehler","given":"M","non-dropping-particle":"","parse-names":false,"suffix":""},{"dropping-particle":"","family":"Matricardi","given":"M","non-dropping-particle":"","parse-names":false,"suffix":""},{"dropping-particle":"","family":"McNally","given":"A P","non-dropping-particle":"","parse-names":false,"suffix":""},{"dropping-particle":"","family":"Monge-Sanz","given":"B M","non-dropping-particle":"","parse-names":false,"suffix":""},{"dropping-particle":"","family":"Morcrette","given":"J J","non-dropping-particle":"","parse-names":false,"suffix":""},{"dropping-particle":"","family":"Park","given":"B K","non-dropping-particle":"","parse-names":false,"suffix":""},{"dropping-particle":"","family":"Peubey","given":"C","non-dropping-particle":"","parse-names":false,"suffix":""},{"dropping-particle":"","family":"Rosnay","given":"P","non-dropping-particle":"de","parse-names":false,"suffix":""},{"dropping-particle":"","family":"Tavolato","given":"C","non-dropping-particle":"","parse-names":false,"suffix":""},{"dropping-particle":"","family":"Thepaut","given":"J N","non-dropping-particle":"","parse-names":false,"suffix":""},{"dropping-particle":"","family":"Vitart","given":"F","non-dropping-particle":"","parse-names":false,"suffix":""}],"container-title":"Quarterly Journal of the Royal Meteorological Society","id":"ITEM-1","issue":"656","issued":{"date-parts":[["2011"]]},"note":"Balsamo, Gianpaolo/I-3362-2013; de Rosnay, Patricia/M-8203-2013; Vuichard, Nicolas/A-6629-2011\nBalsamo, Gianpaolo/0000-0002-1745-3634; de Rosnay, Patricia/0000-0002-7374-3820;\nA\n3929","page":"553-597","title":"The ERA-Interim reanalysis: configuration and performance of the data assimilation system","type":"article-journal","volume":"137"},"uris":["http://www.mendeley.com/documents/?uuid=68d977a8-9daf-4912-825a-6764f476448a"]}],"mendeley":{"formattedCitation":"&lt;sup&gt;13&lt;/sup&gt;","plainTextFormattedCitation":"13","previouslyFormattedCitation":"&lt;sup&gt;13&lt;/sup&gt;"},"properties":{"noteIndex":0},"schema":"https://github.com/citation-style-language/schema/raw/master/csl-citation.json"}</w:instrText>
       </w:r>
       <w:r>
         <w:rPr>
@@ -1988,7 +1997,7 @@
           <w:szCs w:val="24"/>
           <w:lang w:eastAsia="en-GB"/>
         </w:rPr>
-        <w:t xml:space="preserve">. We used gridded four-times-daily estimates at a resolution of 80km to generate monthly population-weighted temperature by </w:t>
+        <w:t xml:space="preserve"> We used gridded four-times-daily estimates at a resolution of 80km to generate monthly population-weighted temperature by </w:t>
       </w:r>
       <w:r>
         <w:rPr>
@@ -3405,48 +3414,1083 @@
         </w:rPr>
         <w:t xml:space="preserve">from various types of injury </w:t>
       </w:r>
+      <w:r>
+        <w:rPr>
+          <w:rFonts w:ascii="Times New Roman" w:hAnsi="Times New Roman"/>
+          <w:sz w:val="24"/>
+          <w:szCs w:val="24"/>
+        </w:rPr>
+        <w:t xml:space="preserve">could arise from realistic climate change during the lifetimes of those alive today. </w:t>
+      </w:r>
+      <w:r>
+        <w:rPr>
+          <w:rFonts w:ascii="Times New Roman" w:hAnsi="Times New Roman"/>
+          <w:sz w:val="24"/>
+          <w:szCs w:val="24"/>
+        </w:rPr>
+        <w:t xml:space="preserve">Our study is the first that we are aware of that has examined excess risk by age-sex group for </w:t>
+      </w:r>
+      <w:r>
+        <w:rPr>
+          <w:rFonts w:ascii="Times New Roman" w:hAnsi="Times New Roman"/>
+          <w:sz w:val="24"/>
+          <w:szCs w:val="24"/>
+        </w:rPr>
+        <w:t xml:space="preserve">the </w:t>
+      </w:r>
+      <w:r>
+        <w:rPr>
+          <w:rFonts w:ascii="Times New Roman" w:hAnsi="Times New Roman"/>
+          <w:sz w:val="24"/>
+          <w:szCs w:val="24"/>
+        </w:rPr>
+        <w:t>temperature metrics.</w:t>
+      </w:r>
+      <w:r>
+        <w:rPr>
+          <w:rFonts w:ascii="Times New Roman" w:hAnsi="Times New Roman"/>
+          <w:sz w:val="24"/>
+          <w:szCs w:val="24"/>
+        </w:rPr>
+        <w:t xml:space="preserve"> </w:t>
+      </w:r>
+    </w:p>
+    <w:p>
+      <w:pPr>
+        <w:spacing w:after="0" w:line="480" w:lineRule="auto"/>
+        <w:jc w:val="both"/>
+        <w:rPr>
+          <w:rFonts w:ascii="Times New Roman" w:hAnsi="Times New Roman"/>
+          <w:sz w:val="24"/>
+          <w:szCs w:val="24"/>
+        </w:rPr>
+      </w:pPr>
+    </w:p>
+    <w:p>
+      <w:pPr>
+        <w:spacing w:after="0" w:line="480" w:lineRule="auto"/>
+        <w:jc w:val="both"/>
+        <w:rPr>
+          <w:rFonts w:ascii="Times New Roman" w:hAnsi="Times New Roman"/>
+          <w:sz w:val="24"/>
+          <w:szCs w:val="24"/>
+        </w:rPr>
+      </w:pPr>
+      <w:r>
+        <w:rPr>
+          <w:rFonts w:ascii="Times New Roman" w:hAnsi="Times New Roman"/>
+          <w:sz w:val="24"/>
+          <w:szCs w:val="24"/>
+        </w:rPr>
+        <w:t xml:space="preserve">By examining age-sex groups distinctly, we have </w:t>
+      </w:r>
+      <w:r>
+        <w:rPr>
+          <w:rFonts w:ascii="Times New Roman" w:hAnsi="Times New Roman"/>
+          <w:sz w:val="24"/>
+          <w:szCs w:val="24"/>
+        </w:rPr>
+        <w:t xml:space="preserve">identified how </w:t>
+      </w:r>
+      <w:r>
+        <w:rPr>
+          <w:rFonts w:ascii="Times New Roman" w:hAnsi="Times New Roman"/>
+          <w:sz w:val="24"/>
+          <w:szCs w:val="24"/>
+        </w:rPr>
+        <w:t xml:space="preserve">particular groups may have distinct excess risk </w:t>
+      </w:r>
+      <w:r>
+        <w:rPr>
+          <w:rFonts w:ascii="Times New Roman" w:hAnsi="Times New Roman"/>
+          <w:sz w:val="24"/>
+          <w:szCs w:val="24"/>
+        </w:rPr>
+        <w:t xml:space="preserve">for temperature shifts. </w:t>
+      </w:r>
+      <w:r>
+        <w:rPr>
+          <w:rFonts w:ascii="Times New Roman" w:hAnsi="Times New Roman"/>
+          <w:sz w:val="24"/>
+          <w:szCs w:val="24"/>
+        </w:rPr>
+        <w:t>There exist not only distinct patterns for age groups, but also between men and women within the same age groups, across months and climate variables.</w:t>
+      </w:r>
+      <w:r>
+        <w:rPr>
+          <w:rFonts w:ascii="Times New Roman" w:hAnsi="Times New Roman"/>
+          <w:sz w:val="24"/>
+          <w:szCs w:val="24"/>
+        </w:rPr>
+        <w:t xml:space="preserve"> Broadly it is evident that younger men are at greater risk </w:t>
+      </w:r>
+      <w:r>
+        <w:rPr>
+          <w:rFonts w:ascii="Times New Roman" w:hAnsi="Times New Roman"/>
+          <w:sz w:val="24"/>
+          <w:szCs w:val="24"/>
+        </w:rPr>
+        <w:t xml:space="preserve">than younger women </w:t>
+      </w:r>
+      <w:r>
+        <w:rPr>
+          <w:rFonts w:ascii="Times New Roman" w:hAnsi="Times New Roman"/>
+          <w:sz w:val="24"/>
+          <w:szCs w:val="24"/>
+        </w:rPr>
+        <w:t>from a warmer climate, whereas older women</w:t>
+      </w:r>
+      <w:r>
+        <w:rPr>
+          <w:rFonts w:ascii="Times New Roman" w:hAnsi="Times New Roman"/>
+          <w:sz w:val="24"/>
+          <w:szCs w:val="24"/>
+        </w:rPr>
+        <w:t xml:space="preserve"> are more at risk than old men.</w:t>
+      </w:r>
+      <w:r>
+        <w:rPr>
+          <w:rFonts w:ascii="Times New Roman" w:hAnsi="Times New Roman"/>
+          <w:sz w:val="24"/>
+          <w:szCs w:val="24"/>
+        </w:rPr>
+        <w:t xml:space="preserve"> </w:t>
+      </w:r>
+      <w:r>
+        <w:rPr>
+          <w:rFonts w:ascii="Times New Roman" w:hAnsi="Times New Roman"/>
+          <w:sz w:val="24"/>
+          <w:szCs w:val="24"/>
+        </w:rPr>
+        <w:t xml:space="preserve">The consistency of the results over the model, which </w:t>
+      </w:r>
+      <w:r>
+        <w:rPr>
+          <w:rFonts w:ascii="Times New Roman" w:hAnsi="Times New Roman"/>
+          <w:sz w:val="24"/>
+          <w:szCs w:val="24"/>
+        </w:rPr>
+        <w:t xml:space="preserve">were run separately </w:t>
+      </w:r>
+      <w:r>
+        <w:rPr>
+          <w:rFonts w:ascii="Times New Roman" w:hAnsi="Times New Roman"/>
+          <w:sz w:val="24"/>
+          <w:szCs w:val="24"/>
+        </w:rPr>
+        <w:t>by age-sex group</w:t>
+      </w:r>
+      <w:r>
+        <w:rPr>
+          <w:rFonts w:ascii="Times New Roman" w:hAnsi="Times New Roman"/>
+          <w:sz w:val="24"/>
+          <w:szCs w:val="24"/>
+        </w:rPr>
+        <w:t xml:space="preserve"> demonstrates a consistency of the results</w:t>
+      </w:r>
+      <w:r>
+        <w:rPr>
+          <w:rFonts w:ascii="Times New Roman" w:hAnsi="Times New Roman"/>
+          <w:sz w:val="24"/>
+          <w:szCs w:val="24"/>
+        </w:rPr>
+        <w:t>.</w:t>
+      </w:r>
+    </w:p>
+    <w:p>
+      <w:pPr>
+        <w:spacing w:after="0" w:line="480" w:lineRule="auto"/>
+        <w:jc w:val="both"/>
+        <w:rPr>
+          <w:rFonts w:ascii="Times New Roman" w:hAnsi="Times New Roman"/>
+          <w:sz w:val="24"/>
+          <w:szCs w:val="24"/>
+        </w:rPr>
+      </w:pPr>
+    </w:p>
+    <w:p>
+      <w:pPr>
+        <w:spacing w:after="0" w:line="480" w:lineRule="auto"/>
+        <w:jc w:val="both"/>
+        <w:rPr>
+          <w:rFonts w:ascii="Times New Roman" w:hAnsi="Times New Roman"/>
+          <w:i/>
+          <w:sz w:val="24"/>
+          <w:szCs w:val="24"/>
+        </w:rPr>
+      </w:pPr>
+      <w:r>
+        <w:rPr>
+          <w:rFonts w:ascii="Times New Roman" w:hAnsi="Times New Roman"/>
+          <w:i/>
+          <w:sz w:val="24"/>
+          <w:szCs w:val="24"/>
+        </w:rPr>
+        <w:t>Transport</w:t>
+      </w:r>
+    </w:p>
+    <w:p>
+      <w:pPr>
+        <w:pStyle w:val="ListParagraph"/>
+        <w:numPr>
+          <w:ilvl w:val="0"/>
+          <w:numId w:val="7"/>
+        </w:numPr>
+        <w:spacing w:after="0" w:line="480" w:lineRule="auto"/>
+        <w:jc w:val="both"/>
+        <w:rPr>
+          <w:rFonts w:ascii="Times New Roman" w:hAnsi="Times New Roman"/>
+          <w:sz w:val="24"/>
+          <w:szCs w:val="24"/>
+        </w:rPr>
+      </w:pPr>
+      <w:r>
+        <w:rPr>
+          <w:rFonts w:ascii="Times New Roman" w:hAnsi="Times New Roman"/>
+          <w:sz w:val="24"/>
+          <w:szCs w:val="24"/>
+        </w:rPr>
+        <w:t>Distinct differences between males and females (Figure XX).</w:t>
+      </w:r>
+    </w:p>
+    <w:p>
+      <w:pPr>
+        <w:pStyle w:val="ListParagraph"/>
+        <w:numPr>
+          <w:ilvl w:val="0"/>
+          <w:numId w:val="7"/>
+        </w:numPr>
+        <w:spacing w:after="0" w:line="480" w:lineRule="auto"/>
+        <w:jc w:val="both"/>
+        <w:rPr>
+          <w:rFonts w:ascii="Times New Roman" w:hAnsi="Times New Roman"/>
+          <w:sz w:val="24"/>
+          <w:szCs w:val="24"/>
+        </w:rPr>
+      </w:pPr>
+      <w:r>
+        <w:rPr>
+          <w:rFonts w:ascii="Times New Roman" w:hAnsi="Times New Roman"/>
+          <w:sz w:val="24"/>
+          <w:szCs w:val="24"/>
+        </w:rPr>
+        <w:t>15-74 years in males</w:t>
+      </w:r>
+      <w:r>
+        <w:rPr>
+          <w:rFonts w:ascii="Times New Roman" w:hAnsi="Times New Roman"/>
+          <w:sz w:val="24"/>
+          <w:szCs w:val="24"/>
+        </w:rPr>
+        <w:t xml:space="preserve"> </w:t>
+      </w:r>
+      <w:r>
+        <w:rPr>
+          <w:rFonts w:ascii="Times New Roman" w:hAnsi="Times New Roman"/>
+          <w:sz w:val="24"/>
+          <w:szCs w:val="24"/>
+        </w:rPr>
+        <w:t xml:space="preserve">experienced increased excess risk for </w:t>
+      </w:r>
+      <w:r>
+        <w:rPr>
+          <w:rFonts w:ascii="Times New Roman" w:hAnsi="Times New Roman"/>
+          <w:sz w:val="24"/>
+          <w:szCs w:val="24"/>
+        </w:rPr>
+        <w:t>all months</w:t>
+      </w:r>
+    </w:p>
+    <w:p>
+      <w:pPr>
+        <w:pStyle w:val="ListParagraph"/>
+        <w:numPr>
+          <w:ilvl w:val="0"/>
+          <w:numId w:val="7"/>
+        </w:numPr>
+        <w:spacing w:after="0" w:line="480" w:lineRule="auto"/>
+        <w:jc w:val="both"/>
+        <w:rPr>
+          <w:rFonts w:ascii="Times New Roman" w:hAnsi="Times New Roman"/>
+          <w:sz w:val="24"/>
+          <w:szCs w:val="24"/>
+        </w:rPr>
+      </w:pPr>
+      <w:r>
+        <w:rPr>
+          <w:rFonts w:ascii="Times New Roman" w:hAnsi="Times New Roman"/>
+          <w:sz w:val="24"/>
+          <w:szCs w:val="24"/>
+        </w:rPr>
+        <w:t>No distinct pattern for 25-64 years women</w:t>
+      </w:r>
+    </w:p>
+    <w:p>
+      <w:pPr>
+        <w:pStyle w:val="ListParagraph"/>
+        <w:numPr>
+          <w:ilvl w:val="0"/>
+          <w:numId w:val="7"/>
+        </w:numPr>
+        <w:spacing w:after="0" w:line="480" w:lineRule="auto"/>
+        <w:jc w:val="both"/>
+        <w:rPr>
+          <w:rFonts w:ascii="Times New Roman" w:hAnsi="Times New Roman"/>
+          <w:sz w:val="24"/>
+          <w:szCs w:val="24"/>
+        </w:rPr>
+      </w:pPr>
+      <w:r>
+        <w:rPr>
+          <w:rFonts w:ascii="Times New Roman" w:hAnsi="Times New Roman"/>
+          <w:sz w:val="24"/>
+          <w:szCs w:val="24"/>
+        </w:rPr>
+        <w:t>Visual acuity lowered by increases in temperature</w:t>
+      </w:r>
+      <w:r>
+        <w:rPr>
+          <w:rFonts w:ascii="Times New Roman" w:hAnsi="Times New Roman"/>
+          <w:sz w:val="24"/>
+          <w:szCs w:val="24"/>
+        </w:rPr>
+        <w:t>.</w:t>
+      </w:r>
+      <w:r>
+        <w:rPr>
+          <w:rFonts w:ascii="Times New Roman" w:hAnsi="Times New Roman"/>
+          <w:sz w:val="24"/>
+          <w:szCs w:val="24"/>
+        </w:rPr>
+        <w:fldChar w:fldCharType="begin" w:fldLock="1"/>
+      </w:r>
+      <w:r>
+        <w:rPr>
+          <w:rFonts w:ascii="Times New Roman" w:hAnsi="Times New Roman"/>
+          <w:sz w:val="24"/>
+          <w:szCs w:val="24"/>
+        </w:rPr>
+        <w:instrText>ADDIN CSL_CITATION {"citationItems":[{"id":"ITEM-1","itemData":{"DOI":"10.1080/00140138408963605","ISSN":"13665847","abstract":"\"</w:instrText>
+      </w:r>
+      <w:r>
+        <w:rPr>
+          <w:rFonts w:ascii="Times New Roman" w:hAnsi="Times New Roman" w:hint="eastAsia"/>
+          <w:sz w:val="24"/>
+          <w:szCs w:val="24"/>
+        </w:rPr>
+        <w:instrText>視力に及ぼす熱の影響</w:instrText>
+      </w:r>
+      <w:r>
+        <w:rPr>
+          <w:rFonts w:ascii="Times New Roman" w:hAnsi="Times New Roman"/>
+          <w:sz w:val="24"/>
+          <w:szCs w:val="24"/>
+        </w:rPr>
+        <w:instrText xml:space="preserve">  </w:instrText>
+      </w:r>
+      <w:r>
+        <w:rPr>
+          <w:rFonts w:ascii="Times New Roman" w:hAnsi="Times New Roman" w:hint="eastAsia"/>
+          <w:sz w:val="24"/>
+          <w:szCs w:val="24"/>
+        </w:rPr>
+        <w:instrText xml:space="preserve">　</w:instrText>
+      </w:r>
+      <w:r>
+        <w:rPr>
+          <w:rFonts w:ascii="Times New Roman" w:hAnsi="Times New Roman"/>
+          <w:sz w:val="24"/>
+          <w:szCs w:val="24"/>
+        </w:rPr>
+        <w:instrText>9</w:instrText>
+      </w:r>
+      <w:r>
+        <w:rPr>
+          <w:rFonts w:ascii="Times New Roman" w:hAnsi="Times New Roman" w:hint="eastAsia"/>
+          <w:sz w:val="24"/>
+          <w:szCs w:val="24"/>
+        </w:rPr>
+        <w:instrText>名の被験者の視力を</w:instrText>
+      </w:r>
+      <w:r>
+        <w:rPr>
+          <w:rFonts w:ascii="Times New Roman" w:hAnsi="Times New Roman"/>
+          <w:sz w:val="24"/>
+          <w:szCs w:val="24"/>
+        </w:rPr>
+        <w:instrText>3</w:instrText>
+      </w:r>
+      <w:r>
+        <w:rPr>
+          <w:rFonts w:ascii="Times New Roman" w:hAnsi="Times New Roman" w:hint="eastAsia"/>
+          <w:sz w:val="24"/>
+          <w:szCs w:val="24"/>
+        </w:rPr>
+        <w:instrText>つの条件下でランドルト環を用いて測定した。</w:instrText>
+      </w:r>
+      <w:r>
+        <w:rPr>
+          <w:rFonts w:ascii="Times New Roman" w:hAnsi="Times New Roman"/>
+          <w:sz w:val="24"/>
+          <w:szCs w:val="24"/>
+        </w:rPr>
+        <w:instrText>3</w:instrText>
+      </w:r>
+      <w:r>
+        <w:rPr>
+          <w:rFonts w:ascii="Times New Roman" w:hAnsi="Times New Roman" w:hint="eastAsia"/>
+          <w:sz w:val="24"/>
+          <w:szCs w:val="24"/>
+        </w:rPr>
+        <w:instrText>つの条件とは（</w:instrText>
+      </w:r>
+      <w:r>
+        <w:rPr>
+          <w:rFonts w:ascii="Times New Roman" w:hAnsi="Times New Roman"/>
+          <w:sz w:val="24"/>
+          <w:szCs w:val="24"/>
+        </w:rPr>
+        <w:instrText>1</w:instrText>
+      </w:r>
+      <w:r>
+        <w:rPr>
+          <w:rFonts w:ascii="Times New Roman" w:hAnsi="Times New Roman" w:hint="eastAsia"/>
+          <w:sz w:val="24"/>
+          <w:szCs w:val="24"/>
+        </w:rPr>
+        <w:instrText>）熱的中立のコントロール、（</w:instrText>
+      </w:r>
+      <w:r>
+        <w:rPr>
+          <w:rFonts w:ascii="Times New Roman" w:hAnsi="Times New Roman"/>
+          <w:sz w:val="24"/>
+          <w:szCs w:val="24"/>
+        </w:rPr>
+        <w:instrText>2</w:instrText>
+      </w:r>
+      <w:r>
+        <w:rPr>
+          <w:rFonts w:ascii="Times New Roman" w:hAnsi="Times New Roman" w:hint="eastAsia"/>
+          <w:sz w:val="24"/>
+          <w:szCs w:val="24"/>
+        </w:rPr>
+        <w:instrText>）温暖湿潤、（</w:instrText>
+      </w:r>
+      <w:r>
+        <w:rPr>
+          <w:rFonts w:ascii="Times New Roman" w:hAnsi="Times New Roman"/>
+          <w:sz w:val="24"/>
+          <w:szCs w:val="24"/>
+        </w:rPr>
+        <w:instrText>3</w:instrText>
+      </w:r>
+      <w:r>
+        <w:rPr>
+          <w:rFonts w:ascii="Times New Roman" w:hAnsi="Times New Roman" w:hint="eastAsia"/>
+          <w:sz w:val="24"/>
+          <w:szCs w:val="24"/>
+        </w:rPr>
+        <w:instrText>）高温乾燥の環境で、各条件とも被験者を</w:instrText>
+      </w:r>
+      <w:r>
+        <w:rPr>
+          <w:rFonts w:ascii="Times New Roman" w:hAnsi="Times New Roman"/>
+          <w:sz w:val="24"/>
+          <w:szCs w:val="24"/>
+        </w:rPr>
+        <w:instrText>3</w:instrText>
+      </w:r>
+      <w:r>
+        <w:rPr>
+          <w:rFonts w:ascii="Times New Roman" w:hAnsi="Times New Roman" w:hint="eastAsia"/>
+          <w:sz w:val="24"/>
+          <w:szCs w:val="24"/>
+        </w:rPr>
+        <w:instrText>時間放置した。背景照度は</w:instrText>
+      </w:r>
+      <w:r>
+        <w:rPr>
+          <w:rFonts w:ascii="Times New Roman" w:hAnsi="Times New Roman"/>
+          <w:sz w:val="24"/>
+          <w:szCs w:val="24"/>
+        </w:rPr>
+        <w:instrText>450</w:instrText>
+      </w:r>
+      <w:r>
+        <w:rPr>
+          <w:rFonts w:ascii="Times New Roman" w:hAnsi="Times New Roman" w:hint="eastAsia"/>
+          <w:sz w:val="24"/>
+          <w:szCs w:val="24"/>
+        </w:rPr>
+        <w:instrText>と</w:instrText>
+      </w:r>
+      <w:r>
+        <w:rPr>
+          <w:rFonts w:ascii="Times New Roman" w:hAnsi="Times New Roman"/>
+          <w:sz w:val="24"/>
+          <w:szCs w:val="24"/>
+        </w:rPr>
+        <w:instrText>5cd/m2</w:instrText>
+      </w:r>
+      <w:r>
+        <w:rPr>
+          <w:rFonts w:ascii="Times New Roman" w:hAnsi="Times New Roman" w:hint="eastAsia"/>
+          <w:sz w:val="24"/>
+          <w:szCs w:val="24"/>
+        </w:rPr>
+        <w:instrText>とした。熱による負担の指標として、直腸温と心拍数を同時に測定した。両方の照明条件下において、熱による負担と一次相関を示す視覚機能の有意な低下が見られた。</w:instrText>
+      </w:r>
+      <w:r>
+        <w:rPr>
+          <w:rFonts w:ascii="Times New Roman" w:hAnsi="Times New Roman"/>
+          <w:sz w:val="24"/>
+          <w:szCs w:val="24"/>
+        </w:rPr>
+        <w:instrText>\"","author":[{"dropping-particle":"","family":"Hohnsbein","given":"J.","non-dropping-particle":"","parse-names":false,"suffix":""},{"dropping-particle":"","family":"Piekarski","given":"C.","non-dropping-particle":"","parse-names":false,"suffix":""},{"dropping-particle":"","family":"Kampmann","given":"B.","non-dropping-particle":"","parse-names":false,"suffix":""},{"dropping-particle":"","family":"Noack","given":"Th","non-dropping-particle":"","parse-names":false,"suffix":""}],"container-title":"Ergonomics","id":"ITEM-1","issued":{"date-parts":[["1984"]]},"title":"Effects of heat on visual acuity","type":"article-journal"},"uris":["http://www.mendeley.com/documents/?uuid=e1f2a9c0-d5fe-4b87-9758-a7a355c85220"]}],"mendeley":{"formattedCitation":"&lt;sup&gt;14&lt;/sup&gt;","plainTextFormattedCitation":"14","previouslyFormattedCitation":"&lt;sup&gt;14&lt;/sup&gt;"},"properties":{"noteIndex":0},"schema":"https://github.com/citation-style-language/schema/raw/master/csl-citation.json"}</w:instrText>
+      </w:r>
+      <w:r>
+        <w:rPr>
+          <w:rFonts w:ascii="Times New Roman" w:hAnsi="Times New Roman"/>
+          <w:sz w:val="24"/>
+          <w:szCs w:val="24"/>
+        </w:rPr>
+        <w:fldChar w:fldCharType="separate"/>
+      </w:r>
+      <w:r>
+        <w:rPr>
+          <w:rFonts w:ascii="Times New Roman" w:hAnsi="Times New Roman"/>
+          <w:noProof/>
+          <w:sz w:val="24"/>
+          <w:szCs w:val="24"/>
+          <w:vertAlign w:val="superscript"/>
+        </w:rPr>
+        <w:t>14</w:t>
+      </w:r>
+      <w:r>
+        <w:rPr>
+          <w:rFonts w:ascii="Times New Roman" w:hAnsi="Times New Roman"/>
+          <w:sz w:val="24"/>
+          <w:szCs w:val="24"/>
+        </w:rPr>
+        <w:fldChar w:fldCharType="end"/>
+      </w:r>
+    </w:p>
+    <w:p>
+      <w:pPr>
+        <w:pStyle w:val="ListParagraph"/>
+        <w:numPr>
+          <w:ilvl w:val="0"/>
+          <w:numId w:val="7"/>
+        </w:numPr>
+        <w:spacing w:after="0" w:line="480" w:lineRule="auto"/>
+        <w:jc w:val="both"/>
+        <w:rPr>
+          <w:rFonts w:ascii="Times New Roman" w:hAnsi="Times New Roman"/>
+          <w:sz w:val="24"/>
+          <w:szCs w:val="24"/>
+        </w:rPr>
+      </w:pPr>
+      <w:r>
+        <w:rPr>
+          <w:rFonts w:ascii="Times New Roman" w:hAnsi="Times New Roman"/>
+          <w:sz w:val="24"/>
+          <w:szCs w:val="24"/>
+        </w:rPr>
+        <w:t>Temperature second highest meteorological condition affecting road traffic accidents</w:t>
+      </w:r>
+      <w:r>
+        <w:rPr>
+          <w:rFonts w:ascii="Times New Roman" w:hAnsi="Times New Roman"/>
+          <w:sz w:val="24"/>
+          <w:szCs w:val="24"/>
+        </w:rPr>
+        <w:t>, with wind speed the most (?).</w:t>
+      </w:r>
+      <w:r>
+        <w:rPr>
+          <w:rFonts w:ascii="Times New Roman" w:hAnsi="Times New Roman"/>
+          <w:sz w:val="24"/>
+          <w:szCs w:val="24"/>
+        </w:rPr>
+        <w:fldChar w:fldCharType="begin" w:fldLock="1"/>
+      </w:r>
+      <w:r>
+        <w:rPr>
+          <w:rFonts w:ascii="Times New Roman" w:hAnsi="Times New Roman"/>
+          <w:sz w:val="24"/>
+          <w:szCs w:val="24"/>
+        </w:rPr>
+        <w:instrText>ADDIN CSL_CITATION {"citationItems":[{"id":"ITEM-1","itemData":{"DOI":"10.1007/s00477-012-0584-y","ISSN":"14363240","abstract":"Meteorological conditions have become one of the major factors that influence the frequency and severity of motor vehicle collisions in urban environments. In Kuwait, more than 60,000 accidents occur each year, and about 500 people are killed annually on the roads. This paper is intended to investigate the impact of meteorological conditions on traffic accidents in Kuwait. Stochastic models are developed to analyze and examine the influence of meteorological conditions on the level of road accidents. Normal and lognormal probability densities and their associated cumulative density functions are used to model the meteorological conditions in four different seasons. The results indicate that the most influential meteorological condition that causes accidents is temperature during the fall, spring, and winter seasons. In the summer, wind speed is identified as the most influential factor that accounts for the increased road accidents, with temperature as the second highest meteorological condition affecting accidents. Wind speed and humidity are also found to have significant influence on accident level, following temperature in the fall and winter seasons, respectively. Correlation analyses were also applied and supported the findings obtained using stochastic analyses. The results of this study may help local authorities to reduce the number of accidents and help save people lives. © 2012 Springer-Verlag.","author":[{"dropping-particle":"","family":"Al-Harbi","given":"Meshari","non-dropping-particle":"","parse-names":false,"suffix":""},{"dropping-particle":"","family":"Yassin","given":"Mohamed F.","non-dropping-particle":"","parse-names":false,"suffix":""},{"dropping-particle":"Bin","family":"Shams","given":"Mohamed","non-dropping-particle":"","parse-names":false,"suffix":""}],"container-title":"Stochastic Environmental Research and Risk Assessment","id":"ITEM-1","issued":{"date-parts":[["2012"]]},"title":"Stochastic modeling of the impact of meteorological conditions on road traffic accidents","type":"article-journal"},"uris":["http://www.mendeley.com/documents/?uuid=851468eb-784f-4efb-805d-52d95f918791"]}],"mendeley":{"formattedCitation":"&lt;sup&gt;15&lt;/sup&gt;","plainTextFormattedCitation":"15","previouslyFormattedCitation":"&lt;sup&gt;15&lt;/sup&gt;"},"properties":{"noteIndex":0},"schema":"https://github.com/citation-style-language/schema/raw/master/csl-citation.json"}</w:instrText>
+      </w:r>
+      <w:r>
+        <w:rPr>
+          <w:rFonts w:ascii="Times New Roman" w:hAnsi="Times New Roman"/>
+          <w:sz w:val="24"/>
+          <w:szCs w:val="24"/>
+        </w:rPr>
+        <w:fldChar w:fldCharType="separate"/>
+      </w:r>
+      <w:r>
+        <w:rPr>
+          <w:rFonts w:ascii="Times New Roman" w:hAnsi="Times New Roman"/>
+          <w:noProof/>
+          <w:sz w:val="24"/>
+          <w:szCs w:val="24"/>
+          <w:vertAlign w:val="superscript"/>
+        </w:rPr>
+        <w:t>15</w:t>
+      </w:r>
+      <w:r>
+        <w:rPr>
+          <w:rFonts w:ascii="Times New Roman" w:hAnsi="Times New Roman"/>
+          <w:sz w:val="24"/>
+          <w:szCs w:val="24"/>
+        </w:rPr>
+        <w:fldChar w:fldCharType="end"/>
+      </w:r>
+    </w:p>
+    <w:p>
+      <w:pPr>
+        <w:pStyle w:val="ListParagraph"/>
+        <w:numPr>
+          <w:ilvl w:val="0"/>
+          <w:numId w:val="7"/>
+        </w:numPr>
+        <w:spacing w:after="0" w:line="480" w:lineRule="auto"/>
+        <w:jc w:val="both"/>
+        <w:rPr>
+          <w:rFonts w:ascii="Times New Roman" w:hAnsi="Times New Roman"/>
+          <w:sz w:val="24"/>
+          <w:szCs w:val="24"/>
+        </w:rPr>
+      </w:pPr>
+      <w:r>
+        <w:rPr>
+          <w:rFonts w:ascii="Times New Roman" w:hAnsi="Times New Roman"/>
+          <w:sz w:val="24"/>
+          <w:szCs w:val="24"/>
+        </w:rPr>
+        <w:t>Rainfall also im</w:t>
+      </w:r>
+      <w:r>
+        <w:rPr>
+          <w:rFonts w:ascii="Times New Roman" w:hAnsi="Times New Roman"/>
+          <w:sz w:val="24"/>
+          <w:szCs w:val="24"/>
+        </w:rPr>
+        <w:t>portant from study in Australia</w:t>
+      </w:r>
+    </w:p>
+    <w:p>
+      <w:pPr>
+        <w:spacing w:after="0" w:line="480" w:lineRule="auto"/>
+        <w:jc w:val="both"/>
+        <w:rPr>
+          <w:rFonts w:ascii="Times New Roman" w:hAnsi="Times New Roman"/>
+          <w:i/>
+          <w:sz w:val="24"/>
+          <w:szCs w:val="24"/>
+        </w:rPr>
+      </w:pPr>
+    </w:p>
+    <w:p>
+      <w:pPr>
+        <w:spacing w:after="0" w:line="480" w:lineRule="auto"/>
+        <w:jc w:val="both"/>
+        <w:rPr>
+          <w:rFonts w:ascii="Times New Roman" w:hAnsi="Times New Roman"/>
+          <w:i/>
+          <w:sz w:val="24"/>
+          <w:szCs w:val="24"/>
+        </w:rPr>
+      </w:pPr>
+      <w:r>
+        <w:rPr>
+          <w:rFonts w:ascii="Times New Roman" w:hAnsi="Times New Roman"/>
+          <w:i/>
+          <w:sz w:val="24"/>
+          <w:szCs w:val="24"/>
+        </w:rPr>
+        <w:t>Falls</w:t>
+      </w:r>
+    </w:p>
+    <w:p>
+      <w:pPr>
+        <w:spacing w:after="0" w:line="480" w:lineRule="auto"/>
+        <w:jc w:val="both"/>
+        <w:rPr>
+          <w:rFonts w:ascii="Times New Roman" w:hAnsi="Times New Roman"/>
+          <w:i/>
+          <w:sz w:val="24"/>
+          <w:szCs w:val="24"/>
+        </w:rPr>
+      </w:pPr>
+    </w:p>
+    <w:p>
+      <w:pPr>
+        <w:spacing w:after="0" w:line="480" w:lineRule="auto"/>
+        <w:jc w:val="both"/>
+        <w:rPr>
+          <w:rFonts w:ascii="Times New Roman" w:hAnsi="Times New Roman"/>
+          <w:i/>
+          <w:sz w:val="24"/>
+          <w:szCs w:val="24"/>
+        </w:rPr>
+      </w:pPr>
+      <w:r>
+        <w:rPr>
+          <w:rFonts w:ascii="Times New Roman" w:hAnsi="Times New Roman"/>
+          <w:i/>
+          <w:sz w:val="24"/>
+          <w:szCs w:val="24"/>
+        </w:rPr>
+        <w:lastRenderedPageBreak/>
+        <w:t>Drownings</w:t>
+      </w:r>
+    </w:p>
+    <w:p>
+      <w:pPr>
+        <w:spacing w:after="0" w:line="480" w:lineRule="auto"/>
+        <w:jc w:val="both"/>
+        <w:rPr>
+          <w:rFonts w:ascii="Times New Roman" w:hAnsi="Times New Roman"/>
+          <w:i/>
+          <w:sz w:val="24"/>
+          <w:szCs w:val="24"/>
+        </w:rPr>
+      </w:pPr>
+    </w:p>
+    <w:p>
+      <w:pPr>
+        <w:spacing w:after="0" w:line="480" w:lineRule="auto"/>
+        <w:jc w:val="both"/>
+        <w:rPr>
+          <w:rFonts w:ascii="Times New Roman" w:hAnsi="Times New Roman"/>
+          <w:i/>
+          <w:sz w:val="24"/>
+          <w:szCs w:val="24"/>
+        </w:rPr>
+      </w:pPr>
+      <w:r>
+        <w:rPr>
+          <w:rFonts w:ascii="Times New Roman" w:hAnsi="Times New Roman"/>
+          <w:i/>
+          <w:sz w:val="24"/>
+          <w:szCs w:val="24"/>
+        </w:rPr>
+        <w:t>Assault</w:t>
+      </w:r>
+    </w:p>
+    <w:p>
+      <w:pPr>
+        <w:pStyle w:val="ListParagraph"/>
+        <w:numPr>
+          <w:ilvl w:val="0"/>
+          <w:numId w:val="7"/>
+        </w:numPr>
+        <w:spacing w:after="0" w:line="480" w:lineRule="auto"/>
+        <w:jc w:val="both"/>
+        <w:rPr>
+          <w:rFonts w:ascii="Times New Roman" w:hAnsi="Times New Roman"/>
+          <w:i/>
+          <w:sz w:val="24"/>
+          <w:szCs w:val="24"/>
+        </w:rPr>
+      </w:pPr>
+      <w:r>
+        <w:rPr>
+          <w:rFonts w:ascii="Times New Roman" w:hAnsi="Times New Roman"/>
+          <w:sz w:val="24"/>
+          <w:szCs w:val="24"/>
+        </w:rPr>
+        <w:t>Examples in developing countries of association between conflict and temperature</w:t>
+      </w:r>
+      <w:r>
+        <w:rPr>
+          <w:rFonts w:ascii="Times New Roman" w:hAnsi="Times New Roman"/>
+          <w:sz w:val="24"/>
+          <w:szCs w:val="24"/>
+        </w:rPr>
+        <w:t>.</w:t>
+      </w:r>
+      <w:r>
+        <w:rPr>
+          <w:rFonts w:ascii="Times New Roman" w:hAnsi="Times New Roman"/>
+          <w:sz w:val="24"/>
+          <w:szCs w:val="24"/>
+        </w:rPr>
+        <w:fldChar w:fldCharType="begin" w:fldLock="1"/>
+      </w:r>
+      <w:r>
+        <w:rPr>
+          <w:rFonts w:ascii="Times New Roman" w:hAnsi="Times New Roman"/>
+          <w:sz w:val="24"/>
+          <w:szCs w:val="24"/>
+        </w:rPr>
+        <w:instrText>ADDIN CSL_CITATION {"citationItems":[{"id":"ITEM-1","itemData":{"DOI":"10.1073/pnas.1205130109","ISBN":"1091-6490 (Electronic)\\r0027-8424 (Linking)","ISSN":"0027-8424","PMID":"23090992","abstract":"Recent studies concerning the possible relationship between climate trends and the risks of violent conflict have yielded contradictory results, partly because of choices of conflict measures and modeling design. In this study, we examine climate–conflict relationships us-ing a geographically disaggregated approach. We consider the effects of climate change to be both local and national in character, and we use a conflict database that contains 16,359 individual geo-located violent events for East Africa from 1990 to 2009. Unlike previous studies that relied exclusively on political and economic controls, we analyze the many geographical factors that have been shown to be important in understanding the distribution and causes of violence while also considering yearly and country fixed effects. For our main climate indicators at gridded 1° resolution (</w:instrText>
+      </w:r>
+      <w:r>
+        <w:rPr>
+          <w:rFonts w:ascii="MS Mincho" w:eastAsia="MS Mincho" w:hAnsi="MS Mincho" w:cs="MS Mincho"/>
+          <w:sz w:val="24"/>
+          <w:szCs w:val="24"/>
+        </w:rPr>
+        <w:instrText>∼</w:instrText>
+      </w:r>
+      <w:r>
+        <w:rPr>
+          <w:rFonts w:ascii="Times New Roman" w:hAnsi="Times New Roman"/>
+          <w:sz w:val="24"/>
+          <w:szCs w:val="24"/>
+        </w:rPr>
+        <w:instrText>100 km), wetter deviations from the precipitation norms decrease the risk of violence, whereas drier and normal periods show no effects. The relationship between temperature and conflict shows that much warmer than normal temperatures raise the risk of violence, whereas average and cooler temperatures have no effect. These precipita-tion and temperature effects are statistically significant but have modest influence in terms of predictive power in a model with political, economic, and physical geographic predictors. Large var-iations in the climate–conflict relationships are evident between the nine countries of the study region and across time periods. social instability | standard precipitation index | generalized additive modeling | negative binomial modeling | disaggregated spatial analysis T he debates in both the academic and policy realms sur-rounding a possible association between climate change and violent conflict continue without much resolution. The tone of the consensus emerging from politicians and the policy-making community is decidedly gloomy. US President Barack Obama recently declared that climate change represents an \" urgent, serious, and growing threat \" (1), because the stresses of frequent drought and crop failures \" breed hunger and conflict \" (2). Government-associated think tanks follow closely to this line, with ecological stress and climate change generating a \" range of security problems that will have dire global consequences \" (3), according to a Center for Strategic and International Studies report (3). Such claims are predicated on a national security paradigm: the ability…","author":[{"dropping-particle":"","family":"O'Loughlin","given":"J.","non-dropping-particle":"","parse-names":false,"suffix":""},{"dropping-particle":"","family":"Witmer","given":"F. D. W.","non-dropping-particle":"","parse-names":false,"suffix":""},{"dropping-particle":"","family":"Linke","given":"A. M.","non-dropping-particle":"","parse-names":false,"suffix":""},{"dropping-particle":"","family":"Laing","given":"A.","non-dropping-particle":"","parse-names":false,"suffix":""},{"dropping-particle":"","family":"Gettelman","given":"A.","non-dropping-particle":"","parse-names":false,"suffix":""},{"dropping-particle":"","family":"Dudhia","given":"J.","non-dropping-particle":"","parse-names":false,"suffix":""}],"container-title":"Proceedings of the National Academy of Sciences","id":"ITEM-1","issued":{"date-parts":[["2012"]]},"title":"Climate variability and conflict risk in East Africa, 1990-2009","type":"article-journal"},"uris":["http://www.mendeley.com/documents/?uuid=a6087fa3-b3d8-41ce-8b50-53d049a88c07"]},{"id":"ITEM-2","itemData":{"DOI":"10.1093/ajae/aau010","ISSN":"14678276","abstract":"A growing body of evidence shows a causal relationship between extreme weather events and civil conflict incidence at the global level. We find that this causality is also valid for droughts and local violent conflicts in a within-country setting over a short time frame in the case of Somalia. We estimate that a one standard deviation increase in drought intensity and length raises the likelihood of conflict by 62%. We also find that drought affects conflict through livestock price changes, establishing livestock markets as the primary channel of transmission in Somalia.","author":[{"dropping-particle":"","family":"Maystadt","given":"Jean François","non-dropping-particle":"","parse-names":false,"suffix":""},{"dropping-particle":"","family":"Ecker","given":"Olivier","non-dropping-particle":"","parse-names":false,"suffix":""}],"container-title":"American Journal of Agricultural Economics","id":"ITEM-2","issued":{"date-parts":[["2014"]]},"title":"Extreme weather and civil war: Does drought fuel conflict in Somalia through livestock price shocks?","type":"article-journal"},"uris":["http://www.mendeley.com/documents/?uuid=8f626b41-5f06-4393-8d82-51a4c17b411a"]},{"id":"ITEM-3","itemData":{"DOI":"10.1073/pnas.0907998106","ISBN":"0027-8424","ISSN":"0027-8424","PMID":"19934048","abstract":"Armed conflict within nations has had disastrous humanitarian consequences throughout much of the world. Here we undertake the first comprehensive examination of the potential impact of global climate change on armed conflict in sub-Saharan Africa. We find strong historical linkages between civil war and temperature in Africa, with warmer years leading to significant increases in the likelihood of war. When combined with climate model projections of future temperature trends, this historical response to temperature suggests a roughly 54% increase in armed conflict incidence by 2030, or an additional 393,000 battle deaths if future wars are as deadly as recent wars. Our results suggest an urgent need to reform African governments' and foreign aid donors' policies to deal with rising temperatures.","author":[{"dropping-particle":"","family":"Burke","given":"M. B.","non-dropping-particle":"","parse-names":false,"suffix":""},{"dropping-particle":"","family":"Miguel","given":"E.","non-dropping-particle":"","parse-names":false,"suffix":""},{"dropping-particle":"","family":"Satyanath","given":"S.","non-dropping-particle":"","parse-names":false,"suffix":""},{"dropping-particle":"","family":"Dykema","given":"J. A.","non-dropping-particle":"","parse-names":false,"suffix":""},{"dropping-particle":"","family":"Lobell","given":"D. B.","non-dropping-particle":"","parse-names":false,"suffix":""}],"container-title":"Proceedings of the National Academy of Sciences","id":"ITEM-3","issued":{"date-parts":[["2009"]]},"title":"Warming increases the risk of civil war in Africa","type":"article-journal"},"uris":["http://www.mendeley.com/documents/?uuid=c0bcf444-113e-47cc-b8f4-76a2d4f8da94"]},{"id":"ITEM-4","itemData":{"DOI":"10.1126/science.1235367","ISBN":"1095-9203 (Electronic)\r0036-8075 (Linking)","ISSN":"0036-8075","PMID":"24031020","abstract":"A rapidly growing body of research examines whether human conflict can be affected by climatic changes. Drawing from archaeology, criminology, economics, geography, history, political science, and psychology, we assemble and analyze the 60 most rigorous quantitative studies and document, for the first time, a remarkable convergence of results. We find strong causal evidence linking climatic events to human conflict across a range of spatial and temporal scales and across all major regions of the world. The magnitude of climate's influence is substantial: for each 1 standard deviation (1{sigma}) change in climate toward warmer temperatures or more extreme rainfall, median estimates indicate that the frequency of interpersonal violence rises 4% and the frequency of intergroup conflict rises 14%. Because locations throughout the inhabited world are expected to warm 2 to 4{sigma} by 2050, amplified rates of human conflict could represent a large and critical impact of anthropogenic climate change.","author":[{"dropping-particle":"","family":"Hsiang","given":"S. M.","non-dropping-particle":"","parse-names":false,"suffix":""},{"dropping-particle":"","family":"Burke","given":"M.","non-dropping-particle":"","parse-names":false,"suffix":""},{"dropping-particle":"","family":"Miguel","given":"E.","non-dropping-particle":"","parse-names":false,"suffix":""}],"container-title":"Science","id":"ITEM-4","issued":{"date-parts":[["2013"]]},"title":"Quantifying the Influence of Climate on Human Conflict","type":"article-journal"},"uris":["http://www.mendeley.com/documents/?uuid=e7fc1328-0fc0-4ed3-9947-e5082fa1c978"]},{"id":"ITEM-5","itemData":{"DOI":"10.1038/nature10311","ISBN":"1476-4687 (Electronic)\\n0028-0836 (Linking)","ISSN":"00280836","PMID":"21866157","abstract":"It has been proposed that changes in global climate have been responsible for episodes of widespread violence and even the collapse of civilizations. Yet previous studies have not shown that violence can be attributed to the global climate, only that random weather events might be correlated with conflict in some cases. Here we directly associate planetary-scale climate changes with global patterns of civil conflict by examining the dominant interannual mode of the modern climate, the El Niño/Southern Oscillation (ENSO). Historians have argued that ENSO may have driven global patterns of civil conflict in the distant past, a hypothesis that we extend to the modern era and test quantitatively. Using data from 1950 to 2004, we show that the probability of new civil conflicts arising throughout the tropics doubles during El Niño years relative to La Niña years. This result, which indicates that ENSO may have had a role in 21% of all civil conflicts since 1950, is the first demonstration that the stability of modern societies relates strongly to the global climate.","author":[{"dropping-particle":"","family":"Hsiang","given":"Solomon M.","non-dropping-particle":"","parse-names":false,"suffix":""},{"dropping-particle":"","family":"Meng","given":"Kyle C.","non-dropping-particle":"","parse-names":false,"suffix":""},{"dropping-particle":"","family":"Cane","given":"Mark A.","non-dropping-particle":"","parse-names":false,"suffix":""}],"container-title":"Nature","id":"ITEM-5","issued":{"date-parts":[["2011"]]},"title":"Civil conflicts are associated with the global climate","type":"article-journal"},"uris":["http://www.mendeley.com/documents/?uuid=fd659084-9b9d-4883-8cbe-500c76233be4"]}],"mendeley":{"formattedCitation":"&lt;sup&gt;16–20&lt;/sup&gt;","plainTextFormattedCitation":"16–20","previouslyFormattedCitation":"&lt;sup&gt;16–20&lt;/sup&gt;"},"properties":{"noteIndex":0},"schema":"https://github.com/citation-style-language/schema/raw/master/csl-citation.json"}</w:instrText>
+      </w:r>
+      <w:r>
+        <w:rPr>
+          <w:rFonts w:ascii="Times New Roman" w:hAnsi="Times New Roman"/>
+          <w:sz w:val="24"/>
+          <w:szCs w:val="24"/>
+        </w:rPr>
+        <w:fldChar w:fldCharType="separate"/>
+      </w:r>
+      <w:r>
+        <w:rPr>
+          <w:rFonts w:ascii="Times New Roman" w:hAnsi="Times New Roman"/>
+          <w:noProof/>
+          <w:sz w:val="24"/>
+          <w:szCs w:val="24"/>
+          <w:vertAlign w:val="superscript"/>
+        </w:rPr>
+        <w:t>16–20</w:t>
+      </w:r>
+      <w:r>
+        <w:rPr>
+          <w:rFonts w:ascii="Times New Roman" w:hAnsi="Times New Roman"/>
+          <w:sz w:val="24"/>
+          <w:szCs w:val="24"/>
+        </w:rPr>
+        <w:fldChar w:fldCharType="end"/>
+      </w:r>
+    </w:p>
+    <w:p>
+      <w:pPr>
+        <w:pStyle w:val="ListParagraph"/>
+        <w:numPr>
+          <w:ilvl w:val="0"/>
+          <w:numId w:val="7"/>
+        </w:numPr>
+        <w:spacing w:after="0" w:line="480" w:lineRule="auto"/>
+        <w:jc w:val="both"/>
+        <w:rPr>
+          <w:rFonts w:ascii="Times New Roman" w:hAnsi="Times New Roman"/>
+          <w:i/>
+          <w:sz w:val="24"/>
+          <w:szCs w:val="24"/>
+        </w:rPr>
+      </w:pPr>
+      <w:r>
+        <w:rPr>
+          <w:rFonts w:ascii="Times New Roman" w:hAnsi="Times New Roman"/>
+          <w:sz w:val="24"/>
+          <w:szCs w:val="24"/>
+        </w:rPr>
+        <w:t>Also examples of crime in the USA linked to temperature increases.</w:t>
+      </w:r>
+      <w:r>
+        <w:rPr>
+          <w:rFonts w:ascii="Times New Roman" w:hAnsi="Times New Roman"/>
+          <w:sz w:val="24"/>
+          <w:szCs w:val="24"/>
+        </w:rPr>
+        <w:fldChar w:fldCharType="begin" w:fldLock="1"/>
+      </w:r>
+      <w:r>
+        <w:rPr>
+          <w:rFonts w:ascii="Times New Roman" w:hAnsi="Times New Roman"/>
+          <w:sz w:val="24"/>
+          <w:szCs w:val="24"/>
+        </w:rPr>
+        <w:instrText>ADDIN CSL_CITATION {"citationItems":[{"id":"ITEM-1","itemData":{"DOI":"10.1016/j.jeem.2013.11.008","ISBN":"0095-0696","ISSN":"10960449","abstract":"This paper estimates the impact of climate change on the prevalence of criminal activity in the United States. The analysis is based on a 30-year panel of monthly crime and weather data for 2997 US counties. I identify the effect of weather on monthly crime by using a semi-parametric bin estimator and controlling for state-by-month and county-by-year fixed effects. The results show that temperature has a strong positive effect on criminal behavior, with little evidence of lagged impacts. Between 2010 and 2099, climate change will cause an additional 22,000 murders, 180,000 cases of rape, 1.2 million aggravated assaults, 2.3 million simple assaults, 260,000 robberies, 1.3 million burglaries, 2.2 million cases of larceny, and 580,000 cases of vehicle theft in the United States. © 2013 Elsevier Inc.","author":[{"dropping-particle":"","family":"Ranson","given":"Matthew","non-dropping-particle":"","parse-names":false,"suffix":""}],"container-title":"Journal of Environmental Economics and Management","id":"ITEM-1","issued":{"date-parts":[["2014"]]},"title":"Crime, weather, and climate change","type":"article-journal"},"uris":["http://www.mendeley.com/documents/?uuid=ce31f35c-381d-4a9c-bcbf-e15caac05db1"]},{"id":"ITEM-2","itemData":{"DOI":"10.1007/s11524-013-9791-1","ISBN":"1468-2869 (Electronic)\\r1099-3460 (Linking)","ISSN":"10993460","PMID":"23435543","abstract":"The current study examines the link between climate change and neighborhood levels of violence using 20 years of monthly climatic and crime data from St. Louis, MO, USA. St. Louis census tracts are aggregated in neighborhood groups of similar levels of social disadvantage, after which each group is subjected to time series analysis. Findings suggest that neighborhoods with higher levels of social disadvantage are very likely to experience higher levels of violence as a result of anomalously warm temperatures. The 20 % of most disadvantaged neighborhoods in St. Louis, MO, USA are predicted to experience over half of the climate change-related increase in cases of violence. These results provide further evidence that the health impacts of climate change are proportionally higher among populations that are already at high risk and underscore the need to comprehensively address climate change.","author":[{"dropping-particle":"","family":"Mares","given":"Dennis","non-dropping-particle":"","parse-names":false,"suffix":""}],"container-title":"Journal of Urban Health","id":"ITEM-2","issued":{"date-parts":[["2013"]]},"title":"Climate change and levels of violence in socially disadvantaged neighborhood groups","type":"article-journal"},"uris":["http://www.mendeley.com/documents/?uuid=a7ceee29-27c9-4747-8fcc-d1c1ced83b01"]}],"mendeley":{"formattedCitation":"&lt;sup&gt;21,22&lt;/sup&gt;","plainTextFormattedCitation":"21,22","previouslyFormattedCitation":"&lt;sup&gt;21,22&lt;/sup&gt;"},"properties":{"noteIndex":0},"schema":"https://github.com/citation-style-language/schema/raw/master/csl-citation.json"}</w:instrText>
+      </w:r>
+      <w:r>
+        <w:rPr>
+          <w:rFonts w:ascii="Times New Roman" w:hAnsi="Times New Roman"/>
+          <w:sz w:val="24"/>
+          <w:szCs w:val="24"/>
+        </w:rPr>
+        <w:fldChar w:fldCharType="separate"/>
+      </w:r>
+      <w:r>
+        <w:rPr>
+          <w:rFonts w:ascii="Times New Roman" w:hAnsi="Times New Roman"/>
+          <w:noProof/>
+          <w:sz w:val="24"/>
+          <w:szCs w:val="24"/>
+          <w:vertAlign w:val="superscript"/>
+        </w:rPr>
+        <w:t>21,22</w:t>
+      </w:r>
+      <w:r>
+        <w:rPr>
+          <w:rFonts w:ascii="Times New Roman" w:hAnsi="Times New Roman"/>
+          <w:sz w:val="24"/>
+          <w:szCs w:val="24"/>
+        </w:rPr>
+        <w:fldChar w:fldCharType="end"/>
+      </w:r>
+    </w:p>
+    <w:p>
+      <w:pPr>
+        <w:spacing w:after="0" w:line="480" w:lineRule="auto"/>
+        <w:jc w:val="both"/>
+        <w:rPr>
+          <w:rFonts w:ascii="Times New Roman" w:hAnsi="Times New Roman"/>
+          <w:i/>
+          <w:sz w:val="24"/>
+          <w:szCs w:val="24"/>
+        </w:rPr>
+      </w:pPr>
+      <w:r>
+        <w:rPr>
+          <w:rFonts w:ascii="Times New Roman" w:hAnsi="Times New Roman"/>
+          <w:i/>
+          <w:sz w:val="24"/>
+          <w:szCs w:val="24"/>
+        </w:rPr>
+        <w:t>Intentional self-harm</w:t>
+      </w:r>
+    </w:p>
+    <w:p>
+      <w:pPr>
+        <w:pStyle w:val="ListParagraph"/>
+        <w:numPr>
+          <w:ilvl w:val="0"/>
+          <w:numId w:val="7"/>
+        </w:numPr>
+        <w:spacing w:after="0" w:line="480" w:lineRule="auto"/>
+        <w:jc w:val="both"/>
+        <w:rPr>
+          <w:rFonts w:ascii="Times New Roman" w:hAnsi="Times New Roman"/>
+          <w:sz w:val="24"/>
+          <w:szCs w:val="24"/>
+        </w:rPr>
+      </w:pPr>
+      <w:r>
+        <w:rPr>
+          <w:rFonts w:ascii="Times New Roman" w:hAnsi="Times New Roman"/>
+          <w:sz w:val="24"/>
+          <w:szCs w:val="24"/>
+        </w:rPr>
+        <w:t xml:space="preserve">Air pollution another potential modifier of </w:t>
+      </w:r>
+      <w:r>
+        <w:rPr>
+          <w:rFonts w:ascii="Times New Roman" w:hAnsi="Times New Roman"/>
+          <w:sz w:val="24"/>
+          <w:szCs w:val="24"/>
+        </w:rPr>
+        <w:t>intentional self-harm</w:t>
+      </w:r>
+    </w:p>
+    <w:p>
+      <w:pPr>
+        <w:pStyle w:val="ListParagraph"/>
+        <w:numPr>
+          <w:ilvl w:val="0"/>
+          <w:numId w:val="7"/>
+        </w:numPr>
+        <w:spacing w:after="0" w:line="480" w:lineRule="auto"/>
+        <w:jc w:val="both"/>
+        <w:rPr>
+          <w:rFonts w:ascii="Times New Roman" w:hAnsi="Times New Roman"/>
+          <w:sz w:val="24"/>
+          <w:szCs w:val="24"/>
+        </w:rPr>
+      </w:pPr>
+      <w:r>
+        <w:rPr>
+          <w:rFonts w:ascii="Times New Roman" w:hAnsi="Times New Roman"/>
+          <w:sz w:val="24"/>
+          <w:szCs w:val="24"/>
+        </w:rPr>
+        <w:t>Increases in suicide evident with increasing temperature in England and Wales</w:t>
+      </w:r>
+      <w:r>
+        <w:rPr>
+          <w:rFonts w:ascii="Times New Roman" w:hAnsi="Times New Roman"/>
+          <w:sz w:val="24"/>
+          <w:szCs w:val="24"/>
+        </w:rPr>
+        <w:fldChar w:fldCharType="begin" w:fldLock="1"/>
+      </w:r>
+      <w:r>
+        <w:rPr>
+          <w:rFonts w:ascii="Times New Roman" w:hAnsi="Times New Roman"/>
+          <w:sz w:val="24"/>
+          <w:szCs w:val="24"/>
+        </w:rPr>
+        <w:instrText>ADDIN CSL_CITATION {"citationItems":[{"id":"ITEM-1","itemData":{"DOI":"10.1192/bjp.bp.106.031948","ISBN":"0007-1250","ISSN":"00071250","PMID":"17666493","abstract":"BACKGROUND: Seasonal fluctuation in suicide has been observed in many populations. High temperature may contribute to this, but the effect of short-term fluctuations in temperature on suicide rates has not been studied. AIMS: To assess the relationship between daily temperature and daily suicide counts in England and Wales between 1 January 1993 and 31 December 2003 and to establish whether heatwaves are associated with increased mortality from suicide. METHOD: Time-series regression analysis was used to explore and quantify the relationship between daily suicide counts and daily temperature. The impact of two heatwaves on suicide was estimated. RESULTS: No spring or summer peak in suicide was found. Above 18 degrees C, each 1 degrees C increase in mean temperature was associated with a 3.8 and 5.0% rise in suicide and violent suicide respectively. Suicide increased by 46.9% during the 1995 heatwave, whereas no change was seen during the 2003 heat wave. CONCLUSIONS: There is increased risk of suicide during hot weather.","author":[{"dropping-particle":"","family":"Page","given":"Lisa A.","non-dropping-particle":"","parse-names":false,"suffix":""},{"dropping-particle":"","family":"Hajat","given":"Shakoor","non-dropping-particle":"","parse-names":false,"suffix":""},{"dropping-particle":"","family":"Kovats","given":"R. Sari","non-dropping-particle":"","parse-names":false,"suffix":""}],"container-title":"British Journal of Psychiatry","id":"ITEM-1","issued":{"date-parts":[["2007"]]},"title":"Relationship between daily suicide counts and temperature in England and Wales","type":"article-journal"},"uris":["http://www.mendeley.com/documents/?uuid=3b65e3da-20ac-4b12-b382-37ea3b583d94"]}],"mendeley":{"formattedCitation":"&lt;sup&gt;23&lt;/sup&gt;","plainTextFormattedCitation":"23"},"properties":{"noteIndex":0},"schema":"https://github.com/citation-style-language/schema/raw/master/csl-citation.json"}</w:instrText>
+      </w:r>
+      <w:r>
+        <w:rPr>
+          <w:rFonts w:ascii="Times New Roman" w:hAnsi="Times New Roman"/>
+          <w:sz w:val="24"/>
+          <w:szCs w:val="24"/>
+        </w:rPr>
+        <w:fldChar w:fldCharType="separate"/>
+      </w:r>
+      <w:r>
+        <w:rPr>
+          <w:rFonts w:ascii="Times New Roman" w:hAnsi="Times New Roman"/>
+          <w:noProof/>
+          <w:sz w:val="24"/>
+          <w:szCs w:val="24"/>
+          <w:vertAlign w:val="superscript"/>
+        </w:rPr>
+        <w:t>23</w:t>
+      </w:r>
+      <w:r>
+        <w:rPr>
+          <w:rFonts w:ascii="Times New Roman" w:hAnsi="Times New Roman"/>
+          <w:sz w:val="24"/>
+          <w:szCs w:val="24"/>
+        </w:rPr>
+        <w:fldChar w:fldCharType="end"/>
+      </w:r>
+    </w:p>
+    <w:p>
+      <w:pPr>
+        <w:pStyle w:val="ListParagraph"/>
+        <w:numPr>
+          <w:ilvl w:val="0"/>
+          <w:numId w:val="7"/>
+        </w:numPr>
+        <w:spacing w:after="0" w:line="480" w:lineRule="auto"/>
+        <w:jc w:val="both"/>
+        <w:rPr>
+          <w:rFonts w:ascii="Times New Roman" w:hAnsi="Times New Roman"/>
+          <w:sz w:val="24"/>
+          <w:szCs w:val="24"/>
+        </w:rPr>
+      </w:pPr>
+      <w:r>
+        <w:rPr>
+          <w:rFonts w:ascii="Times New Roman" w:hAnsi="Times New Roman"/>
+          <w:sz w:val="24"/>
+          <w:szCs w:val="24"/>
+        </w:rPr>
+        <w:t>Recently seen increase in suicides with temperature in USA and Mexico</w:t>
+      </w:r>
+      <w:r>
+        <w:rPr>
+          <w:rFonts w:ascii="Times New Roman" w:hAnsi="Times New Roman"/>
+          <w:sz w:val="24"/>
+          <w:szCs w:val="24"/>
+        </w:rPr>
+        <w:t xml:space="preserve"> (Nature CC recent paper)</w:t>
+      </w:r>
       <w:bookmarkStart w:id="0" w:name="_GoBack"/>
       <w:bookmarkEnd w:id="0"/>
-      <w:r>
-        <w:rPr>
-          <w:rFonts w:ascii="Times New Roman" w:hAnsi="Times New Roman"/>
-          <w:sz w:val="24"/>
-          <w:szCs w:val="24"/>
-        </w:rPr>
-        <w:t xml:space="preserve">could arise from realistic climate change during the lifetimes of those alive today. </w:t>
-      </w:r>
-      <w:r>
-        <w:rPr>
-          <w:rFonts w:ascii="Times New Roman" w:hAnsi="Times New Roman"/>
-          <w:sz w:val="24"/>
-          <w:szCs w:val="24"/>
-        </w:rPr>
-        <w:t xml:space="preserve">Our study is the first that we are aware of that has examined excess risk by age-sex group for </w:t>
-      </w:r>
-      <w:r>
-        <w:rPr>
-          <w:rFonts w:ascii="Times New Roman" w:hAnsi="Times New Roman"/>
-          <w:sz w:val="24"/>
-          <w:szCs w:val="24"/>
-        </w:rPr>
-        <w:t xml:space="preserve">the </w:t>
-      </w:r>
-      <w:r>
-        <w:rPr>
-          <w:rFonts w:ascii="Times New Roman" w:hAnsi="Times New Roman"/>
-          <w:sz w:val="24"/>
-          <w:szCs w:val="24"/>
-        </w:rPr>
-        <w:t>temperature metrics.</w:t>
-      </w:r>
-      <w:r>
-        <w:rPr>
-          <w:rFonts w:ascii="Times New Roman" w:hAnsi="Times New Roman"/>
-          <w:sz w:val="24"/>
-          <w:szCs w:val="24"/>
-        </w:rPr>
-        <w:t xml:space="preserve"> </w:t>
-      </w:r>
     </w:p>
     <w:p>
       <w:pPr>
@@ -3458,330 +4502,12 @@
           <w:szCs w:val="24"/>
         </w:rPr>
       </w:pPr>
-    </w:p>
-    <w:p>
-      <w:pPr>
-        <w:spacing w:after="0" w:line="480" w:lineRule="auto"/>
-        <w:jc w:val="both"/>
-        <w:rPr>
-          <w:rFonts w:ascii="Times New Roman" w:hAnsi="Times New Roman"/>
-          <w:sz w:val="24"/>
-          <w:szCs w:val="24"/>
-        </w:rPr>
-      </w:pPr>
-      <w:r>
-        <w:rPr>
-          <w:rFonts w:ascii="Times New Roman" w:hAnsi="Times New Roman"/>
-          <w:sz w:val="24"/>
-          <w:szCs w:val="24"/>
-        </w:rPr>
-        <w:t xml:space="preserve">By examining age-sex groups distinctly, we have </w:t>
-      </w:r>
-      <w:r>
-        <w:rPr>
-          <w:rFonts w:ascii="Times New Roman" w:hAnsi="Times New Roman"/>
-          <w:sz w:val="24"/>
-          <w:szCs w:val="24"/>
-        </w:rPr>
-        <w:t xml:space="preserve">identified how </w:t>
-      </w:r>
-      <w:r>
-        <w:rPr>
-          <w:rFonts w:ascii="Times New Roman" w:hAnsi="Times New Roman"/>
-          <w:sz w:val="24"/>
-          <w:szCs w:val="24"/>
-        </w:rPr>
-        <w:t xml:space="preserve">particular groups may have distinct excess risk </w:t>
-      </w:r>
-      <w:r>
-        <w:rPr>
-          <w:rFonts w:ascii="Times New Roman" w:hAnsi="Times New Roman"/>
-          <w:sz w:val="24"/>
-          <w:szCs w:val="24"/>
-        </w:rPr>
-        <w:t xml:space="preserve">for temperature shifts. </w:t>
-      </w:r>
-      <w:r>
-        <w:rPr>
-          <w:rFonts w:ascii="Times New Roman" w:hAnsi="Times New Roman"/>
-          <w:sz w:val="24"/>
-          <w:szCs w:val="24"/>
-        </w:rPr>
-        <w:t>There exist not only distinct patterns for age groups, but also between men and women within the same age groups, across months and climate variables.</w:t>
-      </w:r>
-      <w:r>
-        <w:rPr>
-          <w:rFonts w:ascii="Times New Roman" w:hAnsi="Times New Roman"/>
-          <w:sz w:val="24"/>
-          <w:szCs w:val="24"/>
-        </w:rPr>
-        <w:t xml:space="preserve"> Broadly it is evident that younger men are at greater risk </w:t>
-      </w:r>
-      <w:r>
-        <w:rPr>
-          <w:rFonts w:ascii="Times New Roman" w:hAnsi="Times New Roman"/>
-          <w:sz w:val="24"/>
-          <w:szCs w:val="24"/>
-        </w:rPr>
-        <w:t xml:space="preserve">than younger women </w:t>
-      </w:r>
-      <w:r>
-        <w:rPr>
-          <w:rFonts w:ascii="Times New Roman" w:hAnsi="Times New Roman"/>
-          <w:sz w:val="24"/>
-          <w:szCs w:val="24"/>
-        </w:rPr>
-        <w:t>from a warmer climate, whereas older women</w:t>
-      </w:r>
-      <w:r>
-        <w:rPr>
-          <w:rFonts w:ascii="Times New Roman" w:hAnsi="Times New Roman"/>
-          <w:sz w:val="24"/>
-          <w:szCs w:val="24"/>
-        </w:rPr>
-        <w:t xml:space="preserve"> are more at risk than old men.</w:t>
-      </w:r>
-      <w:r>
-        <w:rPr>
-          <w:rFonts w:ascii="Times New Roman" w:hAnsi="Times New Roman"/>
-          <w:sz w:val="24"/>
-          <w:szCs w:val="24"/>
-        </w:rPr>
-        <w:t xml:space="preserve"> </w:t>
-      </w:r>
-      <w:r>
-        <w:rPr>
-          <w:rFonts w:ascii="Times New Roman" w:hAnsi="Times New Roman"/>
-          <w:sz w:val="24"/>
-          <w:szCs w:val="24"/>
-        </w:rPr>
-        <w:t xml:space="preserve">The consistency of the results over the model, which </w:t>
-      </w:r>
-      <w:r>
-        <w:rPr>
-          <w:rFonts w:ascii="Times New Roman" w:hAnsi="Times New Roman"/>
-          <w:sz w:val="24"/>
-          <w:szCs w:val="24"/>
-        </w:rPr>
-        <w:t xml:space="preserve">were run separately </w:t>
-      </w:r>
-      <w:r>
-        <w:rPr>
-          <w:rFonts w:ascii="Times New Roman" w:hAnsi="Times New Roman"/>
-          <w:sz w:val="24"/>
-          <w:szCs w:val="24"/>
-        </w:rPr>
-        <w:t>by age-sex group</w:t>
-      </w:r>
-      <w:r>
-        <w:rPr>
-          <w:rFonts w:ascii="Times New Roman" w:hAnsi="Times New Roman"/>
-          <w:sz w:val="24"/>
-          <w:szCs w:val="24"/>
-        </w:rPr>
-        <w:t xml:space="preserve"> demonstrates a consistency of the results</w:t>
-      </w:r>
-      <w:r>
-        <w:rPr>
-          <w:rFonts w:ascii="Times New Roman" w:hAnsi="Times New Roman"/>
-          <w:sz w:val="24"/>
-          <w:szCs w:val="24"/>
-        </w:rPr>
-        <w:t>.</w:t>
-      </w:r>
-    </w:p>
-    <w:p>
-      <w:pPr>
-        <w:spacing w:after="0" w:line="480" w:lineRule="auto"/>
-        <w:jc w:val="both"/>
-        <w:rPr>
-          <w:rFonts w:ascii="Times New Roman" w:hAnsi="Times New Roman"/>
-          <w:sz w:val="24"/>
-          <w:szCs w:val="24"/>
-        </w:rPr>
-      </w:pPr>
-    </w:p>
-    <w:p>
-      <w:pPr>
-        <w:spacing w:after="0" w:line="480" w:lineRule="auto"/>
-        <w:jc w:val="both"/>
-        <w:rPr>
-          <w:rFonts w:ascii="Times New Roman" w:hAnsi="Times New Roman"/>
-          <w:i/>
-          <w:sz w:val="24"/>
-          <w:szCs w:val="24"/>
-        </w:rPr>
-      </w:pPr>
-      <w:r>
-        <w:rPr>
-          <w:rFonts w:ascii="Times New Roman" w:hAnsi="Times New Roman"/>
-          <w:i/>
-          <w:sz w:val="24"/>
-          <w:szCs w:val="24"/>
-        </w:rPr>
-        <w:t>Transport</w:t>
-      </w:r>
-    </w:p>
-    <w:p>
-      <w:pPr>
-        <w:spacing w:after="0" w:line="480" w:lineRule="auto"/>
-        <w:jc w:val="both"/>
-        <w:rPr>
-          <w:rFonts w:ascii="Times New Roman" w:hAnsi="Times New Roman"/>
-          <w:i/>
-          <w:sz w:val="24"/>
-          <w:szCs w:val="24"/>
-        </w:rPr>
-      </w:pPr>
-    </w:p>
-    <w:p>
-      <w:pPr>
-        <w:spacing w:after="0" w:line="480" w:lineRule="auto"/>
-        <w:jc w:val="both"/>
-        <w:rPr>
-          <w:rFonts w:ascii="Times New Roman" w:hAnsi="Times New Roman"/>
-          <w:i/>
-          <w:sz w:val="24"/>
-          <w:szCs w:val="24"/>
-        </w:rPr>
-      </w:pPr>
-      <w:r>
-        <w:rPr>
-          <w:rFonts w:ascii="Times New Roman" w:hAnsi="Times New Roman"/>
-          <w:i/>
-          <w:sz w:val="24"/>
-          <w:szCs w:val="24"/>
-        </w:rPr>
-        <w:t>Falls</w:t>
-      </w:r>
-    </w:p>
-    <w:p>
-      <w:pPr>
-        <w:spacing w:after="0" w:line="480" w:lineRule="auto"/>
-        <w:jc w:val="both"/>
-        <w:rPr>
-          <w:rFonts w:ascii="Times New Roman" w:hAnsi="Times New Roman"/>
-          <w:i/>
-          <w:sz w:val="24"/>
-          <w:szCs w:val="24"/>
-        </w:rPr>
-      </w:pPr>
-    </w:p>
-    <w:p>
-      <w:pPr>
-        <w:spacing w:after="0" w:line="480" w:lineRule="auto"/>
-        <w:jc w:val="both"/>
-        <w:rPr>
-          <w:rFonts w:ascii="Times New Roman" w:hAnsi="Times New Roman"/>
-          <w:i/>
-          <w:sz w:val="24"/>
-          <w:szCs w:val="24"/>
-        </w:rPr>
-      </w:pPr>
-      <w:r>
-        <w:rPr>
-          <w:rFonts w:ascii="Times New Roman" w:hAnsi="Times New Roman"/>
-          <w:i/>
-          <w:sz w:val="24"/>
-          <w:szCs w:val="24"/>
-        </w:rPr>
-        <w:t>Drownings</w:t>
-      </w:r>
-    </w:p>
-    <w:p>
-      <w:pPr>
-        <w:spacing w:after="0" w:line="480" w:lineRule="auto"/>
-        <w:jc w:val="both"/>
-        <w:rPr>
-          <w:rFonts w:ascii="Times New Roman" w:hAnsi="Times New Roman"/>
-          <w:i/>
-          <w:sz w:val="24"/>
-          <w:szCs w:val="24"/>
-        </w:rPr>
-      </w:pPr>
-    </w:p>
-    <w:p>
-      <w:pPr>
-        <w:spacing w:after="0" w:line="480" w:lineRule="auto"/>
-        <w:jc w:val="both"/>
-        <w:rPr>
-          <w:rFonts w:ascii="Times New Roman" w:hAnsi="Times New Roman"/>
-          <w:i/>
-          <w:sz w:val="24"/>
-          <w:szCs w:val="24"/>
-        </w:rPr>
-      </w:pPr>
-      <w:r>
-        <w:rPr>
-          <w:rFonts w:ascii="Times New Roman" w:hAnsi="Times New Roman"/>
-          <w:i/>
-          <w:sz w:val="24"/>
-          <w:szCs w:val="24"/>
-        </w:rPr>
-        <w:t>Assault</w:t>
-      </w:r>
-    </w:p>
-    <w:p>
-      <w:pPr>
-        <w:spacing w:after="0" w:line="480" w:lineRule="auto"/>
-        <w:jc w:val="both"/>
-        <w:rPr>
-          <w:rFonts w:ascii="Times New Roman" w:hAnsi="Times New Roman"/>
-          <w:i/>
-          <w:sz w:val="24"/>
-          <w:szCs w:val="24"/>
-        </w:rPr>
-      </w:pPr>
-    </w:p>
-    <w:p>
-      <w:pPr>
-        <w:spacing w:after="0" w:line="480" w:lineRule="auto"/>
-        <w:jc w:val="both"/>
-        <w:rPr>
-          <w:rFonts w:ascii="Times New Roman" w:hAnsi="Times New Roman"/>
-          <w:i/>
-          <w:sz w:val="24"/>
-          <w:szCs w:val="24"/>
-        </w:rPr>
-      </w:pPr>
-      <w:r>
-        <w:rPr>
-          <w:rFonts w:ascii="Times New Roman" w:hAnsi="Times New Roman"/>
-          <w:i/>
-          <w:sz w:val="24"/>
-          <w:szCs w:val="24"/>
-        </w:rPr>
-        <w:t>Intentional self-harm</w:t>
-      </w:r>
-    </w:p>
-    <w:p>
-      <w:pPr>
-        <w:spacing w:after="0" w:line="480" w:lineRule="auto"/>
-        <w:jc w:val="both"/>
-        <w:rPr>
-          <w:rFonts w:ascii="Times New Roman" w:hAnsi="Times New Roman"/>
-          <w:sz w:val="24"/>
-          <w:szCs w:val="24"/>
-        </w:rPr>
-      </w:pPr>
-    </w:p>
-    <w:p>
-      <w:pPr>
-        <w:spacing w:after="0" w:line="480" w:lineRule="auto"/>
-        <w:jc w:val="both"/>
-        <w:rPr>
-          <w:rFonts w:ascii="Times New Roman" w:hAnsi="Times New Roman"/>
-          <w:sz w:val="24"/>
-          <w:szCs w:val="24"/>
-        </w:rPr>
-      </w:pPr>
-      <w:r>
-        <w:rPr>
-          <w:rFonts w:ascii="Times New Roman" w:hAnsi="Times New Roman"/>
-          <w:sz w:val="24"/>
-          <w:szCs w:val="24"/>
-        </w:rPr>
-        <w:lastRenderedPageBreak/>
+      <w:r>
+        <w:rPr>
+          <w:rFonts w:ascii="Times New Roman" w:hAnsi="Times New Roman"/>
+          <w:sz w:val="24"/>
+          <w:szCs w:val="24"/>
+        </w:rPr>
         <w:t xml:space="preserve">Our results will be of interest to the meteorological community, as it will focus </w:t>
       </w:r>
       <w:r>
@@ -3983,6 +4709,7 @@
           <w:sz w:val="24"/>
           <w:szCs w:val="24"/>
         </w:rPr>
+        <w:lastRenderedPageBreak/>
         <w:br w:type="page"/>
       </w:r>
     </w:p>
@@ -4015,12 +4742,10 @@
         <w:adjustRightInd w:val="0"/>
         <w:spacing w:line="240" w:lineRule="auto"/>
         <w:ind w:left="640" w:hanging="640"/>
-        <w:jc w:val="both"/>
-        <w:rPr>
-          <w:rFonts w:ascii="Times New Roman" w:eastAsia="Times New Roman" w:hAnsi="Times New Roman"/>
-          <w:noProof/>
-          <w:sz w:val="24"/>
-          <w:szCs w:val="24"/>
+        <w:rPr>
+          <w:rFonts w:ascii="Times New Roman" w:eastAsia="Times New Roman" w:hAnsi="Times New Roman"/>
+          <w:noProof/>
+          <w:sz w:val="24"/>
         </w:rPr>
       </w:pPr>
       <w:r>
@@ -4055,7 +4780,6 @@
           <w:rFonts w:ascii="Times New Roman" w:eastAsia="Times New Roman" w:hAnsi="Times New Roman"/>
           <w:noProof/>
           <w:sz w:val="24"/>
-          <w:szCs w:val="24"/>
         </w:rPr>
         <w:t>1</w:t>
       </w:r>
@@ -4064,7 +4788,6 @@
           <w:rFonts w:ascii="Times New Roman" w:eastAsia="Times New Roman" w:hAnsi="Times New Roman"/>
           <w:noProof/>
           <w:sz w:val="24"/>
-          <w:szCs w:val="24"/>
         </w:rPr>
         <w:tab/>
         <w:t>Anderson BG, Bell ML. Weather-Related Mortality: How Heat, Cold, and Heat Waves Affect Mortality in the United States. DOI:10.1097/EDE.0b013e318190ee08.</w:t>
@@ -4078,20 +4801,17 @@
         <w:adjustRightInd w:val="0"/>
         <w:spacing w:line="240" w:lineRule="auto"/>
         <w:ind w:left="640" w:hanging="640"/>
-        <w:jc w:val="both"/>
-        <w:rPr>
-          <w:rFonts w:ascii="Times New Roman" w:eastAsia="Times New Roman" w:hAnsi="Times New Roman"/>
-          <w:noProof/>
-          <w:sz w:val="24"/>
-          <w:szCs w:val="24"/>
-        </w:rPr>
-      </w:pPr>
-      <w:r>
-        <w:rPr>
-          <w:rFonts w:ascii="Times New Roman" w:eastAsia="Times New Roman" w:hAnsi="Times New Roman"/>
-          <w:noProof/>
-          <w:sz w:val="24"/>
-          <w:szCs w:val="24"/>
+        <w:rPr>
+          <w:rFonts w:ascii="Times New Roman" w:eastAsia="Times New Roman" w:hAnsi="Times New Roman"/>
+          <w:noProof/>
+          <w:sz w:val="24"/>
+        </w:rPr>
+      </w:pPr>
+      <w:r>
+        <w:rPr>
+          <w:rFonts w:ascii="Times New Roman" w:eastAsia="Times New Roman" w:hAnsi="Times New Roman"/>
+          <w:noProof/>
+          <w:sz w:val="24"/>
         </w:rPr>
         <w:t>2</w:t>
       </w:r>
@@ -4100,7 +4820,6 @@
           <w:rFonts w:ascii="Times New Roman" w:eastAsia="Times New Roman" w:hAnsi="Times New Roman"/>
           <w:noProof/>
           <w:sz w:val="24"/>
-          <w:szCs w:val="24"/>
         </w:rPr>
         <w:tab/>
         <w:t xml:space="preserve">Gasparrini A, Guo Y, Hashizume M, Kinney PL, Petkova EP, Lavigne E. Temporal Variation in Heat – Mortality Associations : A Multicountry Study. 2015; </w:t>
@@ -4112,7 +4831,6 @@
           <w:bCs/>
           <w:noProof/>
           <w:sz w:val="24"/>
-          <w:szCs w:val="24"/>
         </w:rPr>
         <w:t>1200</w:t>
       </w:r>
@@ -4121,7 +4839,6 @@
           <w:rFonts w:ascii="Times New Roman" w:eastAsia="Times New Roman" w:hAnsi="Times New Roman"/>
           <w:noProof/>
           <w:sz w:val="24"/>
-          <w:szCs w:val="24"/>
         </w:rPr>
         <w:t>: 1200–7.</w:t>
       </w:r>
@@ -4134,20 +4851,17 @@
         <w:adjustRightInd w:val="0"/>
         <w:spacing w:line="240" w:lineRule="auto"/>
         <w:ind w:left="640" w:hanging="640"/>
-        <w:jc w:val="both"/>
-        <w:rPr>
-          <w:rFonts w:ascii="Times New Roman" w:eastAsia="Times New Roman" w:hAnsi="Times New Roman"/>
-          <w:noProof/>
-          <w:sz w:val="24"/>
-          <w:szCs w:val="24"/>
-        </w:rPr>
-      </w:pPr>
-      <w:r>
-        <w:rPr>
-          <w:rFonts w:ascii="Times New Roman" w:eastAsia="Times New Roman" w:hAnsi="Times New Roman"/>
-          <w:noProof/>
-          <w:sz w:val="24"/>
-          <w:szCs w:val="24"/>
+        <w:rPr>
+          <w:rFonts w:ascii="Times New Roman" w:eastAsia="Times New Roman" w:hAnsi="Times New Roman"/>
+          <w:noProof/>
+          <w:sz w:val="24"/>
+        </w:rPr>
+      </w:pPr>
+      <w:r>
+        <w:rPr>
+          <w:rFonts w:ascii="Times New Roman" w:eastAsia="Times New Roman" w:hAnsi="Times New Roman"/>
+          <w:noProof/>
+          <w:sz w:val="24"/>
         </w:rPr>
         <w:t>3</w:t>
       </w:r>
@@ -4156,7 +4870,6 @@
           <w:rFonts w:ascii="Times New Roman" w:eastAsia="Times New Roman" w:hAnsi="Times New Roman"/>
           <w:noProof/>
           <w:sz w:val="24"/>
-          <w:szCs w:val="24"/>
         </w:rPr>
         <w:tab/>
         <w:t xml:space="preserve">Change IPOC. IPCC. </w:t>
@@ -4168,7 +4881,6 @@
           <w:iCs/>
           <w:noProof/>
           <w:sz w:val="24"/>
-          <w:szCs w:val="24"/>
         </w:rPr>
         <w:t>Clim Chang</w:t>
       </w:r>
@@ -4177,7 +4889,6 @@
           <w:rFonts w:ascii="Times New Roman" w:eastAsia="Times New Roman" w:hAnsi="Times New Roman"/>
           <w:noProof/>
           <w:sz w:val="24"/>
-          <w:szCs w:val="24"/>
         </w:rPr>
         <w:t xml:space="preserve"> 2014.</w:t>
       </w:r>
@@ -4190,20 +4901,17 @@
         <w:adjustRightInd w:val="0"/>
         <w:spacing w:line="240" w:lineRule="auto"/>
         <w:ind w:left="640" w:hanging="640"/>
-        <w:jc w:val="both"/>
-        <w:rPr>
-          <w:rFonts w:ascii="Times New Roman" w:eastAsia="Times New Roman" w:hAnsi="Times New Roman"/>
-          <w:noProof/>
-          <w:sz w:val="24"/>
-          <w:szCs w:val="24"/>
-        </w:rPr>
-      </w:pPr>
-      <w:r>
-        <w:rPr>
-          <w:rFonts w:ascii="Times New Roman" w:eastAsia="Times New Roman" w:hAnsi="Times New Roman"/>
-          <w:noProof/>
-          <w:sz w:val="24"/>
-          <w:szCs w:val="24"/>
+        <w:rPr>
+          <w:rFonts w:ascii="Times New Roman" w:eastAsia="Times New Roman" w:hAnsi="Times New Roman"/>
+          <w:noProof/>
+          <w:sz w:val="24"/>
+        </w:rPr>
+      </w:pPr>
+      <w:r>
+        <w:rPr>
+          <w:rFonts w:ascii="Times New Roman" w:eastAsia="Times New Roman" w:hAnsi="Times New Roman"/>
+          <w:noProof/>
+          <w:sz w:val="24"/>
         </w:rPr>
         <w:t>4</w:t>
       </w:r>
@@ -4212,7 +4920,6 @@
           <w:rFonts w:ascii="Times New Roman" w:eastAsia="Times New Roman" w:hAnsi="Times New Roman"/>
           <w:noProof/>
           <w:sz w:val="24"/>
-          <w:szCs w:val="24"/>
         </w:rPr>
         <w:tab/>
         <w:t xml:space="preserve">Meehl GA, Tebaldi C. More intense, more frequent, and longer lasting heat waves in the 21st century. </w:t>
@@ -4224,7 +4931,6 @@
           <w:iCs/>
           <w:noProof/>
           <w:sz w:val="24"/>
-          <w:szCs w:val="24"/>
         </w:rPr>
         <w:t>Science (80- )</w:t>
       </w:r>
@@ -4233,7 +4939,6 @@
           <w:rFonts w:ascii="Times New Roman" w:eastAsia="Times New Roman" w:hAnsi="Times New Roman"/>
           <w:noProof/>
           <w:sz w:val="24"/>
-          <w:szCs w:val="24"/>
         </w:rPr>
         <w:t xml:space="preserve"> 2004; </w:t>
       </w:r>
@@ -4244,7 +4949,6 @@
           <w:bCs/>
           <w:noProof/>
           <w:sz w:val="24"/>
-          <w:szCs w:val="24"/>
         </w:rPr>
         <w:t>305</w:t>
       </w:r>
@@ -4253,7 +4957,6 @@
           <w:rFonts w:ascii="Times New Roman" w:eastAsia="Times New Roman" w:hAnsi="Times New Roman"/>
           <w:noProof/>
           <w:sz w:val="24"/>
-          <w:szCs w:val="24"/>
         </w:rPr>
         <w:t>: 994–7.</w:t>
       </w:r>
@@ -4266,20 +4969,17 @@
         <w:adjustRightInd w:val="0"/>
         <w:spacing w:line="240" w:lineRule="auto"/>
         <w:ind w:left="640" w:hanging="640"/>
-        <w:jc w:val="both"/>
-        <w:rPr>
-          <w:rFonts w:ascii="Times New Roman" w:eastAsia="Times New Roman" w:hAnsi="Times New Roman"/>
-          <w:noProof/>
-          <w:sz w:val="24"/>
-          <w:szCs w:val="24"/>
-        </w:rPr>
-      </w:pPr>
-      <w:r>
-        <w:rPr>
-          <w:rFonts w:ascii="Times New Roman" w:eastAsia="Times New Roman" w:hAnsi="Times New Roman"/>
-          <w:noProof/>
-          <w:sz w:val="24"/>
-          <w:szCs w:val="24"/>
+        <w:rPr>
+          <w:rFonts w:ascii="Times New Roman" w:eastAsia="Times New Roman" w:hAnsi="Times New Roman"/>
+          <w:noProof/>
+          <w:sz w:val="24"/>
+        </w:rPr>
+      </w:pPr>
+      <w:r>
+        <w:rPr>
+          <w:rFonts w:ascii="Times New Roman" w:eastAsia="Times New Roman" w:hAnsi="Times New Roman"/>
+          <w:noProof/>
+          <w:sz w:val="24"/>
         </w:rPr>
         <w:t>5</w:t>
       </w:r>
@@ -4288,7 +4988,6 @@
           <w:rFonts w:ascii="Times New Roman" w:eastAsia="Times New Roman" w:hAnsi="Times New Roman"/>
           <w:noProof/>
           <w:sz w:val="24"/>
-          <w:szCs w:val="24"/>
         </w:rPr>
         <w:tab/>
         <w:t xml:space="preserve">Mora C, Dousset B, Caldwell IR, </w:t>
@@ -4300,7 +4999,6 @@
           <w:iCs/>
           <w:noProof/>
           <w:sz w:val="24"/>
-          <w:szCs w:val="24"/>
         </w:rPr>
         <w:t>et al.</w:t>
       </w:r>
@@ -4309,7 +5007,6 @@
           <w:rFonts w:ascii="Times New Roman" w:eastAsia="Times New Roman" w:hAnsi="Times New Roman"/>
           <w:noProof/>
           <w:sz w:val="24"/>
-          <w:szCs w:val="24"/>
         </w:rPr>
         <w:t xml:space="preserve"> Global risk of deadly heat. </w:t>
       </w:r>
@@ -4320,7 +5017,6 @@
           <w:iCs/>
           <w:noProof/>
           <w:sz w:val="24"/>
-          <w:szCs w:val="24"/>
         </w:rPr>
         <w:t>Nat Clim Chang</w:t>
       </w:r>
@@ -4329,7 +5025,6 @@
           <w:rFonts w:ascii="Times New Roman" w:eastAsia="Times New Roman" w:hAnsi="Times New Roman"/>
           <w:noProof/>
           <w:sz w:val="24"/>
-          <w:szCs w:val="24"/>
         </w:rPr>
         <w:t xml:space="preserve"> 2017; </w:t>
       </w:r>
@@ -4340,7 +5035,6 @@
           <w:bCs/>
           <w:noProof/>
           <w:sz w:val="24"/>
-          <w:szCs w:val="24"/>
         </w:rPr>
         <w:t>7</w:t>
       </w:r>
@@ -4349,7 +5043,6 @@
           <w:rFonts w:ascii="Times New Roman" w:eastAsia="Times New Roman" w:hAnsi="Times New Roman"/>
           <w:noProof/>
           <w:sz w:val="24"/>
-          <w:szCs w:val="24"/>
         </w:rPr>
         <w:t>: 501–6.</w:t>
       </w:r>
@@ -4362,20 +5055,17 @@
         <w:adjustRightInd w:val="0"/>
         <w:spacing w:line="240" w:lineRule="auto"/>
         <w:ind w:left="640" w:hanging="640"/>
-        <w:jc w:val="both"/>
-        <w:rPr>
-          <w:rFonts w:ascii="Times New Roman" w:eastAsia="Times New Roman" w:hAnsi="Times New Roman"/>
-          <w:noProof/>
-          <w:sz w:val="24"/>
-          <w:szCs w:val="24"/>
-        </w:rPr>
-      </w:pPr>
-      <w:r>
-        <w:rPr>
-          <w:rFonts w:ascii="Times New Roman" w:eastAsia="Times New Roman" w:hAnsi="Times New Roman"/>
-          <w:noProof/>
-          <w:sz w:val="24"/>
-          <w:szCs w:val="24"/>
+        <w:rPr>
+          <w:rFonts w:ascii="Times New Roman" w:eastAsia="Times New Roman" w:hAnsi="Times New Roman"/>
+          <w:noProof/>
+          <w:sz w:val="24"/>
+        </w:rPr>
+      </w:pPr>
+      <w:r>
+        <w:rPr>
+          <w:rFonts w:ascii="Times New Roman" w:eastAsia="Times New Roman" w:hAnsi="Times New Roman"/>
+          <w:noProof/>
+          <w:sz w:val="24"/>
         </w:rPr>
         <w:t>6</w:t>
       </w:r>
@@ -4384,7 +5074,6 @@
           <w:rFonts w:ascii="Times New Roman" w:eastAsia="Times New Roman" w:hAnsi="Times New Roman"/>
           <w:noProof/>
           <w:sz w:val="24"/>
-          <w:szCs w:val="24"/>
         </w:rPr>
         <w:tab/>
         <w:t xml:space="preserve">Schoof JT, Ford TW, Pryor SC. Recent changes in United States regional heat wave characteristics in observations and reanalyses. </w:t>
@@ -4396,7 +5085,6 @@
           <w:iCs/>
           <w:noProof/>
           <w:sz w:val="24"/>
-          <w:szCs w:val="24"/>
         </w:rPr>
         <w:t>J Appl Meteorol Climatol</w:t>
       </w:r>
@@ -4405,7 +5093,6 @@
           <w:rFonts w:ascii="Times New Roman" w:eastAsia="Times New Roman" w:hAnsi="Times New Roman"/>
           <w:noProof/>
           <w:sz w:val="24"/>
-          <w:szCs w:val="24"/>
         </w:rPr>
         <w:t xml:space="preserve"> 2017; : JAMC-D-16-0393.1.</w:t>
       </w:r>
@@ -4418,20 +5105,17 @@
         <w:adjustRightInd w:val="0"/>
         <w:spacing w:line="240" w:lineRule="auto"/>
         <w:ind w:left="640" w:hanging="640"/>
-        <w:jc w:val="both"/>
-        <w:rPr>
-          <w:rFonts w:ascii="Times New Roman" w:eastAsia="Times New Roman" w:hAnsi="Times New Roman"/>
-          <w:noProof/>
-          <w:sz w:val="24"/>
-          <w:szCs w:val="24"/>
-        </w:rPr>
-      </w:pPr>
-      <w:r>
-        <w:rPr>
-          <w:rFonts w:ascii="Times New Roman" w:eastAsia="Times New Roman" w:hAnsi="Times New Roman"/>
-          <w:noProof/>
-          <w:sz w:val="24"/>
-          <w:szCs w:val="24"/>
+        <w:rPr>
+          <w:rFonts w:ascii="Times New Roman" w:eastAsia="Times New Roman" w:hAnsi="Times New Roman"/>
+          <w:noProof/>
+          <w:sz w:val="24"/>
+        </w:rPr>
+      </w:pPr>
+      <w:r>
+        <w:rPr>
+          <w:rFonts w:ascii="Times New Roman" w:eastAsia="Times New Roman" w:hAnsi="Times New Roman"/>
+          <w:noProof/>
+          <w:sz w:val="24"/>
         </w:rPr>
         <w:t>7</w:t>
       </w:r>
@@ -4440,7 +5124,6 @@
           <w:rFonts w:ascii="Times New Roman" w:eastAsia="Times New Roman" w:hAnsi="Times New Roman"/>
           <w:noProof/>
           <w:sz w:val="24"/>
-          <w:szCs w:val="24"/>
         </w:rPr>
         <w:tab/>
         <w:t xml:space="preserve">Guirguis K, Gershunov A, Cayan DR, Pierce DW. Heat wave probability in the changing climate of the Southwest US. </w:t>
@@ -4452,7 +5135,6 @@
           <w:iCs/>
           <w:noProof/>
           <w:sz w:val="24"/>
-          <w:szCs w:val="24"/>
         </w:rPr>
         <w:t>Clim Dyn</w:t>
       </w:r>
@@ -4461,7 +5143,6 @@
           <w:rFonts w:ascii="Times New Roman" w:eastAsia="Times New Roman" w:hAnsi="Times New Roman"/>
           <w:noProof/>
           <w:sz w:val="24"/>
-          <w:szCs w:val="24"/>
         </w:rPr>
         <w:t xml:space="preserve"> 2017; </w:t>
       </w:r>
@@ -4472,7 +5153,6 @@
           <w:bCs/>
           <w:noProof/>
           <w:sz w:val="24"/>
-          <w:szCs w:val="24"/>
         </w:rPr>
         <w:t>0</w:t>
       </w:r>
@@ -4481,7 +5161,6 @@
           <w:rFonts w:ascii="Times New Roman" w:eastAsia="Times New Roman" w:hAnsi="Times New Roman"/>
           <w:noProof/>
           <w:sz w:val="24"/>
-          <w:szCs w:val="24"/>
         </w:rPr>
         <w:t>: 0.</w:t>
       </w:r>
@@ -4494,20 +5173,17 @@
         <w:adjustRightInd w:val="0"/>
         <w:spacing w:line="240" w:lineRule="auto"/>
         <w:ind w:left="640" w:hanging="640"/>
-        <w:jc w:val="both"/>
-        <w:rPr>
-          <w:rFonts w:ascii="Times New Roman" w:eastAsia="Times New Roman" w:hAnsi="Times New Roman"/>
-          <w:noProof/>
-          <w:sz w:val="24"/>
-          <w:szCs w:val="24"/>
-        </w:rPr>
-      </w:pPr>
-      <w:r>
-        <w:rPr>
-          <w:rFonts w:ascii="Times New Roman" w:eastAsia="Times New Roman" w:hAnsi="Times New Roman"/>
-          <w:noProof/>
-          <w:sz w:val="24"/>
-          <w:szCs w:val="24"/>
+        <w:rPr>
+          <w:rFonts w:ascii="Times New Roman" w:eastAsia="Times New Roman" w:hAnsi="Times New Roman"/>
+          <w:noProof/>
+          <w:sz w:val="24"/>
+        </w:rPr>
+      </w:pPr>
+      <w:r>
+        <w:rPr>
+          <w:rFonts w:ascii="Times New Roman" w:eastAsia="Times New Roman" w:hAnsi="Times New Roman"/>
+          <w:noProof/>
+          <w:sz w:val="24"/>
         </w:rPr>
         <w:t>8</w:t>
       </w:r>
@@ -4516,7 +5192,6 @@
           <w:rFonts w:ascii="Times New Roman" w:eastAsia="Times New Roman" w:hAnsi="Times New Roman"/>
           <w:noProof/>
           <w:sz w:val="24"/>
-          <w:szCs w:val="24"/>
         </w:rPr>
         <w:tab/>
         <w:t xml:space="preserve">Lyon B, Barnston AG. Diverse Characteristics of U.S. Summer Heat Waves. </w:t>
@@ -4528,7 +5203,6 @@
           <w:iCs/>
           <w:noProof/>
           <w:sz w:val="24"/>
-          <w:szCs w:val="24"/>
         </w:rPr>
         <w:t>J Clim</w:t>
       </w:r>
@@ -4537,7 +5211,6 @@
           <w:rFonts w:ascii="Times New Roman" w:eastAsia="Times New Roman" w:hAnsi="Times New Roman"/>
           <w:noProof/>
           <w:sz w:val="24"/>
-          <w:szCs w:val="24"/>
         </w:rPr>
         <w:t xml:space="preserve"> 2017; : JCLI-D-17-0098.1.</w:t>
       </w:r>
@@ -4550,20 +5223,17 @@
         <w:adjustRightInd w:val="0"/>
         <w:spacing w:line="240" w:lineRule="auto"/>
         <w:ind w:left="640" w:hanging="640"/>
-        <w:jc w:val="both"/>
-        <w:rPr>
-          <w:rFonts w:ascii="Times New Roman" w:eastAsia="Times New Roman" w:hAnsi="Times New Roman"/>
-          <w:noProof/>
-          <w:sz w:val="24"/>
-          <w:szCs w:val="24"/>
-        </w:rPr>
-      </w:pPr>
-      <w:r>
-        <w:rPr>
-          <w:rFonts w:ascii="Times New Roman" w:eastAsia="Times New Roman" w:hAnsi="Times New Roman"/>
-          <w:noProof/>
-          <w:sz w:val="24"/>
-          <w:szCs w:val="24"/>
+        <w:rPr>
+          <w:rFonts w:ascii="Times New Roman" w:eastAsia="Times New Roman" w:hAnsi="Times New Roman"/>
+          <w:noProof/>
+          <w:sz w:val="24"/>
+        </w:rPr>
+      </w:pPr>
+      <w:r>
+        <w:rPr>
+          <w:rFonts w:ascii="Times New Roman" w:eastAsia="Times New Roman" w:hAnsi="Times New Roman"/>
+          <w:noProof/>
+          <w:sz w:val="24"/>
         </w:rPr>
         <w:t>9</w:t>
       </w:r>
@@ -4572,7 +5242,6 @@
           <w:rFonts w:ascii="Times New Roman" w:eastAsia="Times New Roman" w:hAnsi="Times New Roman"/>
           <w:noProof/>
           <w:sz w:val="24"/>
-          <w:szCs w:val="24"/>
         </w:rPr>
         <w:tab/>
         <w:t xml:space="preserve">Cohen J, Screen JA, Furtado JC, </w:t>
@@ -4584,7 +5253,6 @@
           <w:iCs/>
           <w:noProof/>
           <w:sz w:val="24"/>
-          <w:szCs w:val="24"/>
         </w:rPr>
         <w:t>et al.</w:t>
       </w:r>
@@ -4593,7 +5261,6 @@
           <w:rFonts w:ascii="Times New Roman" w:eastAsia="Times New Roman" w:hAnsi="Times New Roman"/>
           <w:noProof/>
           <w:sz w:val="24"/>
-          <w:szCs w:val="24"/>
         </w:rPr>
         <w:t xml:space="preserve"> Recent Arctic amplification and extreme mid-latitude weather. </w:t>
       </w:r>
@@ -4604,7 +5271,6 @@
           <w:iCs/>
           <w:noProof/>
           <w:sz w:val="24"/>
-          <w:szCs w:val="24"/>
         </w:rPr>
         <w:t>Nat Geosci</w:t>
       </w:r>
@@ -4613,7 +5279,6 @@
           <w:rFonts w:ascii="Times New Roman" w:eastAsia="Times New Roman" w:hAnsi="Times New Roman"/>
           <w:noProof/>
           <w:sz w:val="24"/>
-          <w:szCs w:val="24"/>
         </w:rPr>
         <w:t xml:space="preserve"> 2014; </w:t>
       </w:r>
@@ -4624,7 +5289,6 @@
           <w:bCs/>
           <w:noProof/>
           <w:sz w:val="24"/>
-          <w:szCs w:val="24"/>
         </w:rPr>
         <w:t>7</w:t>
       </w:r>
@@ -4633,7 +5297,6 @@
           <w:rFonts w:ascii="Times New Roman" w:eastAsia="Times New Roman" w:hAnsi="Times New Roman"/>
           <w:noProof/>
           <w:sz w:val="24"/>
-          <w:szCs w:val="24"/>
         </w:rPr>
         <w:t>: 627–37.</w:t>
       </w:r>
@@ -4646,20 +5309,17 @@
         <w:adjustRightInd w:val="0"/>
         <w:spacing w:line="240" w:lineRule="auto"/>
         <w:ind w:left="640" w:hanging="640"/>
-        <w:jc w:val="both"/>
-        <w:rPr>
-          <w:rFonts w:ascii="Times New Roman" w:eastAsia="Times New Roman" w:hAnsi="Times New Roman"/>
-          <w:noProof/>
-          <w:sz w:val="24"/>
-          <w:szCs w:val="24"/>
-        </w:rPr>
-      </w:pPr>
-      <w:r>
-        <w:rPr>
-          <w:rFonts w:ascii="Times New Roman" w:eastAsia="Times New Roman" w:hAnsi="Times New Roman"/>
-          <w:noProof/>
-          <w:sz w:val="24"/>
-          <w:szCs w:val="24"/>
+        <w:rPr>
+          <w:rFonts w:ascii="Times New Roman" w:eastAsia="Times New Roman" w:hAnsi="Times New Roman"/>
+          <w:noProof/>
+          <w:sz w:val="24"/>
+        </w:rPr>
+      </w:pPr>
+      <w:r>
+        <w:rPr>
+          <w:rFonts w:ascii="Times New Roman" w:eastAsia="Times New Roman" w:hAnsi="Times New Roman"/>
+          <w:noProof/>
+          <w:sz w:val="24"/>
         </w:rPr>
         <w:t>10</w:t>
       </w:r>
@@ -4668,7 +5328,6 @@
           <w:rFonts w:ascii="Times New Roman" w:eastAsia="Times New Roman" w:hAnsi="Times New Roman"/>
           <w:noProof/>
           <w:sz w:val="24"/>
-          <w:szCs w:val="24"/>
         </w:rPr>
         <w:tab/>
         <w:t xml:space="preserve">Jones B, O’Neill BC, McDaniel L, McGinnis S, Mearns LO, Tebaldi C. Future population exposure to US heat extremes. </w:t>
@@ -4680,7 +5339,6 @@
           <w:iCs/>
           <w:noProof/>
           <w:sz w:val="24"/>
-          <w:szCs w:val="24"/>
         </w:rPr>
         <w:t>Nat Clim Chang</w:t>
       </w:r>
@@ -4689,7 +5347,6 @@
           <w:rFonts w:ascii="Times New Roman" w:eastAsia="Times New Roman" w:hAnsi="Times New Roman"/>
           <w:noProof/>
           <w:sz w:val="24"/>
-          <w:szCs w:val="24"/>
         </w:rPr>
         <w:t xml:space="preserve"> 2015; </w:t>
       </w:r>
@@ -4700,7 +5357,6 @@
           <w:bCs/>
           <w:noProof/>
           <w:sz w:val="24"/>
-          <w:szCs w:val="24"/>
         </w:rPr>
         <w:t>5</w:t>
       </w:r>
@@ -4709,7 +5365,6 @@
           <w:rFonts w:ascii="Times New Roman" w:eastAsia="Times New Roman" w:hAnsi="Times New Roman"/>
           <w:noProof/>
           <w:sz w:val="24"/>
-          <w:szCs w:val="24"/>
         </w:rPr>
         <w:t>: 652–5.</w:t>
       </w:r>
@@ -4722,20 +5377,17 @@
         <w:adjustRightInd w:val="0"/>
         <w:spacing w:line="240" w:lineRule="auto"/>
         <w:ind w:left="640" w:hanging="640"/>
-        <w:jc w:val="both"/>
-        <w:rPr>
-          <w:rFonts w:ascii="Times New Roman" w:eastAsia="Times New Roman" w:hAnsi="Times New Roman"/>
-          <w:noProof/>
-          <w:sz w:val="24"/>
-          <w:szCs w:val="24"/>
-        </w:rPr>
-      </w:pPr>
-      <w:r>
-        <w:rPr>
-          <w:rFonts w:ascii="Times New Roman" w:eastAsia="Times New Roman" w:hAnsi="Times New Roman"/>
-          <w:noProof/>
-          <w:sz w:val="24"/>
-          <w:szCs w:val="24"/>
+        <w:rPr>
+          <w:rFonts w:ascii="Times New Roman" w:eastAsia="Times New Roman" w:hAnsi="Times New Roman"/>
+          <w:noProof/>
+          <w:sz w:val="24"/>
+        </w:rPr>
+      </w:pPr>
+      <w:r>
+        <w:rPr>
+          <w:rFonts w:ascii="Times New Roman" w:eastAsia="Times New Roman" w:hAnsi="Times New Roman"/>
+          <w:noProof/>
+          <w:sz w:val="24"/>
         </w:rPr>
         <w:t>11</w:t>
       </w:r>
@@ -4744,7 +5396,6 @@
           <w:rFonts w:ascii="Times New Roman" w:eastAsia="Times New Roman" w:hAnsi="Times New Roman"/>
           <w:noProof/>
           <w:sz w:val="24"/>
-          <w:szCs w:val="24"/>
         </w:rPr>
         <w:tab/>
         <w:t xml:space="preserve">Song X, Wang S, Hu Y, </w:t>
@@ -4756,7 +5407,6 @@
           <w:iCs/>
           <w:noProof/>
           <w:sz w:val="24"/>
-          <w:szCs w:val="24"/>
         </w:rPr>
         <w:t>et al.</w:t>
       </w:r>
@@ -4765,7 +5415,6 @@
           <w:rFonts w:ascii="Times New Roman" w:eastAsia="Times New Roman" w:hAnsi="Times New Roman"/>
           <w:noProof/>
           <w:sz w:val="24"/>
-          <w:szCs w:val="24"/>
         </w:rPr>
         <w:t xml:space="preserve"> Impact of ambient temperature on morbidity and mortality: An overview of reviews. </w:t>
       </w:r>
@@ -4776,7 +5425,6 @@
           <w:iCs/>
           <w:noProof/>
           <w:sz w:val="24"/>
-          <w:szCs w:val="24"/>
         </w:rPr>
         <w:t>Sci Total Environ</w:t>
       </w:r>
@@ -4785,7 +5433,6 @@
           <w:rFonts w:ascii="Times New Roman" w:eastAsia="Times New Roman" w:hAnsi="Times New Roman"/>
           <w:noProof/>
           <w:sz w:val="24"/>
-          <w:szCs w:val="24"/>
         </w:rPr>
         <w:t xml:space="preserve"> 2017; </w:t>
       </w:r>
@@ -4796,7 +5443,6 @@
           <w:bCs/>
           <w:noProof/>
           <w:sz w:val="24"/>
-          <w:szCs w:val="24"/>
         </w:rPr>
         <w:t>586</w:t>
       </w:r>
@@ -4805,7 +5451,6 @@
           <w:rFonts w:ascii="Times New Roman" w:eastAsia="Times New Roman" w:hAnsi="Times New Roman"/>
           <w:noProof/>
           <w:sz w:val="24"/>
-          <w:szCs w:val="24"/>
         </w:rPr>
         <w:t>: 241–54.</w:t>
       </w:r>
@@ -4818,20 +5463,17 @@
         <w:adjustRightInd w:val="0"/>
         <w:spacing w:line="240" w:lineRule="auto"/>
         <w:ind w:left="640" w:hanging="640"/>
-        <w:jc w:val="both"/>
-        <w:rPr>
-          <w:rFonts w:ascii="Times New Roman" w:eastAsia="Times New Roman" w:hAnsi="Times New Roman"/>
-          <w:noProof/>
-          <w:sz w:val="24"/>
-          <w:szCs w:val="24"/>
-        </w:rPr>
-      </w:pPr>
-      <w:r>
-        <w:rPr>
-          <w:rFonts w:ascii="Times New Roman" w:eastAsia="Times New Roman" w:hAnsi="Times New Roman"/>
-          <w:noProof/>
-          <w:sz w:val="24"/>
-          <w:szCs w:val="24"/>
+        <w:rPr>
+          <w:rFonts w:ascii="Times New Roman" w:eastAsia="Times New Roman" w:hAnsi="Times New Roman"/>
+          <w:noProof/>
+          <w:sz w:val="24"/>
+        </w:rPr>
+      </w:pPr>
+      <w:r>
+        <w:rPr>
+          <w:rFonts w:ascii="Times New Roman" w:eastAsia="Times New Roman" w:hAnsi="Times New Roman"/>
+          <w:noProof/>
+          <w:sz w:val="24"/>
         </w:rPr>
         <w:t>12</w:t>
       </w:r>
@@ -4840,7 +5482,6 @@
           <w:rFonts w:ascii="Times New Roman" w:eastAsia="Times New Roman" w:hAnsi="Times New Roman"/>
           <w:noProof/>
           <w:sz w:val="24"/>
-          <w:szCs w:val="24"/>
         </w:rPr>
         <w:tab/>
         <w:t xml:space="preserve">Ingram DD, Parker JD, Schenker N, </w:t>
@@ -4852,7 +5493,6 @@
           <w:iCs/>
           <w:noProof/>
           <w:sz w:val="24"/>
-          <w:szCs w:val="24"/>
         </w:rPr>
         <w:t>et al.</w:t>
       </w:r>
@@ -4861,7 +5501,6 @@
           <w:rFonts w:ascii="Times New Roman" w:eastAsia="Times New Roman" w:hAnsi="Times New Roman"/>
           <w:noProof/>
           <w:sz w:val="24"/>
-          <w:szCs w:val="24"/>
         </w:rPr>
         <w:t xml:space="preserve"> United States Census 2000 population with bridged race categories. </w:t>
       </w:r>
@@ -4872,7 +5511,6 @@
           <w:iCs/>
           <w:noProof/>
           <w:sz w:val="24"/>
-          <w:szCs w:val="24"/>
         </w:rPr>
         <w:t>Vital Health Stat 2</w:t>
       </w:r>
@@ -4881,7 +5519,6 @@
           <w:rFonts w:ascii="Times New Roman" w:eastAsia="Times New Roman" w:hAnsi="Times New Roman"/>
           <w:noProof/>
           <w:sz w:val="24"/>
-          <w:szCs w:val="24"/>
         </w:rPr>
         <w:t xml:space="preserve"> 2003; : 1–55.</w:t>
       </w:r>
@@ -4894,20 +5531,17 @@
         <w:adjustRightInd w:val="0"/>
         <w:spacing w:line="240" w:lineRule="auto"/>
         <w:ind w:left="640" w:hanging="640"/>
-        <w:jc w:val="both"/>
-        <w:rPr>
-          <w:rFonts w:ascii="Times New Roman" w:hAnsi="Times New Roman"/>
-          <w:noProof/>
-          <w:sz w:val="24"/>
-          <w:szCs w:val="24"/>
-        </w:rPr>
-      </w:pPr>
-      <w:r>
-        <w:rPr>
-          <w:rFonts w:ascii="Times New Roman" w:eastAsia="Times New Roman" w:hAnsi="Times New Roman"/>
-          <w:noProof/>
-          <w:sz w:val="24"/>
-          <w:szCs w:val="24"/>
+        <w:rPr>
+          <w:rFonts w:ascii="Times New Roman" w:eastAsia="Times New Roman" w:hAnsi="Times New Roman"/>
+          <w:noProof/>
+          <w:sz w:val="24"/>
+        </w:rPr>
+      </w:pPr>
+      <w:r>
+        <w:rPr>
+          <w:rFonts w:ascii="Times New Roman" w:eastAsia="Times New Roman" w:hAnsi="Times New Roman"/>
+          <w:noProof/>
+          <w:sz w:val="24"/>
         </w:rPr>
         <w:t>13</w:t>
       </w:r>
@@ -4916,7 +5550,6 @@
           <w:rFonts w:ascii="Times New Roman" w:eastAsia="Times New Roman" w:hAnsi="Times New Roman"/>
           <w:noProof/>
           <w:sz w:val="24"/>
-          <w:szCs w:val="24"/>
         </w:rPr>
         <w:tab/>
         <w:t xml:space="preserve">Dee DP, Uppala SM, Simmons AJ, </w:t>
@@ -4928,7 +5561,6 @@
           <w:iCs/>
           <w:noProof/>
           <w:sz w:val="24"/>
-          <w:szCs w:val="24"/>
         </w:rPr>
         <w:t>et al.</w:t>
       </w:r>
@@ -4937,7 +5569,6 @@
           <w:rFonts w:ascii="Times New Roman" w:eastAsia="Times New Roman" w:hAnsi="Times New Roman"/>
           <w:noProof/>
           <w:sz w:val="24"/>
-          <w:szCs w:val="24"/>
         </w:rPr>
         <w:t xml:space="preserve"> The ERA-Interim reanalysis: configuration and performance of the data assimilation system. </w:t>
       </w:r>
@@ -4948,7 +5579,6 @@
           <w:iCs/>
           <w:noProof/>
           <w:sz w:val="24"/>
-          <w:szCs w:val="24"/>
         </w:rPr>
         <w:t>Q J R Meteorol Soc</w:t>
       </w:r>
@@ -4957,7 +5587,6 @@
           <w:rFonts w:ascii="Times New Roman" w:eastAsia="Times New Roman" w:hAnsi="Times New Roman"/>
           <w:noProof/>
           <w:sz w:val="24"/>
-          <w:szCs w:val="24"/>
         </w:rPr>
         <w:t xml:space="preserve"> 2011; </w:t>
       </w:r>
@@ -4968,7 +5597,6 @@
           <w:bCs/>
           <w:noProof/>
           <w:sz w:val="24"/>
-          <w:szCs w:val="24"/>
         </w:rPr>
         <w:t>137</w:t>
       </w:r>
@@ -4977,7 +5605,6 @@
           <w:rFonts w:ascii="Times New Roman" w:eastAsia="Times New Roman" w:hAnsi="Times New Roman"/>
           <w:noProof/>
           <w:sz w:val="24"/>
-          <w:szCs w:val="24"/>
         </w:rPr>
         <w:t>: 553–97.</w:t>
       </w:r>
@@ -4990,7 +5617,515 @@
         <w:adjustRightInd w:val="0"/>
         <w:spacing w:line="240" w:lineRule="auto"/>
         <w:ind w:left="640" w:hanging="640"/>
-        <w:jc w:val="both"/>
+        <w:rPr>
+          <w:rFonts w:ascii="Times New Roman" w:eastAsia="Times New Roman" w:hAnsi="Times New Roman"/>
+          <w:noProof/>
+          <w:sz w:val="24"/>
+        </w:rPr>
+      </w:pPr>
+      <w:r>
+        <w:rPr>
+          <w:rFonts w:ascii="Times New Roman" w:eastAsia="Times New Roman" w:hAnsi="Times New Roman"/>
+          <w:noProof/>
+          <w:sz w:val="24"/>
+        </w:rPr>
+        <w:t>14</w:t>
+      </w:r>
+      <w:r>
+        <w:rPr>
+          <w:rFonts w:ascii="Times New Roman" w:eastAsia="Times New Roman" w:hAnsi="Times New Roman"/>
+          <w:noProof/>
+          <w:sz w:val="24"/>
+        </w:rPr>
+        <w:tab/>
+        <w:t xml:space="preserve">Hohnsbein J, Piekarski C, Kampmann B, Noack T. Effects of heat on visual acuity. </w:t>
+      </w:r>
+      <w:r>
+        <w:rPr>
+          <w:rFonts w:ascii="Times New Roman" w:eastAsia="Times New Roman" w:hAnsi="Times New Roman"/>
+          <w:i/>
+          <w:iCs/>
+          <w:noProof/>
+          <w:sz w:val="24"/>
+        </w:rPr>
+        <w:t>Ergonomics</w:t>
+      </w:r>
+      <w:r>
+        <w:rPr>
+          <w:rFonts w:ascii="Times New Roman" w:eastAsia="Times New Roman" w:hAnsi="Times New Roman"/>
+          <w:noProof/>
+          <w:sz w:val="24"/>
+        </w:rPr>
+        <w:t xml:space="preserve"> 1984. DOI:10.1080/00140138408963605.</w:t>
+      </w:r>
+    </w:p>
+    <w:p>
+      <w:pPr>
+        <w:widowControl w:val="0"/>
+        <w:autoSpaceDE w:val="0"/>
+        <w:autoSpaceDN w:val="0"/>
+        <w:adjustRightInd w:val="0"/>
+        <w:spacing w:line="240" w:lineRule="auto"/>
+        <w:ind w:left="640" w:hanging="640"/>
+        <w:rPr>
+          <w:rFonts w:ascii="Times New Roman" w:eastAsia="Times New Roman" w:hAnsi="Times New Roman"/>
+          <w:noProof/>
+          <w:sz w:val="24"/>
+        </w:rPr>
+      </w:pPr>
+      <w:r>
+        <w:rPr>
+          <w:rFonts w:ascii="Times New Roman" w:eastAsia="Times New Roman" w:hAnsi="Times New Roman"/>
+          <w:noProof/>
+          <w:sz w:val="24"/>
+        </w:rPr>
+        <w:t>15</w:t>
+      </w:r>
+      <w:r>
+        <w:rPr>
+          <w:rFonts w:ascii="Times New Roman" w:eastAsia="Times New Roman" w:hAnsi="Times New Roman"/>
+          <w:noProof/>
+          <w:sz w:val="24"/>
+        </w:rPr>
+        <w:tab/>
+        <w:t xml:space="preserve">Al-Harbi M, Yassin MF, Shams M Bin. Stochastic modeling of the impact of meteorological conditions on road traffic accidents. </w:t>
+      </w:r>
+      <w:r>
+        <w:rPr>
+          <w:rFonts w:ascii="Times New Roman" w:eastAsia="Times New Roman" w:hAnsi="Times New Roman"/>
+          <w:i/>
+          <w:iCs/>
+          <w:noProof/>
+          <w:sz w:val="24"/>
+        </w:rPr>
+        <w:t>Stoch Environ Res Risk Assess</w:t>
+      </w:r>
+      <w:r>
+        <w:rPr>
+          <w:rFonts w:ascii="Times New Roman" w:eastAsia="Times New Roman" w:hAnsi="Times New Roman"/>
+          <w:noProof/>
+          <w:sz w:val="24"/>
+        </w:rPr>
+        <w:t xml:space="preserve"> 2012. DOI:10.1007/s00477-012-0584-y.</w:t>
+      </w:r>
+    </w:p>
+    <w:p>
+      <w:pPr>
+        <w:widowControl w:val="0"/>
+        <w:autoSpaceDE w:val="0"/>
+        <w:autoSpaceDN w:val="0"/>
+        <w:adjustRightInd w:val="0"/>
+        <w:spacing w:line="240" w:lineRule="auto"/>
+        <w:ind w:left="640" w:hanging="640"/>
+        <w:rPr>
+          <w:rFonts w:ascii="Times New Roman" w:eastAsia="Times New Roman" w:hAnsi="Times New Roman"/>
+          <w:noProof/>
+          <w:sz w:val="24"/>
+        </w:rPr>
+      </w:pPr>
+      <w:r>
+        <w:rPr>
+          <w:rFonts w:ascii="Times New Roman" w:eastAsia="Times New Roman" w:hAnsi="Times New Roman"/>
+          <w:noProof/>
+          <w:sz w:val="24"/>
+        </w:rPr>
+        <w:t>16</w:t>
+      </w:r>
+      <w:r>
+        <w:rPr>
+          <w:rFonts w:ascii="Times New Roman" w:eastAsia="Times New Roman" w:hAnsi="Times New Roman"/>
+          <w:noProof/>
+          <w:sz w:val="24"/>
+        </w:rPr>
+        <w:tab/>
+        <w:t xml:space="preserve">O’Loughlin J, Witmer FDW, Linke AM, Laing A, Gettelman A, Dudhia J. Climate variability and conflict risk in East Africa, 1990-2009. </w:t>
+      </w:r>
+      <w:r>
+        <w:rPr>
+          <w:rFonts w:ascii="Times New Roman" w:eastAsia="Times New Roman" w:hAnsi="Times New Roman"/>
+          <w:i/>
+          <w:iCs/>
+          <w:noProof/>
+          <w:sz w:val="24"/>
+        </w:rPr>
+        <w:t>Proc Natl Acad Sci</w:t>
+      </w:r>
+      <w:r>
+        <w:rPr>
+          <w:rFonts w:ascii="Times New Roman" w:eastAsia="Times New Roman" w:hAnsi="Times New Roman"/>
+          <w:noProof/>
+          <w:sz w:val="24"/>
+        </w:rPr>
+        <w:t xml:space="preserve"> 2012. DOI:10.1073/pnas.1205130109.</w:t>
+      </w:r>
+    </w:p>
+    <w:p>
+      <w:pPr>
+        <w:widowControl w:val="0"/>
+        <w:autoSpaceDE w:val="0"/>
+        <w:autoSpaceDN w:val="0"/>
+        <w:adjustRightInd w:val="0"/>
+        <w:spacing w:line="240" w:lineRule="auto"/>
+        <w:ind w:left="640" w:hanging="640"/>
+        <w:rPr>
+          <w:rFonts w:ascii="Times New Roman" w:eastAsia="Times New Roman" w:hAnsi="Times New Roman"/>
+          <w:noProof/>
+          <w:sz w:val="24"/>
+        </w:rPr>
+      </w:pPr>
+      <w:r>
+        <w:rPr>
+          <w:rFonts w:ascii="Times New Roman" w:eastAsia="Times New Roman" w:hAnsi="Times New Roman"/>
+          <w:noProof/>
+          <w:sz w:val="24"/>
+        </w:rPr>
+        <w:t>17</w:t>
+      </w:r>
+      <w:r>
+        <w:rPr>
+          <w:rFonts w:ascii="Times New Roman" w:eastAsia="Times New Roman" w:hAnsi="Times New Roman"/>
+          <w:noProof/>
+          <w:sz w:val="24"/>
+        </w:rPr>
+        <w:tab/>
+        <w:t xml:space="preserve">Maystadt JF, Ecker O. Extreme weather and civil war: Does drought fuel conflict in </w:t>
+      </w:r>
+      <w:r>
+        <w:rPr>
+          <w:rFonts w:ascii="Times New Roman" w:eastAsia="Times New Roman" w:hAnsi="Times New Roman"/>
+          <w:noProof/>
+          <w:sz w:val="24"/>
+        </w:rPr>
+        <w:lastRenderedPageBreak/>
+        <w:t xml:space="preserve">Somalia through livestock price shocks? </w:t>
+      </w:r>
+      <w:r>
+        <w:rPr>
+          <w:rFonts w:ascii="Times New Roman" w:eastAsia="Times New Roman" w:hAnsi="Times New Roman"/>
+          <w:i/>
+          <w:iCs/>
+          <w:noProof/>
+          <w:sz w:val="24"/>
+        </w:rPr>
+        <w:t>Am J Agric Econ</w:t>
+      </w:r>
+      <w:r>
+        <w:rPr>
+          <w:rFonts w:ascii="Times New Roman" w:eastAsia="Times New Roman" w:hAnsi="Times New Roman"/>
+          <w:noProof/>
+          <w:sz w:val="24"/>
+        </w:rPr>
+        <w:t xml:space="preserve"> 2014. DOI:10.1093/ajae/aau010.</w:t>
+      </w:r>
+    </w:p>
+    <w:p>
+      <w:pPr>
+        <w:widowControl w:val="0"/>
+        <w:autoSpaceDE w:val="0"/>
+        <w:autoSpaceDN w:val="0"/>
+        <w:adjustRightInd w:val="0"/>
+        <w:spacing w:line="240" w:lineRule="auto"/>
+        <w:ind w:left="640" w:hanging="640"/>
+        <w:rPr>
+          <w:rFonts w:ascii="Times New Roman" w:eastAsia="Times New Roman" w:hAnsi="Times New Roman"/>
+          <w:noProof/>
+          <w:sz w:val="24"/>
+        </w:rPr>
+      </w:pPr>
+      <w:r>
+        <w:rPr>
+          <w:rFonts w:ascii="Times New Roman" w:eastAsia="Times New Roman" w:hAnsi="Times New Roman"/>
+          <w:noProof/>
+          <w:sz w:val="24"/>
+        </w:rPr>
+        <w:t>18</w:t>
+      </w:r>
+      <w:r>
+        <w:rPr>
+          <w:rFonts w:ascii="Times New Roman" w:eastAsia="Times New Roman" w:hAnsi="Times New Roman"/>
+          <w:noProof/>
+          <w:sz w:val="24"/>
+        </w:rPr>
+        <w:tab/>
+        <w:t xml:space="preserve">Burke MB, Miguel E, Satyanath S, Dykema JA, Lobell DB. Warming increases the risk of civil war in Africa. </w:t>
+      </w:r>
+      <w:r>
+        <w:rPr>
+          <w:rFonts w:ascii="Times New Roman" w:eastAsia="Times New Roman" w:hAnsi="Times New Roman"/>
+          <w:i/>
+          <w:iCs/>
+          <w:noProof/>
+          <w:sz w:val="24"/>
+        </w:rPr>
+        <w:t>Proc Natl Acad Sci</w:t>
+      </w:r>
+      <w:r>
+        <w:rPr>
+          <w:rFonts w:ascii="Times New Roman" w:eastAsia="Times New Roman" w:hAnsi="Times New Roman"/>
+          <w:noProof/>
+          <w:sz w:val="24"/>
+        </w:rPr>
+        <w:t xml:space="preserve"> 2009. DOI:10.1073/pnas.0907998106.</w:t>
+      </w:r>
+    </w:p>
+    <w:p>
+      <w:pPr>
+        <w:widowControl w:val="0"/>
+        <w:autoSpaceDE w:val="0"/>
+        <w:autoSpaceDN w:val="0"/>
+        <w:adjustRightInd w:val="0"/>
+        <w:spacing w:line="240" w:lineRule="auto"/>
+        <w:ind w:left="640" w:hanging="640"/>
+        <w:rPr>
+          <w:rFonts w:ascii="Times New Roman" w:eastAsia="Times New Roman" w:hAnsi="Times New Roman"/>
+          <w:noProof/>
+          <w:sz w:val="24"/>
+        </w:rPr>
+      </w:pPr>
+      <w:r>
+        <w:rPr>
+          <w:rFonts w:ascii="Times New Roman" w:eastAsia="Times New Roman" w:hAnsi="Times New Roman"/>
+          <w:noProof/>
+          <w:sz w:val="24"/>
+        </w:rPr>
+        <w:t>19</w:t>
+      </w:r>
+      <w:r>
+        <w:rPr>
+          <w:rFonts w:ascii="Times New Roman" w:eastAsia="Times New Roman" w:hAnsi="Times New Roman"/>
+          <w:noProof/>
+          <w:sz w:val="24"/>
+        </w:rPr>
+        <w:tab/>
+        <w:t xml:space="preserve">Hsiang SM, Burke M, Miguel E. Quantifying the Influence of Climate on Human Conflict. </w:t>
+      </w:r>
+      <w:r>
+        <w:rPr>
+          <w:rFonts w:ascii="Times New Roman" w:eastAsia="Times New Roman" w:hAnsi="Times New Roman"/>
+          <w:i/>
+          <w:iCs/>
+          <w:noProof/>
+          <w:sz w:val="24"/>
+        </w:rPr>
+        <w:t>Science (80- )</w:t>
+      </w:r>
+      <w:r>
+        <w:rPr>
+          <w:rFonts w:ascii="Times New Roman" w:eastAsia="Times New Roman" w:hAnsi="Times New Roman"/>
+          <w:noProof/>
+          <w:sz w:val="24"/>
+        </w:rPr>
+        <w:t xml:space="preserve"> 2013. DOI:10.1126/science.1235367.</w:t>
+      </w:r>
+    </w:p>
+    <w:p>
+      <w:pPr>
+        <w:widowControl w:val="0"/>
+        <w:autoSpaceDE w:val="0"/>
+        <w:autoSpaceDN w:val="0"/>
+        <w:adjustRightInd w:val="0"/>
+        <w:spacing w:line="240" w:lineRule="auto"/>
+        <w:ind w:left="640" w:hanging="640"/>
+        <w:rPr>
+          <w:rFonts w:ascii="Times New Roman" w:eastAsia="Times New Roman" w:hAnsi="Times New Roman"/>
+          <w:noProof/>
+          <w:sz w:val="24"/>
+        </w:rPr>
+      </w:pPr>
+      <w:r>
+        <w:rPr>
+          <w:rFonts w:ascii="Times New Roman" w:eastAsia="Times New Roman" w:hAnsi="Times New Roman"/>
+          <w:noProof/>
+          <w:sz w:val="24"/>
+        </w:rPr>
+        <w:t>20</w:t>
+      </w:r>
+      <w:r>
+        <w:rPr>
+          <w:rFonts w:ascii="Times New Roman" w:eastAsia="Times New Roman" w:hAnsi="Times New Roman"/>
+          <w:noProof/>
+          <w:sz w:val="24"/>
+        </w:rPr>
+        <w:tab/>
+        <w:t xml:space="preserve">Hsiang SM, Meng KC, Cane MA. Civil conflicts are associated with the global climate. </w:t>
+      </w:r>
+      <w:r>
+        <w:rPr>
+          <w:rFonts w:ascii="Times New Roman" w:eastAsia="Times New Roman" w:hAnsi="Times New Roman"/>
+          <w:i/>
+          <w:iCs/>
+          <w:noProof/>
+          <w:sz w:val="24"/>
+        </w:rPr>
+        <w:t>Nature</w:t>
+      </w:r>
+      <w:r>
+        <w:rPr>
+          <w:rFonts w:ascii="Times New Roman" w:eastAsia="Times New Roman" w:hAnsi="Times New Roman"/>
+          <w:noProof/>
+          <w:sz w:val="24"/>
+        </w:rPr>
+        <w:t xml:space="preserve"> 2011. DOI:10.1038/nature10311.</w:t>
+      </w:r>
+    </w:p>
+    <w:p>
+      <w:pPr>
+        <w:widowControl w:val="0"/>
+        <w:autoSpaceDE w:val="0"/>
+        <w:autoSpaceDN w:val="0"/>
+        <w:adjustRightInd w:val="0"/>
+        <w:spacing w:line="240" w:lineRule="auto"/>
+        <w:ind w:left="640" w:hanging="640"/>
+        <w:rPr>
+          <w:rFonts w:ascii="Times New Roman" w:eastAsia="Times New Roman" w:hAnsi="Times New Roman"/>
+          <w:noProof/>
+          <w:sz w:val="24"/>
+        </w:rPr>
+      </w:pPr>
+      <w:r>
+        <w:rPr>
+          <w:rFonts w:ascii="Times New Roman" w:eastAsia="Times New Roman" w:hAnsi="Times New Roman"/>
+          <w:noProof/>
+          <w:sz w:val="24"/>
+        </w:rPr>
+        <w:t>21</w:t>
+      </w:r>
+      <w:r>
+        <w:rPr>
+          <w:rFonts w:ascii="Times New Roman" w:eastAsia="Times New Roman" w:hAnsi="Times New Roman"/>
+          <w:noProof/>
+          <w:sz w:val="24"/>
+        </w:rPr>
+        <w:tab/>
+        <w:t xml:space="preserve">Ranson M. Crime, weather, and climate change. </w:t>
+      </w:r>
+      <w:r>
+        <w:rPr>
+          <w:rFonts w:ascii="Times New Roman" w:eastAsia="Times New Roman" w:hAnsi="Times New Roman"/>
+          <w:i/>
+          <w:iCs/>
+          <w:noProof/>
+          <w:sz w:val="24"/>
+        </w:rPr>
+        <w:t>J Environ Econ Manage</w:t>
+      </w:r>
+      <w:r>
+        <w:rPr>
+          <w:rFonts w:ascii="Times New Roman" w:eastAsia="Times New Roman" w:hAnsi="Times New Roman"/>
+          <w:noProof/>
+          <w:sz w:val="24"/>
+        </w:rPr>
+        <w:t xml:space="preserve"> 2014. DOI:10.1016/j.jeem.2013.11.008.</w:t>
+      </w:r>
+    </w:p>
+    <w:p>
+      <w:pPr>
+        <w:widowControl w:val="0"/>
+        <w:autoSpaceDE w:val="0"/>
+        <w:autoSpaceDN w:val="0"/>
+        <w:adjustRightInd w:val="0"/>
+        <w:spacing w:line="240" w:lineRule="auto"/>
+        <w:ind w:left="640" w:hanging="640"/>
+        <w:rPr>
+          <w:rFonts w:ascii="Times New Roman" w:eastAsia="Times New Roman" w:hAnsi="Times New Roman"/>
+          <w:noProof/>
+          <w:sz w:val="24"/>
+        </w:rPr>
+      </w:pPr>
+      <w:r>
+        <w:rPr>
+          <w:rFonts w:ascii="Times New Roman" w:eastAsia="Times New Roman" w:hAnsi="Times New Roman"/>
+          <w:noProof/>
+          <w:sz w:val="24"/>
+        </w:rPr>
+        <w:t>22</w:t>
+      </w:r>
+      <w:r>
+        <w:rPr>
+          <w:rFonts w:ascii="Times New Roman" w:eastAsia="Times New Roman" w:hAnsi="Times New Roman"/>
+          <w:noProof/>
+          <w:sz w:val="24"/>
+        </w:rPr>
+        <w:tab/>
+        <w:t xml:space="preserve">Mares D. Climate change and levels of violence in socially disadvantaged neighborhood groups. </w:t>
+      </w:r>
+      <w:r>
+        <w:rPr>
+          <w:rFonts w:ascii="Times New Roman" w:eastAsia="Times New Roman" w:hAnsi="Times New Roman"/>
+          <w:i/>
+          <w:iCs/>
+          <w:noProof/>
+          <w:sz w:val="24"/>
+        </w:rPr>
+        <w:t>J Urban Heal</w:t>
+      </w:r>
+      <w:r>
+        <w:rPr>
+          <w:rFonts w:ascii="Times New Roman" w:eastAsia="Times New Roman" w:hAnsi="Times New Roman"/>
+          <w:noProof/>
+          <w:sz w:val="24"/>
+        </w:rPr>
+        <w:t xml:space="preserve"> 2013. DOI:10.1007/s11524-013-9791-1.</w:t>
+      </w:r>
+    </w:p>
+    <w:p>
+      <w:pPr>
+        <w:widowControl w:val="0"/>
+        <w:autoSpaceDE w:val="0"/>
+        <w:autoSpaceDN w:val="0"/>
+        <w:adjustRightInd w:val="0"/>
+        <w:spacing w:line="240" w:lineRule="auto"/>
+        <w:ind w:left="640" w:hanging="640"/>
+        <w:rPr>
+          <w:rFonts w:ascii="Times New Roman" w:hAnsi="Times New Roman"/>
+          <w:noProof/>
+          <w:sz w:val="24"/>
+        </w:rPr>
+      </w:pPr>
+      <w:r>
+        <w:rPr>
+          <w:rFonts w:ascii="Times New Roman" w:eastAsia="Times New Roman" w:hAnsi="Times New Roman"/>
+          <w:noProof/>
+          <w:sz w:val="24"/>
+        </w:rPr>
+        <w:t>23</w:t>
+      </w:r>
+      <w:r>
+        <w:rPr>
+          <w:rFonts w:ascii="Times New Roman" w:eastAsia="Times New Roman" w:hAnsi="Times New Roman"/>
+          <w:noProof/>
+          <w:sz w:val="24"/>
+        </w:rPr>
+        <w:tab/>
+        <w:t xml:space="preserve">Page LA, Hajat S, Kovats RS. Relationship between daily suicide counts and temperature in England and Wales. </w:t>
+      </w:r>
+      <w:r>
+        <w:rPr>
+          <w:rFonts w:ascii="Times New Roman" w:eastAsia="Times New Roman" w:hAnsi="Times New Roman"/>
+          <w:i/>
+          <w:iCs/>
+          <w:noProof/>
+          <w:sz w:val="24"/>
+        </w:rPr>
+        <w:t>Br J Psychiatry</w:t>
+      </w:r>
+      <w:r>
+        <w:rPr>
+          <w:rFonts w:ascii="Times New Roman" w:eastAsia="Times New Roman" w:hAnsi="Times New Roman"/>
+          <w:noProof/>
+          <w:sz w:val="24"/>
+        </w:rPr>
+        <w:t xml:space="preserve"> 2007. DOI:10.1192/bjp.bp.106.031948.</w:t>
+      </w:r>
+    </w:p>
+    <w:p>
+      <w:pPr>
+        <w:widowControl w:val="0"/>
+        <w:autoSpaceDE w:val="0"/>
+        <w:autoSpaceDN w:val="0"/>
+        <w:adjustRightInd w:val="0"/>
+        <w:spacing w:line="240" w:lineRule="auto"/>
+        <w:ind w:left="640" w:hanging="640"/>
         <w:rPr>
           <w:rFonts w:ascii="Times New Roman" w:hAnsi="Times New Roman"/>
           <w:b/>
@@ -5131,7 +6266,6 @@
           <w:sz w:val="24"/>
           <w:szCs w:val="24"/>
         </w:rPr>
-        <w:lastRenderedPageBreak/>
         <w:t xml:space="preserve">Table 1: </w:t>
       </w:r>
       <w:r>
@@ -7044,7 +8178,7 @@
         <w:rStyle w:val="PageNumber"/>
         <w:noProof/>
       </w:rPr>
-      <w:t>7</w:t>
+      <w:t>8</w:t>
     </w:r>
     <w:r>
       <w:rPr>
@@ -7225,6 +8359,119 @@
 <file path=word/numbering.xml><?xml version="1.0" encoding="utf-8"?>
 <w:numbering xmlns:wpc="http://schemas.microsoft.com/office/word/2010/wordprocessingCanvas" xmlns:mo="http://schemas.microsoft.com/office/mac/office/2008/main" xmlns:mc="http://schemas.openxmlformats.org/markup-compatibility/2006" xmlns:mv="urn:schemas-microsoft-com:mac:vml" xmlns:o="urn:schemas-microsoft-com:office:office" xmlns:r="http://schemas.openxmlformats.org/officeDocument/2006/relationships" xmlns:m="http://schemas.openxmlformats.org/officeDocument/2006/math" xmlns:v="urn:schemas-microsoft-com:vml" xmlns:wp14="http://schemas.microsoft.com/office/word/2010/wordprocessingDrawing" xmlns:wp="http://schemas.openxmlformats.org/drawingml/2006/wordprocessingDrawing" xmlns:w10="urn:schemas-microsoft-com:office:word" xmlns:w="http://schemas.openxmlformats.org/wordprocessingml/2006/main" xmlns:w14="http://schemas.microsoft.com/office/word/2010/wordml" xmlns:w15="http://schemas.microsoft.com/office/word/2012/wordml" xmlns:wpg="http://schemas.microsoft.com/office/word/2010/wordprocessingGroup" xmlns:wpi="http://schemas.microsoft.com/office/word/2010/wordprocessingInk" xmlns:wne="http://schemas.microsoft.com/office/word/2006/wordml" xmlns:wps="http://schemas.microsoft.com/office/word/2010/wordprocessingShape" mc:Ignorable="w14 w15 wp14">
   <w:abstractNum w:abstractNumId="0">
+    <w:nsid w:val="062568AC"/>
+    <w:multiLevelType w:val="hybridMultilevel"/>
+    <w:tmpl w:val="0284BB0E"/>
+    <w:lvl w:ilvl="0" w:tplc="47921264">
+      <w:start w:val="1"/>
+      <w:numFmt w:val="bullet"/>
+      <w:lvlText w:val="-"/>
+      <w:lvlJc w:val="left"/>
+      <w:pPr>
+        <w:ind w:left="720" w:hanging="360"/>
+      </w:pPr>
+      <w:rPr>
+        <w:rFonts w:ascii="Times New Roman" w:eastAsia="Calibri" w:hAnsi="Times New Roman" w:cs="Times New Roman" w:hint="default"/>
+      </w:rPr>
+    </w:lvl>
+    <w:lvl w:ilvl="1" w:tplc="08090003" w:tentative="1">
+      <w:start w:val="1"/>
+      <w:numFmt w:val="bullet"/>
+      <w:lvlText w:val="o"/>
+      <w:lvlJc w:val="left"/>
+      <w:pPr>
+        <w:ind w:left="1440" w:hanging="360"/>
+      </w:pPr>
+      <w:rPr>
+        <w:rFonts w:ascii="Courier New" w:hAnsi="Courier New" w:cs="Courier New" w:hint="default"/>
+      </w:rPr>
+    </w:lvl>
+    <w:lvl w:ilvl="2" w:tplc="08090005" w:tentative="1">
+      <w:start w:val="1"/>
+      <w:numFmt w:val="bullet"/>
+      <w:lvlText w:val=""/>
+      <w:lvlJc w:val="left"/>
+      <w:pPr>
+        <w:ind w:left="2160" w:hanging="360"/>
+      </w:pPr>
+      <w:rPr>
+        <w:rFonts w:ascii="Wingdings" w:hAnsi="Wingdings" w:hint="default"/>
+      </w:rPr>
+    </w:lvl>
+    <w:lvl w:ilvl="3" w:tplc="08090001" w:tentative="1">
+      <w:start w:val="1"/>
+      <w:numFmt w:val="bullet"/>
+      <w:lvlText w:val=""/>
+      <w:lvlJc w:val="left"/>
+      <w:pPr>
+        <w:ind w:left="2880" w:hanging="360"/>
+      </w:pPr>
+      <w:rPr>
+        <w:rFonts w:ascii="Symbol" w:hAnsi="Symbol" w:hint="default"/>
+      </w:rPr>
+    </w:lvl>
+    <w:lvl w:ilvl="4" w:tplc="08090003" w:tentative="1">
+      <w:start w:val="1"/>
+      <w:numFmt w:val="bullet"/>
+      <w:lvlText w:val="o"/>
+      <w:lvlJc w:val="left"/>
+      <w:pPr>
+        <w:ind w:left="3600" w:hanging="360"/>
+      </w:pPr>
+      <w:rPr>
+        <w:rFonts w:ascii="Courier New" w:hAnsi="Courier New" w:cs="Courier New" w:hint="default"/>
+      </w:rPr>
+    </w:lvl>
+    <w:lvl w:ilvl="5" w:tplc="08090005" w:tentative="1">
+      <w:start w:val="1"/>
+      <w:numFmt w:val="bullet"/>
+      <w:lvlText w:val=""/>
+      <w:lvlJc w:val="left"/>
+      <w:pPr>
+        <w:ind w:left="4320" w:hanging="360"/>
+      </w:pPr>
+      <w:rPr>
+        <w:rFonts w:ascii="Wingdings" w:hAnsi="Wingdings" w:hint="default"/>
+      </w:rPr>
+    </w:lvl>
+    <w:lvl w:ilvl="6" w:tplc="08090001" w:tentative="1">
+      <w:start w:val="1"/>
+      <w:numFmt w:val="bullet"/>
+      <w:lvlText w:val=""/>
+      <w:lvlJc w:val="left"/>
+      <w:pPr>
+        <w:ind w:left="5040" w:hanging="360"/>
+      </w:pPr>
+      <w:rPr>
+        <w:rFonts w:ascii="Symbol" w:hAnsi="Symbol" w:hint="default"/>
+      </w:rPr>
+    </w:lvl>
+    <w:lvl w:ilvl="7" w:tplc="08090003" w:tentative="1">
+      <w:start w:val="1"/>
+      <w:numFmt w:val="bullet"/>
+      <w:lvlText w:val="o"/>
+      <w:lvlJc w:val="left"/>
+      <w:pPr>
+        <w:ind w:left="5760" w:hanging="360"/>
+      </w:pPr>
+      <w:rPr>
+        <w:rFonts w:ascii="Courier New" w:hAnsi="Courier New" w:cs="Courier New" w:hint="default"/>
+      </w:rPr>
+    </w:lvl>
+    <w:lvl w:ilvl="8" w:tplc="08090005" w:tentative="1">
+      <w:start w:val="1"/>
+      <w:numFmt w:val="bullet"/>
+      <w:lvlText w:val=""/>
+      <w:lvlJc w:val="left"/>
+      <w:pPr>
+        <w:ind w:left="6480" w:hanging="360"/>
+      </w:pPr>
+      <w:rPr>
+        <w:rFonts w:ascii="Wingdings" w:hAnsi="Wingdings" w:hint="default"/>
+      </w:rPr>
+    </w:lvl>
+  </w:abstractNum>
+  <w:abstractNum w:abstractNumId="1">
     <w:nsid w:val="0DCB5B84"/>
     <w:multiLevelType w:val="hybridMultilevel"/>
     <w:tmpl w:val="C3506086"/>
@@ -7338,7 +8585,7 @@
       </w:rPr>
     </w:lvl>
   </w:abstractNum>
-  <w:abstractNum w:abstractNumId="1">
+  <w:abstractNum w:abstractNumId="2">
     <w:nsid w:val="18E65B4C"/>
     <w:multiLevelType w:val="hybridMultilevel"/>
     <w:tmpl w:val="CABE6BD4"/>
@@ -7452,7 +8699,7 @@
       </w:rPr>
     </w:lvl>
   </w:abstractNum>
-  <w:abstractNum w:abstractNumId="2">
+  <w:abstractNum w:abstractNumId="3">
     <w:nsid w:val="2EFF366D"/>
     <w:multiLevelType w:val="hybridMultilevel"/>
     <w:tmpl w:val="7586EF6A"/>
@@ -7565,7 +8812,7 @@
       </w:rPr>
     </w:lvl>
   </w:abstractNum>
-  <w:abstractNum w:abstractNumId="3">
+  <w:abstractNum w:abstractNumId="4">
     <w:nsid w:val="5EA06B89"/>
     <w:multiLevelType w:val="hybridMultilevel"/>
     <w:tmpl w:val="D2BCFBE2"/>
@@ -7677,7 +8924,7 @@
       </w:rPr>
     </w:lvl>
   </w:abstractNum>
-  <w:abstractNum w:abstractNumId="4">
+  <w:abstractNum w:abstractNumId="5">
     <w:nsid w:val="71790C58"/>
     <w:multiLevelType w:val="hybridMultilevel"/>
     <w:tmpl w:val="60B6B34A"/>
@@ -7789,7 +9036,7 @@
       </w:rPr>
     </w:lvl>
   </w:abstractNum>
-  <w:abstractNum w:abstractNumId="5">
+  <w:abstractNum w:abstractNumId="6">
     <w:nsid w:val="762114BC"/>
     <w:multiLevelType w:val="hybridMultilevel"/>
     <w:tmpl w:val="D4185A7C"/>
@@ -7903,22 +9150,25 @@
     </w:lvl>
   </w:abstractNum>
   <w:num w:numId="1">
+    <w:abstractNumId w:val="3"/>
+  </w:num>
+  <w:num w:numId="2">
+    <w:abstractNumId w:val="6"/>
+  </w:num>
+  <w:num w:numId="3">
+    <w:abstractNumId w:val="4"/>
+  </w:num>
+  <w:num w:numId="4">
+    <w:abstractNumId w:val="5"/>
+  </w:num>
+  <w:num w:numId="5">
+    <w:abstractNumId w:val="1"/>
+  </w:num>
+  <w:num w:numId="6">
     <w:abstractNumId w:val="2"/>
   </w:num>
-  <w:num w:numId="2">
-    <w:abstractNumId w:val="5"/>
-  </w:num>
-  <w:num w:numId="3">
-    <w:abstractNumId w:val="3"/>
-  </w:num>
-  <w:num w:numId="4">
-    <w:abstractNumId w:val="4"/>
-  </w:num>
-  <w:num w:numId="5">
+  <w:num w:numId="7">
     <w:abstractNumId w:val="0"/>
-  </w:num>
-  <w:num w:numId="6">
-    <w:abstractNumId w:val="1"/>
   </w:num>
 </w:numbering>
 </file>
@@ -8929,7 +10179,7 @@
 </file>
 
 <file path=customXml/itemProps1.xml><?xml version="1.0" encoding="utf-8"?>
-<ds:datastoreItem xmlns:ds="http://schemas.openxmlformats.org/officeDocument/2006/customXml" ds:itemID="{F2A0293D-3198-1645-89B6-2D433601D3CE}">
+<ds:datastoreItem xmlns:ds="http://schemas.openxmlformats.org/officeDocument/2006/customXml" ds:itemID="{6861938E-D1F4-BA46-9A00-23D6718C67AC}">
   <ds:schemaRefs>
     <ds:schemaRef ds:uri="http://schemas.openxmlformats.org/officeDocument/2006/bibliography"/>
   </ds:schemaRefs>

</xml_diff>

<commit_message>
edits to injury paper
</commit_message>
<xml_diff>
--- a/USA/state/write_ups/02_monthly_injury_temperature_paper/words/01_nature_cc/10_entire/impact of anomalous temperature on monthly injury mortality by age and sex in the USA 2018 08 01.docx
+++ b/USA/state/write_ups/02_monthly_injury_temperature_paper/words/01_nature_cc/10_entire/impact of anomalous temperature on monthly injury mortality by age and sex in the USA 2018 08 01.docx
@@ -3714,6 +3714,54 @@
           <w:szCs w:val="24"/>
         </w:rPr>
         <w:t>No distinct pattern for 25-64 years women</w:t>
+      </w:r>
+    </w:p>
+    <w:p>
+      <w:pPr>
+        <w:pStyle w:val="ListParagraph"/>
+        <w:numPr>
+          <w:ilvl w:val="0"/>
+          <w:numId w:val="7"/>
+        </w:numPr>
+        <w:spacing w:after="0" w:line="480" w:lineRule="auto"/>
+        <w:jc w:val="both"/>
+        <w:rPr>
+          <w:rFonts w:ascii="Times New Roman" w:hAnsi="Times New Roman"/>
+          <w:sz w:val="24"/>
+          <w:szCs w:val="24"/>
+        </w:rPr>
+      </w:pPr>
+      <w:r>
+        <w:rPr>
+          <w:rFonts w:ascii="Times New Roman" w:hAnsi="Times New Roman"/>
+          <w:sz w:val="24"/>
+          <w:szCs w:val="24"/>
+        </w:rPr>
+        <w:t>Lower values of risk excess i</w:t>
+      </w:r>
+      <w:r>
+        <w:rPr>
+          <w:rFonts w:ascii="Times New Roman" w:hAnsi="Times New Roman"/>
+          <w:sz w:val="24"/>
+          <w:szCs w:val="24"/>
+        </w:rPr>
+        <w:t>n 5-14</w:t>
+      </w:r>
+      <w:r>
+        <w:rPr>
+          <w:rFonts w:ascii="Times New Roman" w:hAnsi="Times New Roman"/>
+          <w:sz w:val="24"/>
+          <w:szCs w:val="24"/>
+        </w:rPr>
+        <w:t xml:space="preserve"> males due to school holidays? But seen in </w:t>
+      </w:r>
+      <w:r>
+        <w:rPr>
+          <w:rFonts w:ascii="Times New Roman" w:hAnsi="Times New Roman"/>
+          <w:sz w:val="24"/>
+          <w:szCs w:val="24"/>
+        </w:rPr>
+        <w:t>5-14 females…</w:t>
       </w:r>
     </w:p>
     <w:p>
@@ -3794,6 +3842,7 @@
           <w:sz w:val="24"/>
           <w:szCs w:val="24"/>
         </w:rPr>
+        <w:lastRenderedPageBreak/>
         <w:t xml:space="preserve">Also young people (16-29) have highest crash involvements per 100 million miles, along with 80+ </w:t>
       </w:r>
       <w:r>
@@ -3844,7 +3893,6 @@
           <w:sz w:val="24"/>
           <w:szCs w:val="24"/>
         </w:rPr>
-        <w:lastRenderedPageBreak/>
         <w:t>Night</w:t>
       </w:r>
       <w:r>
@@ -3869,23 +3917,31 @@
           <w:sz w:val="24"/>
           <w:szCs w:val="24"/>
         </w:rPr>
-        <w:t xml:space="preserve"> as 9pm to midnight are when most teenager crashes happen.</w:t>
-      </w:r>
-      <w:r>
-        <w:rPr>
-          <w:rFonts w:ascii="Times New Roman" w:hAnsi="Times New Roman"/>
-          <w:sz w:val="24"/>
-          <w:szCs w:val="24"/>
-        </w:rPr>
-        <w:t xml:space="preserve"> </w:t>
-      </w:r>
-      <w:r>
-        <w:rPr>
-          <w:rFonts w:ascii="Times New Roman" w:hAnsi="Times New Roman"/>
-          <w:sz w:val="24"/>
-          <w:szCs w:val="24"/>
-        </w:rPr>
-        <w:t>(</w:t>
+        <w:t xml:space="preserve"> as 9pm to midnight are when most teenager crashes happen</w:t>
+      </w:r>
+      <w:r>
+        <w:rPr>
+          <w:rFonts w:ascii="Times New Roman" w:hAnsi="Times New Roman"/>
+          <w:sz w:val="24"/>
+          <w:szCs w:val="24"/>
+        </w:rPr>
+        <w:t>, which would rule out daylight</w:t>
+      </w:r>
+      <w:r>
+        <w:rPr>
+          <w:rFonts w:ascii="Times New Roman" w:hAnsi="Times New Roman"/>
+          <w:sz w:val="24"/>
+          <w:szCs w:val="24"/>
+        </w:rPr>
+        <w:t>.</w:t>
+      </w:r>
+      <w:r>
+        <w:rPr>
+          <w:rFonts w:ascii="Times New Roman" w:hAnsi="Times New Roman"/>
+          <w:sz w:val="24"/>
+          <w:szCs w:val="24"/>
+        </w:rPr>
+        <w:t xml:space="preserve"> (</w:t>
       </w:r>
       <w:hyperlink r:id="rId10" w:history="1">
         <w:r>
@@ -3927,15 +3983,7 @@
           <w:sz w:val="24"/>
           <w:szCs w:val="24"/>
         </w:rPr>
-        <w:t xml:space="preserve">‘Young drivers are less likely than adults to drive after drinking alcohol, but their crash risk is substantially higher when they do’. </w:t>
-      </w:r>
-      <w:r>
-        <w:rPr>
-          <w:rFonts w:ascii="Times New Roman" w:hAnsi="Times New Roman"/>
-          <w:sz w:val="24"/>
-          <w:szCs w:val="24"/>
-        </w:rPr>
-        <w:t>(</w:t>
+        <w:t>‘Young drivers are less likely than adults to drive after drinking alcohol, but their crash risk is substantially higher when they do’. (</w:t>
       </w:r>
       <w:hyperlink r:id="rId11" w:history="1">
         <w:r>
@@ -4383,7 +4431,7 @@
           <w:sz w:val="24"/>
           <w:szCs w:val="24"/>
         </w:rPr>
-        <w:instrText>ADDIN CSL_CITATION {"citationItems":[{"id":"ITEM-1","itemData":{"ISBN":"1941-4927; 1941-4935","ISSN":"1941-4927","PMID":"25973998","abstract":"Data from the National Vital Statistics System (Mortality) In 2012–2013, 55% of all unintentional injury deaths among adults aged 65 and over were due to falls. From 2000 through 2013, the age-adjusted fall injury death rate among adults aged 65 and over nearly doubled from 29.6 per 100,000 to 56.7 per 100,000. In 2012–2013, the death rate due to suffocation was more than 8 times higher among adults aged 85 and over (26.5 per 100,000) compared with adults aged 65–74 (3.1 per 100,000). Among adults aged 65 and over, the death rate due to fire was more than twice as high for non-Hispanic black adults as for non-Hispanic white and Hispanic adults. The death rate from motor vehicle traffic crashes among adults aged 65 and over was 1.7 times higher in nonmetropolitan areas compared with metropolitan areas. Injury deaths place a large burden on society, and many of these deaths are preventable (1). Reducing fatal injuries is a Healthy People 2020 Leading Health Indicator, emphasizing its importance as a high-priority public health issue (2). In 2013, unintentional injuries were the eighth leading cause of death among U.S. adults aged 65 and over, resulting in nearly 46,000 deaths (3). This report describes trends in unintentional injury deaths among this age group from 2000 through 2013, highlighting differences by age, race and ethnicity, and urbanization for the five leading causes of unintentional injury death: falls, motor vehicle traffic crashes, suffocation, poisoning, and fire.","author":[{"dropping-particle":"","family":"Kramarow","given":"Ellen","non-dropping-particle":"","parse-names":false,"suffix":""},{"dropping-particle":"","family":"Chen","given":"Li-Hui","non-dropping-particle":"","parse-names":false,"suffix":""},{"dropping-particle":"","family":"Hedegaard","given":"Holly","non-dropping-particle":"","parse-names":false,"suffix":""},{"dropping-particle":"","family":"Warner","given":"Margaret","non-dropping-particle":"","parse-names":false,"suffix":""}],"container-title":"National Center for Health Statistics Data Brief","id":"ITEM-1","issued":{"date-parts":[["2015"]]},"title":"Deaths From Unintentional Injury Among Adults Aged 65 and Over: United States, 2000–2013","type":"article-journal"},"uris":["http://www.mendeley.com/documents/?uuid=eff58dd1-0c70-4eab-875b-cb0730168428"]}],"mendeley":{"formattedCitation":"&lt;sup&gt;16&lt;/sup&gt;","plainTextFormattedCitation":"16"},"properties":{"noteIndex":0},"schema":"https://github.com/citation-style-language/schema/raw/master/csl-citation.json"}</w:instrText>
+        <w:instrText>ADDIN CSL_CITATION {"citationItems":[{"id":"ITEM-1","itemData":{"ISBN":"1941-4927; 1941-4935","ISSN":"1941-4927","PMID":"25973998","abstract":"Data from the National Vital Statistics System (Mortality) In 2012–2013, 55% of all unintentional injury deaths among adults aged 65 and over were due to falls. From 2000 through 2013, the age-adjusted fall injury death rate among adults aged 65 and over nearly doubled from 29.6 per 100,000 to 56.7 per 100,000. In 2012–2013, the death rate due to suffocation was more than 8 times higher among adults aged 85 and over (26.5 per 100,000) compared with adults aged 65–74 (3.1 per 100,000). Among adults aged 65 and over, the death rate due to fire was more than twice as high for non-Hispanic black adults as for non-Hispanic white and Hispanic adults. The death rate from motor vehicle traffic crashes among adults aged 65 and over was 1.7 times higher in nonmetropolitan areas compared with metropolitan areas. Injury deaths place a large burden on society, and many of these deaths are preventable (1). Reducing fatal injuries is a Healthy People 2020 Leading Health Indicator, emphasizing its importance as a high-priority public health issue (2). In 2013, unintentional injuries were the eighth leading cause of death among U.S. adults aged 65 and over, resulting in nearly 46,000 deaths (3). This report describes trends in unintentional injury deaths among this age group from 2000 through 2013, highlighting differences by age, race and ethnicity, and urbanization for the five leading causes of unintentional injury death: falls, motor vehicle traffic crashes, suffocation, poisoning, and fire.","author":[{"dropping-particle":"","family":"Kramarow","given":"Ellen","non-dropping-particle":"","parse-names":false,"suffix":""},{"dropping-particle":"","family":"Chen","given":"Li-Hui","non-dropping-particle":"","parse-names":false,"suffix":""},{"dropping-particle":"","family":"Hedegaard","given":"Holly","non-dropping-particle":"","parse-names":false,"suffix":""},{"dropping-particle":"","family":"Warner","given":"Margaret","non-dropping-particle":"","parse-names":false,"suffix":""}],"container-title":"National Center for Health Statistics Data Brief","id":"ITEM-1","issued":{"date-parts":[["2015"]]},"title":"Deaths From Unintentional Injury Among Adults Aged 65 and Over: United States, 2000–2013","type":"article-journal"},"uris":["http://www.mendeley.com/documents/?uuid=eff58dd1-0c70-4eab-875b-cb0730168428"]}],"mendeley":{"formattedCitation":"&lt;sup&gt;16&lt;/sup&gt;","plainTextFormattedCitation":"16","previouslyFormattedCitation":"&lt;sup&gt;16&lt;/sup&gt;"},"properties":{"noteIndex":0},"schema":"https://github.com/citation-style-language/schema/raw/master/csl-citation.json"}</w:instrText>
       </w:r>
       <w:r>
         <w:rPr>
@@ -4411,8 +4459,6 @@
         </w:rPr>
         <w:fldChar w:fldCharType="end"/>
       </w:r>
-      <w:bookmarkStart w:id="0" w:name="_GoBack"/>
-      <w:bookmarkEnd w:id="0"/>
     </w:p>
     <w:p>
       <w:pPr>
@@ -4437,37 +4483,492 @@
         </w:rPr>
         <w:t>Rate</w:t>
       </w:r>
-    </w:p>
-    <w:p>
-      <w:pPr>
+      <w:r>
+        <w:rPr>
+          <w:rFonts w:ascii="Times New Roman" w:hAnsi="Times New Roman"/>
+          <w:sz w:val="24"/>
+          <w:szCs w:val="24"/>
+        </w:rPr>
+        <w:t xml:space="preserve"> of age-adjusted fall injury deaths among adults aged 65 and over nearly doubled from 2000 through 2013</w:t>
+      </w:r>
+      <w:r>
+        <w:rPr>
+          <w:rFonts w:ascii="Times New Roman" w:hAnsi="Times New Roman"/>
+          <w:sz w:val="24"/>
+          <w:szCs w:val="24"/>
+        </w:rPr>
+        <w:t>,</w:t>
+      </w:r>
+      <w:r>
+        <w:rPr>
+          <w:rFonts w:ascii="Times New Roman" w:hAnsi="Times New Roman"/>
+          <w:sz w:val="24"/>
+          <w:szCs w:val="24"/>
+        </w:rPr>
+        <w:fldChar w:fldCharType="begin" w:fldLock="1"/>
+      </w:r>
+      <w:r>
+        <w:rPr>
+          <w:rFonts w:ascii="Times New Roman" w:hAnsi="Times New Roman"/>
+          <w:sz w:val="24"/>
+          <w:szCs w:val="24"/>
+        </w:rPr>
+        <w:instrText>ADDIN CSL_CITATION {"citationItems":[{"id":"ITEM-1","itemData":{"ISBN":"1941-4927; 1941-4935","ISSN":"1941-4927","PMID":"25973998","abstract":"Data from the National Vital Statistics System (Mortality) In 2012–2013, 55% of all unintentional injury deaths among adults aged 65 and over were due to falls. From 2000 through 2013, the age-adjusted fall injury death rate among adults aged 65 and over nearly doubled from 29.6 per 100,000 to 56.7 per 100,000. In 2012–2013, the death rate due to suffocation was more than 8 times higher among adults aged 85 and over (26.5 per 100,000) compared with adults aged 65–74 (3.1 per 100,000). Among adults aged 65 and over, the death rate due to fire was more than twice as high for non-Hispanic black adults as for non-Hispanic white and Hispanic adults. The death rate from motor vehicle traffic crashes among adults aged 65 and over was 1.7 times higher in nonmetropolitan areas compared with metropolitan areas. Injury deaths place a large burden on society, and many of these deaths are preventable (1). Reducing fatal injuries is a Healthy People 2020 Leading Health Indicator, emphasizing its importance as a high-priority public health issue (2). In 2013, unintentional injuries were the eighth leading cause of death among U.S. adults aged 65 and over, resulting in nearly 46,000 deaths (3). This report describes trends in unintentional injury deaths among this age group from 2000 through 2013, highlighting differences by age, race and ethnicity, and urbanization for the five leading causes of unintentional injury death: falls, motor vehicle traffic crashes, suffocation, poisoning, and fire.","author":[{"dropping-particle":"","family":"Kramarow","given":"Ellen","non-dropping-particle":"","parse-names":false,"suffix":""},{"dropping-particle":"","family":"Chen","given":"Li-Hui","non-dropping-particle":"","parse-names":false,"suffix":""},{"dropping-particle":"","family":"Hedegaard","given":"Holly","non-dropping-particle":"","parse-names":false,"suffix":""},{"dropping-particle":"","family":"Warner","given":"Margaret","non-dropping-particle":"","parse-names":false,"suffix":""}],"container-title":"National Center for Health Statistics Data Brief","id":"ITEM-1","issued":{"date-parts":[["2015"]]},"title":"Deaths From Unintentional Injury Among Adults Aged 65 and Over: United States, 2000–2013","type":"article-journal"},"uris":["http://www.mendeley.com/documents/?uuid=eff58dd1-0c70-4eab-875b-cb0730168428"]}],"mendeley":{"formattedCitation":"&lt;sup&gt;16&lt;/sup&gt;","plainTextFormattedCitation":"16","previouslyFormattedCitation":"&lt;sup&gt;16&lt;/sup&gt;"},"properties":{"noteIndex":0},"schema":"https://github.com/citation-style-language/schema/raw/master/csl-citation.json"}</w:instrText>
+      </w:r>
+      <w:r>
+        <w:rPr>
+          <w:rFonts w:ascii="Times New Roman" w:hAnsi="Times New Roman"/>
+          <w:sz w:val="24"/>
+          <w:szCs w:val="24"/>
+        </w:rPr>
+        <w:fldChar w:fldCharType="separate"/>
+      </w:r>
+      <w:r>
+        <w:rPr>
+          <w:rFonts w:ascii="Times New Roman" w:hAnsi="Times New Roman"/>
+          <w:noProof/>
+          <w:sz w:val="24"/>
+          <w:szCs w:val="24"/>
+          <w:vertAlign w:val="superscript"/>
+        </w:rPr>
+        <w:t>16</w:t>
+      </w:r>
+      <w:r>
+        <w:rPr>
+          <w:rFonts w:ascii="Times New Roman" w:hAnsi="Times New Roman"/>
+          <w:sz w:val="24"/>
+          <w:szCs w:val="24"/>
+        </w:rPr>
+        <w:fldChar w:fldCharType="end"/>
+      </w:r>
+      <w:r>
+        <w:rPr>
+          <w:rFonts w:ascii="Times New Roman" w:hAnsi="Times New Roman"/>
+          <w:sz w:val="24"/>
+          <w:szCs w:val="24"/>
+        </w:rPr>
+        <w:t xml:space="preserve"> though increase could be due to improved reporting of falls.</w:t>
+      </w:r>
+      <w:r>
+        <w:rPr>
+          <w:rFonts w:ascii="Times New Roman" w:hAnsi="Times New Roman"/>
+          <w:sz w:val="24"/>
+          <w:szCs w:val="24"/>
+        </w:rPr>
+        <w:fldChar w:fldCharType="begin" w:fldLock="1"/>
+      </w:r>
+      <w:r>
+        <w:rPr>
+          <w:rFonts w:ascii="Times New Roman" w:hAnsi="Times New Roman"/>
+          <w:sz w:val="24"/>
+          <w:szCs w:val="24"/>
+        </w:rPr>
+        <w:instrText>ADDIN CSL_CITATION {"citationItems":[{"id":"ITEM-1","itemData":{"DOI":"10.1111/jgs.12702","ISBN":"0002-8614","ISSN":"15325415","PMID":"24617970","abstract":"OBJECTIVES: To determine whether the increasing fall death rate among people aged 65 and older is due in part to temporal changes in recording the underlying cause of death.\\n\\nDESIGN: Analyses of multiple cause of death data using the online Centers for Disease Control and Prevention Wide-ranging ON-line Data for Epidemiologic Research system, which uses the National Center for Health Statistics' Multiple Cause of Death data set.\\n\\nSETTING: United States, 1999 to 2010.\\n\\nPARTICIPANTS: People aged 65 and older with a fall listed on their death record as the underlying or a contributing cause of death.\\n\\nMEASUREMENTS: Circumstances and contributing causes off all deaths-records listing International Classification of Diseases, Tenth Revision, codes W00 to W19 as the underlying cause of death-and underlying causes for records with falls as a contributing cause were examined. Joinpoint regression analysis was used to assess trends in the proportion of fall and fall-associated deaths to total deaths for 1999 to 2010.\\n\\nRESULTS: In 2010, there were 21,649 fall deaths and 5,402 fall-associated deaths among people aged 65 and older; 48.7% of fall deaths involved a head injury. Approximately half the fall death records included diseases of the circulatory system as contributing causes. From 1999 to 2010, there was a trend toward more-specific reporting of falls circumstances, although total deaths remained unchanged. The proportion of fall deaths to total deaths increased 114.3%, and that of fall-associated deaths to total deaths increased 43.1%.\\n\\nCONCLUSION: The reasons behind the increasing older adult fall death rate deserve further investigation. Possible contributing factors include changing trends in underlying chronic diseases and better reporting of falls as the underlying cause of death.","author":[{"dropping-particle":"","family":"Stevens","given":"Judy A.","non-dropping-particle":"","parse-names":false,"suffix":""},{"dropping-particle":"","family":"Rudd","given":"Rose A.","non-dropping-particle":"","parse-names":false,"suffix":""}],"container-title":"Journal of the American Geriatrics Society","id":"ITEM-1","issued":{"date-parts":[["2014"]]},"title":"Circumstances and contributing causes of fall deaths among persons aged 65 and older: United States, 2010","type":"article"},"uris":["http://www.mendeley.com/documents/?uuid=92aa2354-437e-43e8-8039-0ba241b4a378"]}],"mendeley":{"formattedCitation":"&lt;sup&gt;17&lt;/sup&gt;","plainTextFormattedCitation":"17","previouslyFormattedCitation":"&lt;sup&gt;17&lt;/sup&gt;"},"properties":{"noteIndex":0},"schema":"https://github.com/citation-style-language/schema/raw/master/csl-citation.json"}</w:instrText>
+      </w:r>
+      <w:r>
+        <w:rPr>
+          <w:rFonts w:ascii="Times New Roman" w:hAnsi="Times New Roman"/>
+          <w:sz w:val="24"/>
+          <w:szCs w:val="24"/>
+        </w:rPr>
+        <w:fldChar w:fldCharType="separate"/>
+      </w:r>
+      <w:r>
+        <w:rPr>
+          <w:rFonts w:ascii="Times New Roman" w:hAnsi="Times New Roman"/>
+          <w:noProof/>
+          <w:sz w:val="24"/>
+          <w:szCs w:val="24"/>
+          <w:vertAlign w:val="superscript"/>
+        </w:rPr>
+        <w:t>17</w:t>
+      </w:r>
+      <w:r>
+        <w:rPr>
+          <w:rFonts w:ascii="Times New Roman" w:hAnsi="Times New Roman"/>
+          <w:sz w:val="24"/>
+          <w:szCs w:val="24"/>
+        </w:rPr>
+        <w:fldChar w:fldCharType="end"/>
+      </w:r>
+      <w:r>
+        <w:rPr>
+          <w:rFonts w:ascii="Times New Roman" w:hAnsi="Times New Roman"/>
+          <w:sz w:val="24"/>
+          <w:szCs w:val="24"/>
+        </w:rPr>
+        <w:t xml:space="preserve"> </w:t>
+      </w:r>
+    </w:p>
+    <w:p>
+      <w:pPr>
+        <w:pStyle w:val="ListParagraph"/>
+        <w:numPr>
+          <w:ilvl w:val="0"/>
+          <w:numId w:val="7"/>
+        </w:numPr>
         <w:spacing w:after="0" w:line="480" w:lineRule="auto"/>
         <w:jc w:val="both"/>
         <w:rPr>
           <w:rFonts w:ascii="Times New Roman" w:hAnsi="Times New Roman"/>
-          <w:i/>
-          <w:sz w:val="24"/>
-          <w:szCs w:val="24"/>
-        </w:rPr>
-      </w:pPr>
-    </w:p>
-    <w:p>
-      <w:pPr>
+          <w:sz w:val="24"/>
+          <w:szCs w:val="24"/>
+        </w:rPr>
+      </w:pPr>
+      <w:r>
+        <w:rPr>
+          <w:rFonts w:ascii="Times New Roman" w:hAnsi="Times New Roman"/>
+          <w:sz w:val="24"/>
+          <w:szCs w:val="24"/>
+        </w:rPr>
+        <w:t>Death rates in falls in 65 and over same in metropolitan as in nonmetropolitan (56/56.1).</w:t>
+      </w:r>
+      <w:r>
+        <w:rPr>
+          <w:rFonts w:ascii="Times New Roman" w:hAnsi="Times New Roman"/>
+          <w:sz w:val="24"/>
+          <w:szCs w:val="24"/>
+        </w:rPr>
+        <w:fldChar w:fldCharType="begin" w:fldLock="1"/>
+      </w:r>
+      <w:r>
+        <w:rPr>
+          <w:rFonts w:ascii="Times New Roman" w:hAnsi="Times New Roman"/>
+          <w:sz w:val="24"/>
+          <w:szCs w:val="24"/>
+        </w:rPr>
+        <w:instrText>ADDIN CSL_CITATION {"citationItems":[{"id":"ITEM-1","itemData":{"ISBN":"1941-4927; 1941-4935","ISSN":"1941-4927","PMID":"25973998","abstract":"Data from the National Vital Statistics System (Mortality) In 2012–2013, 55% of all unintentional injury deaths among adults aged 65 and over were due to falls. From 2000 through 2013, the age-adjusted fall injury death rate among adults aged 65 and over nearly doubled from 29.6 per 100,000 to 56.7 per 100,000. In 2012–2013, the death rate due to suffocation was more than 8 times higher among adults aged 85 and over (26.5 per 100,000) compared with adults aged 65–74 (3.1 per 100,000). Among adults aged 65 and over, the death rate due to fire was more than twice as high for non-Hispanic black adults as for non-Hispanic white and Hispanic adults. The death rate from motor vehicle traffic crashes among adults aged 65 and over was 1.7 times higher in nonmetropolitan areas compared with metropolitan areas. Injury deaths place a large burden on society, and many of these deaths are preventable (1). Reducing fatal injuries is a Healthy People 2020 Leading Health Indicator, emphasizing its importance as a high-priority public health issue (2). In 2013, unintentional injuries were the eighth leading cause of death among U.S. adults aged 65 and over, resulting in nearly 46,000 deaths (3). This report describes trends in unintentional injury deaths among this age group from 2000 through 2013, highlighting differences by age, race and ethnicity, and urbanization for the five leading causes of unintentional injury death: falls, motor vehicle traffic crashes, suffocation, poisoning, and fire.","author":[{"dropping-particle":"","family":"Kramarow","given":"Ellen","non-dropping-particle":"","parse-names":false,"suffix":""},{"dropping-particle":"","family":"Chen","given":"Li-Hui","non-dropping-particle":"","parse-names":false,"suffix":""},{"dropping-particle":"","family":"Hedegaard","given":"Holly","non-dropping-particle":"","parse-names":false,"suffix":""},{"dropping-particle":"","family":"Warner","given":"Margaret","non-dropping-particle":"","parse-names":false,"suffix":""}],"container-title":"National Center for Health Statistics Data Brief","id":"ITEM-1","issued":{"date-parts":[["2015"]]},"title":"Deaths From Unintentional Injury Among Adults Aged 65 and Over: United States, 2000–2013","type":"article-journal"},"uris":["http://www.mendeley.com/documents/?uuid=eff58dd1-0c70-4eab-875b-cb0730168428"]}],"mendeley":{"formattedCitation":"&lt;sup&gt;16&lt;/sup&gt;","plainTextFormattedCitation":"16","previouslyFormattedCitation":"&lt;sup&gt;16&lt;/sup&gt;"},"properties":{"noteIndex":0},"schema":"https://github.com/citation-style-language/schema/raw/master/csl-citation.json"}</w:instrText>
+      </w:r>
+      <w:r>
+        <w:rPr>
+          <w:rFonts w:ascii="Times New Roman" w:hAnsi="Times New Roman"/>
+          <w:sz w:val="24"/>
+          <w:szCs w:val="24"/>
+        </w:rPr>
+        <w:fldChar w:fldCharType="separate"/>
+      </w:r>
+      <w:r>
+        <w:rPr>
+          <w:rFonts w:ascii="Times New Roman" w:hAnsi="Times New Roman"/>
+          <w:noProof/>
+          <w:sz w:val="24"/>
+          <w:szCs w:val="24"/>
+          <w:vertAlign w:val="superscript"/>
+        </w:rPr>
+        <w:t>16</w:t>
+      </w:r>
+      <w:r>
+        <w:rPr>
+          <w:rFonts w:ascii="Times New Roman" w:hAnsi="Times New Roman"/>
+          <w:sz w:val="24"/>
+          <w:szCs w:val="24"/>
+        </w:rPr>
+        <w:fldChar w:fldCharType="end"/>
+      </w:r>
+    </w:p>
+    <w:p>
+      <w:pPr>
+        <w:pStyle w:val="ListParagraph"/>
+        <w:numPr>
+          <w:ilvl w:val="0"/>
+          <w:numId w:val="7"/>
+        </w:numPr>
         <w:spacing w:after="0" w:line="480" w:lineRule="auto"/>
         <w:jc w:val="both"/>
         <w:rPr>
           <w:rFonts w:ascii="Times New Roman" w:hAnsi="Times New Roman"/>
+          <w:sz w:val="24"/>
+          <w:szCs w:val="24"/>
+        </w:rPr>
+      </w:pPr>
+      <w:r>
+        <w:rPr>
+          <w:rFonts w:ascii="Times New Roman" w:hAnsi="Times New Roman"/>
+          <w:sz w:val="24"/>
+          <w:szCs w:val="24"/>
+        </w:rPr>
+        <w:t>STEADI initiative looks to prevent older adult falls.</w:t>
+      </w:r>
+      <w:r>
+        <w:rPr>
+          <w:rFonts w:ascii="Times New Roman" w:hAnsi="Times New Roman"/>
+          <w:sz w:val="24"/>
+          <w:szCs w:val="24"/>
+        </w:rPr>
+        <w:t xml:space="preserve"> Extrinsic factor for older people </w:t>
+      </w:r>
+      <w:r>
+        <w:rPr>
+          <w:rFonts w:ascii="Times New Roman" w:hAnsi="Times New Roman"/>
+          <w:sz w:val="24"/>
+          <w:szCs w:val="24"/>
+        </w:rPr>
+        <w:t xml:space="preserve">falling could be </w:t>
+      </w:r>
+      <w:r>
+        <w:rPr>
+          <w:rFonts w:ascii="Times New Roman" w:hAnsi="Times New Roman"/>
+          <w:sz w:val="24"/>
+          <w:szCs w:val="24"/>
+        </w:rPr>
+        <w:t>s</w:t>
+      </w:r>
+      <w:r>
+        <w:rPr>
+          <w:rFonts w:ascii="Times New Roman" w:hAnsi="Times New Roman"/>
+          <w:sz w:val="24"/>
+          <w:szCs w:val="24"/>
+        </w:rPr>
+        <w:t>lippery or uneven surfaces</w:t>
+      </w:r>
+      <w:r>
+        <w:rPr>
+          <w:rFonts w:ascii="Times New Roman" w:hAnsi="Times New Roman"/>
+          <w:sz w:val="24"/>
+          <w:szCs w:val="24"/>
+        </w:rPr>
+        <w:t xml:space="preserve">, </w:t>
+      </w:r>
+      <w:r>
+        <w:rPr>
+          <w:rFonts w:ascii="Times New Roman" w:hAnsi="Times New Roman"/>
+          <w:sz w:val="24"/>
+          <w:szCs w:val="24"/>
+        </w:rPr>
+        <w:t>obstacles and tripping hazards</w:t>
+      </w:r>
+      <w:r>
+        <w:rPr>
+          <w:rFonts w:ascii="Times New Roman" w:hAnsi="Times New Roman"/>
+          <w:sz w:val="24"/>
+          <w:szCs w:val="24"/>
+        </w:rPr>
+        <w:t>.</w:t>
+      </w:r>
+      <w:r>
+        <w:rPr>
+          <w:rFonts w:ascii="Times New Roman" w:hAnsi="Times New Roman"/>
+          <w:sz w:val="24"/>
+          <w:szCs w:val="24"/>
+        </w:rPr>
+        <w:fldChar w:fldCharType="begin" w:fldLock="1"/>
+      </w:r>
+      <w:r>
+        <w:rPr>
+          <w:rFonts w:ascii="Times New Roman" w:hAnsi="Times New Roman"/>
+          <w:sz w:val="24"/>
+          <w:szCs w:val="24"/>
+        </w:rPr>
+        <w:instrText>ADDIN CSL_CITATION {"citationItems":[{"id":"ITEM-1","itemData":{"DOI":"10.1016/j.maturitas.2013.02.009","ISBN":"1873-4111 (Electronic)\\n0378-5122 (Linking)","ISSN":"03785122","PMID":"23523272","abstract":"Falls are one of the major causes of mortality and morbidity in older adults. Every year, an estimated 30-40% of patients over the age of 65 will fall at least once. Falls lead to moderate to severe injuries, fear of falling, loss of independence and death in a third of those patients. The direct costs alone from fall related injuries are a staggering 0.1% of all healthcare expenditures in the United States and up to 1.5% of healthcare costs in European countries. This figure does not include the indirect costs of loss of income both to the patient and caregiver, the intangible losses of mobility, confidence, and functional independence. Numerous studies have attempted to define the risk factors for falls in older adults. The present review provides a brief summary and update of the relevant literature, summarizing demographic and modifiable risk factors. The major risk factors identified are impaired balance and gait, polypharmacy, and history of previous falls. Other risk factors include advancing age, female gender, visual impairments, cognitive decline especially attention and executive dysfunction, and environmental factors. Recommendations for the clinician to manage falls in older patients are also summarized. © 2013 Elsevier Ireland Ltd.","author":[{"dropping-particle":"","family":"Ambrose","given":"Anne Felicia","non-dropping-particle":"","parse-names":false,"suffix":""},{"dropping-particle":"","family":"Paul","given":"Geet","non-dropping-particle":"","parse-names":false,"suffix":""},{"dropping-particle":"","family":"Hausdorff","given":"Jeffrey M.","non-dropping-particle":"","parse-names":false,"suffix":""}],"container-title":"Maturitas","id":"ITEM-1","issued":{"date-parts":[["2013"]]},"title":"Risk factors for falls among older adults: A review of the literature","type":"article"},"uris":["http://www.mendeley.com/documents/?uuid=af7c22cf-31d9-47de-875d-3940482c4d6e"]}],"mendeley":{"formattedCitation":"&lt;sup&gt;18&lt;/sup&gt;","plainTextFormattedCitation":"18","previouslyFormattedCitation":"&lt;sup&gt;18&lt;/sup&gt;"},"properties":{"noteIndex":0},"schema":"https://github.com/citation-style-language/schema/raw/master/csl-citation.json"}</w:instrText>
+      </w:r>
+      <w:r>
+        <w:rPr>
+          <w:rFonts w:ascii="Times New Roman" w:hAnsi="Times New Roman"/>
+          <w:sz w:val="24"/>
+          <w:szCs w:val="24"/>
+        </w:rPr>
+        <w:fldChar w:fldCharType="separate"/>
+      </w:r>
+      <w:r>
+        <w:rPr>
+          <w:rFonts w:ascii="Times New Roman" w:hAnsi="Times New Roman"/>
+          <w:noProof/>
+          <w:sz w:val="24"/>
+          <w:szCs w:val="24"/>
+          <w:vertAlign w:val="superscript"/>
+        </w:rPr>
+        <w:t>18</w:t>
+      </w:r>
+      <w:r>
+        <w:rPr>
+          <w:rFonts w:ascii="Times New Roman" w:hAnsi="Times New Roman"/>
+          <w:sz w:val="24"/>
+          <w:szCs w:val="24"/>
+        </w:rPr>
+        <w:fldChar w:fldCharType="end"/>
+      </w:r>
+    </w:p>
+    <w:p>
+      <w:pPr>
+        <w:pStyle w:val="ListParagraph"/>
+        <w:numPr>
+          <w:ilvl w:val="0"/>
+          <w:numId w:val="7"/>
+        </w:numPr>
+        <w:spacing w:after="0" w:line="480" w:lineRule="auto"/>
+        <w:jc w:val="both"/>
+        <w:rPr>
+          <w:rFonts w:ascii="Times New Roman" w:hAnsi="Times New Roman"/>
+          <w:sz w:val="24"/>
+          <w:szCs w:val="24"/>
+        </w:rPr>
+      </w:pPr>
+      <w:r>
+        <w:rPr>
+          <w:rFonts w:ascii="Times New Roman" w:hAnsi="Times New Roman"/>
+          <w:sz w:val="24"/>
+          <w:szCs w:val="24"/>
+        </w:rPr>
+        <w:t>Age-adjusted fall injury death rates among those age 65 and over were higher for non-Hispanic white persons compared with other races and ethnicities.</w:t>
+      </w:r>
+      <w:r>
+        <w:rPr>
+          <w:rFonts w:ascii="Times New Roman" w:hAnsi="Times New Roman"/>
+          <w:sz w:val="24"/>
+          <w:szCs w:val="24"/>
+        </w:rPr>
+        <w:fldChar w:fldCharType="begin" w:fldLock="1"/>
+      </w:r>
+      <w:r>
+        <w:rPr>
+          <w:rFonts w:ascii="Times New Roman" w:hAnsi="Times New Roman"/>
+          <w:sz w:val="24"/>
+          <w:szCs w:val="24"/>
+        </w:rPr>
+        <w:instrText>ADDIN CSL_CITATION {"citationItems":[{"id":"ITEM-1","itemData":{"ISBN":"1941-4927; 1941-4935","ISSN":"1941-4927","PMID":"25973998","abstract":"Data from the National Vital Statistics System (Mortality) In 2012–2013, 55% of all unintentional injury deaths among adults aged 65 and over were due to falls. From 2000 through 2013, the age-adjusted fall injury death rate among adults aged 65 and over nearly doubled from 29.6 per 100,000 to 56.7 per 100,000. In 2012–2013, the death rate due to suffocation was more than 8 times higher among adults aged 85 and over (26.5 per 100,000) compared with adults aged 65–74 (3.1 per 100,000). Among adults aged 65 and over, the death rate due to fire was more than twice as high for non-Hispanic black adults as for non-Hispanic white and Hispanic adults. The death rate from motor vehicle traffic crashes among adults aged 65 and over was 1.7 times higher in nonmetropolitan areas compared with metropolitan areas. Injury deaths place a large burden on society, and many of these deaths are preventable (1). Reducing fatal injuries is a Healthy People 2020 Leading Health Indicator, emphasizing its importance as a high-priority public health issue (2). In 2013, unintentional injuries were the eighth leading cause of death among U.S. adults aged 65 and over, resulting in nearly 46,000 deaths (3). This report describes trends in unintentional injury deaths among this age group from 2000 through 2013, highlighting differences by age, race and ethnicity, and urbanization for the five leading causes of unintentional injury death: falls, motor vehicle traffic crashes, suffocation, poisoning, and fire.","author":[{"dropping-particle":"","family":"Kramarow","given":"Ellen","non-dropping-particle":"","parse-names":false,"suffix":""},{"dropping-particle":"","family":"Chen","given":"Li-Hui","non-dropping-particle":"","parse-names":false,"suffix":""},{"dropping-particle":"","family":"Hedegaard","given":"Holly","non-dropping-particle":"","parse-names":false,"suffix":""},{"dropping-particle":"","family":"Warner","given":"Margaret","non-dropping-particle":"","parse-names":false,"suffix":""}],"container-title":"National Center for Health Statistics Data Brief","id":"ITEM-1","issued":{"date-parts":[["2015"]]},"title":"Deaths From Unintentional Injury Among Adults Aged 65 and Over: United States, 2000–2013","type":"article-journal"},"uris":["http://www.mendeley.com/documents/?uuid=eff58dd1-0c70-4eab-875b-cb0730168428"]}],"mendeley":{"formattedCitation":"&lt;sup&gt;16&lt;/sup&gt;","plainTextFormattedCitation":"16","previouslyFormattedCitation":"&lt;sup&gt;16&lt;/sup&gt;"},"properties":{"noteIndex":0},"schema":"https://github.com/citation-style-language/schema/raw/master/csl-citation.json"}</w:instrText>
+      </w:r>
+      <w:r>
+        <w:rPr>
+          <w:rFonts w:ascii="Times New Roman" w:hAnsi="Times New Roman"/>
+          <w:sz w:val="24"/>
+          <w:szCs w:val="24"/>
+        </w:rPr>
+        <w:fldChar w:fldCharType="separate"/>
+      </w:r>
+      <w:r>
+        <w:rPr>
+          <w:rFonts w:ascii="Times New Roman" w:hAnsi="Times New Roman"/>
+          <w:noProof/>
+          <w:sz w:val="24"/>
+          <w:szCs w:val="24"/>
+          <w:vertAlign w:val="superscript"/>
+        </w:rPr>
+        <w:t>16</w:t>
+      </w:r>
+      <w:r>
+        <w:rPr>
+          <w:rFonts w:ascii="Times New Roman" w:hAnsi="Times New Roman"/>
+          <w:sz w:val="24"/>
+          <w:szCs w:val="24"/>
+        </w:rPr>
+        <w:fldChar w:fldCharType="end"/>
+      </w:r>
+      <w:r>
+        <w:rPr>
+          <w:rFonts w:ascii="Times New Roman" w:hAnsi="Times New Roman"/>
+          <w:sz w:val="24"/>
+          <w:szCs w:val="24"/>
+        </w:rPr>
+        <w:t xml:space="preserve"> </w:t>
+      </w:r>
+    </w:p>
+    <w:p>
+      <w:pPr>
+        <w:pStyle w:val="ListParagraph"/>
+        <w:numPr>
+          <w:ilvl w:val="0"/>
+          <w:numId w:val="7"/>
+        </w:numPr>
+        <w:spacing w:after="0" w:line="480" w:lineRule="auto"/>
+        <w:jc w:val="both"/>
+        <w:rPr>
+          <w:rFonts w:ascii="Times New Roman" w:hAnsi="Times New Roman"/>
+          <w:sz w:val="24"/>
+          <w:szCs w:val="24"/>
+        </w:rPr>
+      </w:pPr>
+      <w:r>
+        <w:rPr>
+          <w:rFonts w:ascii="Times New Roman" w:hAnsi="Times New Roman"/>
+          <w:sz w:val="24"/>
+          <w:szCs w:val="24"/>
+        </w:rPr>
+        <w:t>0.1% of all healthcare expenditure in US and 1.5% in European countries on care for falls</w:t>
+      </w:r>
+      <w:r>
+        <w:rPr>
+          <w:rFonts w:ascii="Times New Roman" w:hAnsi="Times New Roman"/>
+          <w:sz w:val="24"/>
+          <w:szCs w:val="24"/>
+        </w:rPr>
+        <w:t>.</w:t>
+      </w:r>
+      <w:r>
+        <w:rPr>
+          <w:rFonts w:ascii="Times New Roman" w:hAnsi="Times New Roman"/>
+          <w:sz w:val="24"/>
+          <w:szCs w:val="24"/>
+        </w:rPr>
+        <w:fldChar w:fldCharType="begin" w:fldLock="1"/>
+      </w:r>
+      <w:r>
+        <w:rPr>
+          <w:rFonts w:ascii="Times New Roman" w:hAnsi="Times New Roman"/>
+          <w:sz w:val="24"/>
+          <w:szCs w:val="24"/>
+        </w:rPr>
+        <w:instrText>ADDIN CSL_CITATION {"citationItems":[{"id":"ITEM-1","itemData":{"DOI":"10.1016/j.maturitas.2013.02.009","ISBN":"1873-4111 (Electronic)\\n0378-5122 (Linking)","ISSN":"03785122","PMID":"23523272","abstract":"Falls are one of the major causes of mortality and morbidity in older adults. Every year, an estimated 30-40% of patients over the age of 65 will fall at least once. Falls lead to moderate to severe injuries, fear of falling, loss of independence and death in a third of those patients. The direct costs alone from fall related injuries are a staggering 0.1% of all healthcare expenditures in the United States and up to 1.5% of healthcare costs in European countries. This figure does not include the indirect costs of loss of income both to the patient and caregiver, the intangible losses of mobility, confidence, and functional independence. Numerous studies have attempted to define the risk factors for falls in older adults. The present review provides a brief summary and update of the relevant literature, summarizing demographic and modifiable risk factors. The major risk factors identified are impaired balance and gait, polypharmacy, and history of previous falls. Other risk factors include advancing age, female gender, visual impairments, cognitive decline especially attention and executive dysfunction, and environmental factors. Recommendations for the clinician to manage falls in older patients are also summarized. © 2013 Elsevier Ireland Ltd.","author":[{"dropping-particle":"","family":"Ambrose","given":"Anne Felicia","non-dropping-particle":"","parse-names":false,"suffix":""},{"dropping-particle":"","family":"Paul","given":"Geet","non-dropping-particle":"","parse-names":false,"suffix":""},{"dropping-particle":"","family":"Hausdorff","given":"Jeffrey M.","non-dropping-particle":"","parse-names":false,"suffix":""}],"container-title":"Maturitas","id":"ITEM-1","issued":{"date-parts":[["2013"]]},"title":"Risk factors for falls among older adults: A review of the literature","type":"article"},"uris":["http://www.mendeley.com/documents/?uuid=af7c22cf-31d9-47de-875d-3940482c4d6e"]}],"mendeley":{"formattedCitation":"&lt;sup&gt;18&lt;/sup&gt;","plainTextFormattedCitation":"18"},"properties":{"noteIndex":0},"schema":"https://github.com/citation-style-language/schema/raw/master/csl-citation.json"}</w:instrText>
+      </w:r>
+      <w:r>
+        <w:rPr>
+          <w:rFonts w:ascii="Times New Roman" w:hAnsi="Times New Roman"/>
+          <w:sz w:val="24"/>
+          <w:szCs w:val="24"/>
+        </w:rPr>
+        <w:fldChar w:fldCharType="separate"/>
+      </w:r>
+      <w:r>
+        <w:rPr>
+          <w:rFonts w:ascii="Times New Roman" w:hAnsi="Times New Roman"/>
+          <w:noProof/>
+          <w:sz w:val="24"/>
+          <w:szCs w:val="24"/>
+          <w:vertAlign w:val="superscript"/>
+        </w:rPr>
+        <w:t>18</w:t>
+      </w:r>
+      <w:r>
+        <w:rPr>
+          <w:rFonts w:ascii="Times New Roman" w:hAnsi="Times New Roman"/>
+          <w:sz w:val="24"/>
+          <w:szCs w:val="24"/>
+        </w:rPr>
+        <w:fldChar w:fldCharType="end"/>
+      </w:r>
+      <w:bookmarkStart w:id="0" w:name="_GoBack"/>
+      <w:bookmarkEnd w:id="0"/>
+    </w:p>
+    <w:p>
+      <w:pPr>
+        <w:spacing w:after="0" w:line="480" w:lineRule="auto"/>
+        <w:jc w:val="both"/>
+        <w:rPr>
+          <w:rFonts w:ascii="Times New Roman" w:hAnsi="Times New Roman"/>
           <w:i/>
           <w:sz w:val="24"/>
           <w:szCs w:val="24"/>
         </w:rPr>
       </w:pPr>
-      <w:r>
+    </w:p>
+    <w:p>
+      <w:pPr>
+        <w:spacing w:after="0" w:line="480" w:lineRule="auto"/>
+        <w:jc w:val="both"/>
         <w:rPr>
           <w:rFonts w:ascii="Times New Roman" w:hAnsi="Times New Roman"/>
           <w:i/>
           <w:sz w:val="24"/>
           <w:szCs w:val="24"/>
         </w:rPr>
+      </w:pPr>
+      <w:r>
+        <w:rPr>
+          <w:rFonts w:ascii="Times New Roman" w:hAnsi="Times New Roman"/>
+          <w:i/>
+          <w:sz w:val="24"/>
+          <w:szCs w:val="24"/>
+        </w:rPr>
+        <w:lastRenderedPageBreak/>
         <w:t>Drownings</w:t>
       </w:r>
     </w:p>
@@ -4584,7 +5085,7 @@
           <w:sz w:val="24"/>
           <w:szCs w:val="24"/>
         </w:rPr>
-        <w:instrText>ADDIN CSL_CITATION {"citationItems":[{"id":"ITEM-1","itemData":{"ISSN":"1941-4927","PMID":"24735548","abstract":"This report provides recent findings on unintentional drowning deaths in the United States. Children under 5 years of age and adults aged 85 and over had the highest risk of drowning, although the rates for these age groups reached their lowest point in 2010. Drowning death rates decreased over time for all age groups except for adults aged 45–84. Drowning remained the second leading cause of death from unintentional injury for girls aged 1–4 years. For boys aged 1–4 years, unintentional drowning has been the leading cause of death from unintentional injury since 2005. Patterns of drowning by place differed by sex and age. More than one-half of all drowning deaths for males occurred in natural water compared with only one-quarter of all drowning deaths for females. Drowning was most likely to occur in the bath tub for infants under the age of 1 year and for adults aged 85 and over, in swimming pools for children aged 1–4 years, and in natural water for persons aged 5–84 years. These findings are consistent with the results from previous studies. Although the percentage of drowning occurring in some locations changed slightly over time, the pattern of drowning in particular locations by sex and age remained the same.","author":[{"dropping-particle":"","family":"Xu","given":"Jiaquan","non-dropping-particle":"","parse-names":false,"suffix":""}],"container-title":"NCHS data brief","id":"ITEM-1","issued":{"date-parts":[["2014"]]},"title":"Unintentional drowning deaths in the United States, 1999-2010.","type":"article-journal"},"uris":["http://www.mendeley.com/documents/?uuid=ec6fa2d9-fe9a-495a-bf5b-b1e2d81939f8"]}],"mendeley":{"formattedCitation":"&lt;sup&gt;17&lt;/sup&gt;","plainTextFormattedCitation":"17","previouslyFormattedCitation":"&lt;sup&gt;16&lt;/sup&gt;"},"properties":{"noteIndex":0},"schema":"https://github.com/citation-style-language/schema/raw/master/csl-citation.json"}</w:instrText>
+        <w:instrText>ADDIN CSL_CITATION {"citationItems":[{"id":"ITEM-1","itemData":{"ISSN":"1941-4927","PMID":"24735548","abstract":"This report provides recent findings on unintentional drowning deaths in the United States. Children under 5 years of age and adults aged 85 and over had the highest risk of drowning, although the rates for these age groups reached their lowest point in 2010. Drowning death rates decreased over time for all age groups except for adults aged 45–84. Drowning remained the second leading cause of death from unintentional injury for girls aged 1–4 years. For boys aged 1–4 years, unintentional drowning has been the leading cause of death from unintentional injury since 2005. Patterns of drowning by place differed by sex and age. More than one-half of all drowning deaths for males occurred in natural water compared with only one-quarter of all drowning deaths for females. Drowning was most likely to occur in the bath tub for infants under the age of 1 year and for adults aged 85 and over, in swimming pools for children aged 1–4 years, and in natural water for persons aged 5–84 years. These findings are consistent with the results from previous studies. Although the percentage of drowning occurring in some locations changed slightly over time, the pattern of drowning in particular locations by sex and age remained the same.","author":[{"dropping-particle":"","family":"Xu","given":"Jiaquan","non-dropping-particle":"","parse-names":false,"suffix":""}],"container-title":"NCHS data brief","id":"ITEM-1","issued":{"date-parts":[["2014"]]},"title":"Unintentional drowning deaths in the United States, 1999-2010.","type":"article-journal"},"uris":["http://www.mendeley.com/documents/?uuid=ec6fa2d9-fe9a-495a-bf5b-b1e2d81939f8"]}],"mendeley":{"formattedCitation":"&lt;sup&gt;19&lt;/sup&gt;","plainTextFormattedCitation":"19","previouslyFormattedCitation":"&lt;sup&gt;19&lt;/sup&gt;"},"properties":{"noteIndex":0},"schema":"https://github.com/citation-style-language/schema/raw/master/csl-citation.json"}</w:instrText>
       </w:r>
       <w:r>
         <w:rPr>
@@ -4602,7 +5103,7 @@
           <w:szCs w:val="24"/>
           <w:vertAlign w:val="superscript"/>
         </w:rPr>
-        <w:t>17</w:t>
+        <w:t>19</w:t>
       </w:r>
       <w:r>
         <w:rPr>
@@ -4658,7 +5159,7 @@
           <w:sz w:val="24"/>
           <w:szCs w:val="24"/>
         </w:rPr>
-        <w:instrText>ADDIN CSL_CITATION {"citationItems":[{"id":"ITEM-1","itemData":{"ISSN":"1941-4927","PMID":"24735548","abstract":"This report provides recent findings on unintentional drowning deaths in the United States. Children under 5 years of age and adults aged 85 and over had the highest risk of drowning, although the rates for these age groups reached their lowest point in 2010. Drowning death rates decreased over time for all age groups except for adults aged 45–84. Drowning remained the second leading cause of death from unintentional injury for girls aged 1–4 years. For boys aged 1–4 years, unintentional drowning has been the leading cause of death from unintentional injury since 2005. Patterns of drowning by place differed by sex and age. More than one-half of all drowning deaths for males occurred in natural water compared with only one-quarter of all drowning deaths for females. Drowning was most likely to occur in the bath tub for infants under the age of 1 year and for adults aged 85 and over, in swimming pools for children aged 1–4 years, and in natural water for persons aged 5–84 years. These findings are consistent with the results from previous studies. Although the percentage of drowning occurring in some locations changed slightly over time, the pattern of drowning in particular locations by sex and age remained the same.","author":[{"dropping-particle":"","family":"Xu","given":"Jiaquan","non-dropping-particle":"","parse-names":false,"suffix":""}],"container-title":"NCHS data brief","id":"ITEM-1","issued":{"date-parts":[["2014"]]},"title":"Unintentional drowning deaths in the United States, 1999-2010.","type":"article-journal"},"uris":["http://www.mendeley.com/documents/?uuid=ec6fa2d9-fe9a-495a-bf5b-b1e2d81939f8"]}],"mendeley":{"formattedCitation":"&lt;sup&gt;17&lt;/sup&gt;","plainTextFormattedCitation":"17","previouslyFormattedCitation":"&lt;sup&gt;16&lt;/sup&gt;"},"properties":{"noteIndex":0},"schema":"https://github.com/citation-style-language/schema/raw/master/csl-citation.json"}</w:instrText>
+        <w:instrText>ADDIN CSL_CITATION {"citationItems":[{"id":"ITEM-1","itemData":{"ISSN":"1941-4927","PMID":"24735548","abstract":"This report provides recent findings on unintentional drowning deaths in the United States. Children under 5 years of age and adults aged 85 and over had the highest risk of drowning, although the rates for these age groups reached their lowest point in 2010. Drowning death rates decreased over time for all age groups except for adults aged 45–84. Drowning remained the second leading cause of death from unintentional injury for girls aged 1–4 years. For boys aged 1–4 years, unintentional drowning has been the leading cause of death from unintentional injury since 2005. Patterns of drowning by place differed by sex and age. More than one-half of all drowning deaths for males occurred in natural water compared with only one-quarter of all drowning deaths for females. Drowning was most likely to occur in the bath tub for infants under the age of 1 year and for adults aged 85 and over, in swimming pools for children aged 1–4 years, and in natural water for persons aged 5–84 years. These findings are consistent with the results from previous studies. Although the percentage of drowning occurring in some locations changed slightly over time, the pattern of drowning in particular locations by sex and age remained the same.","author":[{"dropping-particle":"","family":"Xu","given":"Jiaquan","non-dropping-particle":"","parse-names":false,"suffix":""}],"container-title":"NCHS data brief","id":"ITEM-1","issued":{"date-parts":[["2014"]]},"title":"Unintentional drowning deaths in the United States, 1999-2010.","type":"article-journal"},"uris":["http://www.mendeley.com/documents/?uuid=ec6fa2d9-fe9a-495a-bf5b-b1e2d81939f8"]}],"mendeley":{"formattedCitation":"&lt;sup&gt;19&lt;/sup&gt;","plainTextFormattedCitation":"19","previouslyFormattedCitation":"&lt;sup&gt;19&lt;/sup&gt;"},"properties":{"noteIndex":0},"schema":"https://github.com/citation-style-language/schema/raw/master/csl-citation.json"}</w:instrText>
       </w:r>
       <w:r>
         <w:rPr>
@@ -4676,7 +5177,7 @@
           <w:szCs w:val="24"/>
           <w:vertAlign w:val="superscript"/>
         </w:rPr>
-        <w:t>17</w:t>
+        <w:t>19</w:t>
       </w:r>
       <w:r>
         <w:rPr>
@@ -4740,7 +5241,7 @@
           <w:sz w:val="24"/>
           <w:szCs w:val="24"/>
         </w:rPr>
-        <w:instrText>ADDIN CSL_CITATION {"citationItems":[{"id":"ITEM-1","itemData":{"ISSN":"1941-4927","PMID":"24735548","abstract":"This report provides recent findings on unintentional drowning deaths in the United States. Children under 5 years of age and adults aged 85 and over had the highest risk of drowning, although the rates for these age groups reached their lowest point in 2010. Drowning death rates decreased over time for all age groups except for adults aged 45–84. Drowning remained the second leading cause of death from unintentional injury for girls aged 1–4 years. For boys aged 1–4 years, unintentional drowning has been the leading cause of death from unintentional injury since 2005. Patterns of drowning by place differed by sex and age. More than one-half of all drowning deaths for males occurred in natural water compared with only one-quarter of all drowning deaths for females. Drowning was most likely to occur in the bath tub for infants under the age of 1 year and for adults aged 85 and over, in swimming pools for children aged 1–4 years, and in natural water for persons aged 5–84 years. These findings are consistent with the results from previous studies. Although the percentage of drowning occurring in some locations changed slightly over time, the pattern of drowning in particular locations by sex and age remained the same.","author":[{"dropping-particle":"","family":"Xu","given":"Jiaquan","non-dropping-particle":"","parse-names":false,"suffix":""}],"container-title":"NCHS data brief","id":"ITEM-1","issued":{"date-parts":[["2014"]]},"title":"Unintentional drowning deaths in the United States, 1999-2010.","type":"article-journal"},"uris":["http://www.mendeley.com/documents/?uuid=ec6fa2d9-fe9a-495a-bf5b-b1e2d81939f8"]}],"mendeley":{"formattedCitation":"&lt;sup&gt;17&lt;/sup&gt;","plainTextFormattedCitation":"17","previouslyFormattedCitation":"&lt;sup&gt;16&lt;/sup&gt;"},"properties":{"noteIndex":0},"schema":"https://github.com/citation-style-language/schema/raw/master/csl-citation.json"}</w:instrText>
+        <w:instrText>ADDIN CSL_CITATION {"citationItems":[{"id":"ITEM-1","itemData":{"ISSN":"1941-4927","PMID":"24735548","abstract":"This report provides recent findings on unintentional drowning deaths in the United States. Children under 5 years of age and adults aged 85 and over had the highest risk of drowning, although the rates for these age groups reached their lowest point in 2010. Drowning death rates decreased over time for all age groups except for adults aged 45–84. Drowning remained the second leading cause of death from unintentional injury for girls aged 1–4 years. For boys aged 1–4 years, unintentional drowning has been the leading cause of death from unintentional injury since 2005. Patterns of drowning by place differed by sex and age. More than one-half of all drowning deaths for males occurred in natural water compared with only one-quarter of all drowning deaths for females. Drowning was most likely to occur in the bath tub for infants under the age of 1 year and for adults aged 85 and over, in swimming pools for children aged 1–4 years, and in natural water for persons aged 5–84 years. These findings are consistent with the results from previous studies. Although the percentage of drowning occurring in some locations changed slightly over time, the pattern of drowning in particular locations by sex and age remained the same.","author":[{"dropping-particle":"","family":"Xu","given":"Jiaquan","non-dropping-particle":"","parse-names":false,"suffix":""}],"container-title":"NCHS data brief","id":"ITEM-1","issued":{"date-parts":[["2014"]]},"title":"Unintentional drowning deaths in the United States, 1999-2010.","type":"article-journal"},"uris":["http://www.mendeley.com/documents/?uuid=ec6fa2d9-fe9a-495a-bf5b-b1e2d81939f8"]}],"mendeley":{"formattedCitation":"&lt;sup&gt;19&lt;/sup&gt;","plainTextFormattedCitation":"19","previouslyFormattedCitation":"&lt;sup&gt;19&lt;/sup&gt;"},"properties":{"noteIndex":0},"schema":"https://github.com/citation-style-language/schema/raw/master/csl-citation.json"}</w:instrText>
       </w:r>
       <w:r>
         <w:rPr>
@@ -4758,7 +5259,7 @@
           <w:szCs w:val="24"/>
           <w:vertAlign w:val="superscript"/>
         </w:rPr>
-        <w:t>17</w:t>
+        <w:t>19</w:t>
       </w:r>
       <w:r>
         <w:rPr>
@@ -4822,7 +5323,7 @@
           <w:sz w:val="24"/>
           <w:szCs w:val="24"/>
         </w:rPr>
-        <w:instrText>ADDIN CSL_CITATION {"citationItems":[{"id":"ITEM-1","itemData":{"ISSN":"1941-4927","PMID":"24735548","abstract":"This report provides recent findings on unintentional drowning deaths in the United States. Children under 5 years of age and adults aged 85 and over had the highest risk of drowning, although the rates for these age groups reached their lowest point in 2010. Drowning death rates decreased over time for all age groups except for adults aged 45–84. Drowning remained the second leading cause of death from unintentional injury for girls aged 1–4 years. For boys aged 1–4 years, unintentional drowning has been the leading cause of death from unintentional injury since 2005. Patterns of drowning by place differed by sex and age. More than one-half of all drowning deaths for males occurred in natural water compared with only one-quarter of all drowning deaths for females. Drowning was most likely to occur in the bath tub for infants under the age of 1 year and for adults aged 85 and over, in swimming pools for children aged 1–4 years, and in natural water for persons aged 5–84 years. These findings are consistent with the results from previous studies. Although the percentage of drowning occurring in some locations changed slightly over time, the pattern of drowning in particular locations by sex and age remained the same.","author":[{"dropping-particle":"","family":"Xu","given":"Jiaquan","non-dropping-particle":"","parse-names":false,"suffix":""}],"container-title":"NCHS data brief","id":"ITEM-1","issued":{"date-parts":[["2014"]]},"title":"Unintentional drowning deaths in the United States, 1999-2010.","type":"article-journal"},"uris":["http://www.mendeley.com/documents/?uuid=ec6fa2d9-fe9a-495a-bf5b-b1e2d81939f8"]}],"mendeley":{"formattedCitation":"&lt;sup&gt;17&lt;/sup&gt;","plainTextFormattedCitation":"17","previouslyFormattedCitation":"&lt;sup&gt;16&lt;/sup&gt;"},"properties":{"noteIndex":0},"schema":"https://github.com/citation-style-language/schema/raw/master/csl-citation.json"}</w:instrText>
+        <w:instrText>ADDIN CSL_CITATION {"citationItems":[{"id":"ITEM-1","itemData":{"ISSN":"1941-4927","PMID":"24735548","abstract":"This report provides recent findings on unintentional drowning deaths in the United States. Children under 5 years of age and adults aged 85 and over had the highest risk of drowning, although the rates for these age groups reached their lowest point in 2010. Drowning death rates decreased over time for all age groups except for adults aged 45–84. Drowning remained the second leading cause of death from unintentional injury for girls aged 1–4 years. For boys aged 1–4 years, unintentional drowning has been the leading cause of death from unintentional injury since 2005. Patterns of drowning by place differed by sex and age. More than one-half of all drowning deaths for males occurred in natural water compared with only one-quarter of all drowning deaths for females. Drowning was most likely to occur in the bath tub for infants under the age of 1 year and for adults aged 85 and over, in swimming pools for children aged 1–4 years, and in natural water for persons aged 5–84 years. These findings are consistent with the results from previous studies. Although the percentage of drowning occurring in some locations changed slightly over time, the pattern of drowning in particular locations by sex and age remained the same.","author":[{"dropping-particle":"","family":"Xu","given":"Jiaquan","non-dropping-particle":"","parse-names":false,"suffix":""}],"container-title":"NCHS data brief","id":"ITEM-1","issued":{"date-parts":[["2014"]]},"title":"Unintentional drowning deaths in the United States, 1999-2010.","type":"article-journal"},"uris":["http://www.mendeley.com/documents/?uuid=ec6fa2d9-fe9a-495a-bf5b-b1e2d81939f8"]}],"mendeley":{"formattedCitation":"&lt;sup&gt;19&lt;/sup&gt;","plainTextFormattedCitation":"19","previouslyFormattedCitation":"&lt;sup&gt;19&lt;/sup&gt;"},"properties":{"noteIndex":0},"schema":"https://github.com/citation-style-language/schema/raw/master/csl-citation.json"}</w:instrText>
       </w:r>
       <w:r>
         <w:rPr>
@@ -4840,7 +5341,7 @@
           <w:szCs w:val="24"/>
           <w:vertAlign w:val="superscript"/>
         </w:rPr>
-        <w:t>17</w:t>
+        <w:t>19</w:t>
       </w:r>
       <w:r>
         <w:rPr>
@@ -4880,14 +5381,6 @@
           <w:sz w:val="24"/>
           <w:szCs w:val="24"/>
         </w:rPr>
-        <w:t xml:space="preserve"> </w:t>
-      </w:r>
-      <w:r>
-        <w:rPr>
-          <w:rFonts w:ascii="Times New Roman" w:hAnsi="Times New Roman"/>
-          <w:sz w:val="24"/>
-          <w:szCs w:val="24"/>
-        </w:rPr>
         <w:fldChar w:fldCharType="begin" w:fldLock="1"/>
       </w:r>
       <w:r>
@@ -4896,7 +5389,7 @@
           <w:sz w:val="24"/>
           <w:szCs w:val="24"/>
         </w:rPr>
-        <w:instrText>ADDIN CSL_CITATION {"citationItems":[{"id":"ITEM-1","itemData":{"ISSN":"1941-4927","PMID":"24735548","abstract":"This report provides recent findings on unintentional drowning deaths in the United States. Children under 5 years of age and adults aged 85 and over had the highest risk of drowning, although the rates for these age groups reached their lowest point in 2010. Drowning death rates decreased over time for all age groups except for adults aged 45–84. Drowning remained the second leading cause of death from unintentional injury for girls aged 1–4 years. For boys aged 1–4 years, unintentional drowning has been the leading cause of death from unintentional injury since 2005. Patterns of drowning by place differed by sex and age. More than one-half of all drowning deaths for males occurred in natural water compared with only one-quarter of all drowning deaths for females. Drowning was most likely to occur in the bath tub for infants under the age of 1 year and for adults aged 85 and over, in swimming pools for children aged 1–4 years, and in natural water for persons aged 5–84 years. These findings are consistent with the results from previous studies. Although the percentage of drowning occurring in some locations changed slightly over time, the pattern of drowning in particular locations by sex and age remained the same.","author":[{"dropping-particle":"","family":"Xu","given":"Jiaquan","non-dropping-particle":"","parse-names":false,"suffix":""}],"container-title":"NCHS data brief","id":"ITEM-1","issued":{"date-parts":[["2014"]]},"title":"Unintentional drowning deaths in the United States, 1999-2010.","type":"article-journal"},"uris":["http://www.mendeley.com/documents/?uuid=ec6fa2d9-fe9a-495a-bf5b-b1e2d81939f8"]}],"mendeley":{"formattedCitation":"&lt;sup&gt;17&lt;/sup&gt;","plainTextFormattedCitation":"17","previouslyFormattedCitation":"&lt;sup&gt;16&lt;/sup&gt;"},"properties":{"noteIndex":0},"schema":"https://github.com/citation-style-language/schema/raw/master/csl-citation.json"}</w:instrText>
+        <w:instrText>ADDIN CSL_CITATION {"citationItems":[{"id":"ITEM-1","itemData":{"ISSN":"1941-4927","PMID":"24735548","abstract":"This report provides recent findings on unintentional drowning deaths in the United States. Children under 5 years of age and adults aged 85 and over had the highest risk of drowning, although the rates for these age groups reached their lowest point in 2010. Drowning death rates decreased over time for all age groups except for adults aged 45–84. Drowning remained the second leading cause of death from unintentional injury for girls aged 1–4 years. For boys aged 1–4 years, unintentional drowning has been the leading cause of death from unintentional injury since 2005. Patterns of drowning by place differed by sex and age. More than one-half of all drowning deaths for males occurred in natural water compared with only one-quarter of all drowning deaths for females. Drowning was most likely to occur in the bath tub for infants under the age of 1 year and for adults aged 85 and over, in swimming pools for children aged 1–4 years, and in natural water for persons aged 5–84 years. These findings are consistent with the results from previous studies. Although the percentage of drowning occurring in some locations changed slightly over time, the pattern of drowning in particular locations by sex and age remained the same.","author":[{"dropping-particle":"","family":"Xu","given":"Jiaquan","non-dropping-particle":"","parse-names":false,"suffix":""}],"container-title":"NCHS data brief","id":"ITEM-1","issued":{"date-parts":[["2014"]]},"title":"Unintentional drowning deaths in the United States, 1999-2010.","type":"article-journal"},"uris":["http://www.mendeley.com/documents/?uuid=ec6fa2d9-fe9a-495a-bf5b-b1e2d81939f8"]}],"mendeley":{"formattedCitation":"&lt;sup&gt;19&lt;/sup&gt;","plainTextFormattedCitation":"19","previouslyFormattedCitation":"&lt;sup&gt;19&lt;/sup&gt;"},"properties":{"noteIndex":0},"schema":"https://github.com/citation-style-language/schema/raw/master/csl-citation.json"}</w:instrText>
       </w:r>
       <w:r>
         <w:rPr>
@@ -4914,7 +5407,7 @@
           <w:szCs w:val="24"/>
           <w:vertAlign w:val="superscript"/>
         </w:rPr>
-        <w:t>17</w:t>
+        <w:t>19</w:t>
       </w:r>
       <w:r>
         <w:rPr>
@@ -4924,6 +5417,17 @@
         </w:rPr>
         <w:fldChar w:fldCharType="end"/>
       </w:r>
+    </w:p>
+    <w:p>
+      <w:pPr>
+        <w:spacing w:after="0" w:line="480" w:lineRule="auto"/>
+        <w:jc w:val="both"/>
+        <w:rPr>
+          <w:rFonts w:ascii="Times New Roman" w:hAnsi="Times New Roman"/>
+          <w:sz w:val="24"/>
+          <w:szCs w:val="24"/>
+        </w:rPr>
+      </w:pPr>
     </w:p>
     <w:p>
       <w:pPr>
@@ -4968,7 +5472,6 @@
           <w:sz w:val="24"/>
           <w:szCs w:val="24"/>
         </w:rPr>
-        <w:lastRenderedPageBreak/>
         <w:t>Examples in developing countries of association between conflict and temperature</w:t>
       </w:r>
       <w:r>
@@ -5009,7 +5512,7 @@
           <w:sz w:val="24"/>
           <w:szCs w:val="24"/>
         </w:rPr>
-        <w:instrText>100 km), wetter deviations from the precipitation norms decrease the risk of violence, whereas drier and normal periods show no effects. The relationship between temperature and conflict shows that much warmer than normal temperatures raise the risk of violence, whereas average and cooler temperatures have no effect. These precipita-tion and temperature effects are statistically significant but have modest influence in terms of predictive power in a model with political, economic, and physical geographic predictors. Large var-iations in the climate–conflict relationships are evident between the nine countries of the study region and across time periods. social instability | standard precipitation index | generalized additive modeling | negative binomial modeling | disaggregated spatial analysis T he debates in both the academic and policy realms sur-rounding a possible association between climate change and violent conflict continue without much resolution. The tone of the consensus emerging from politicians and the policy-making community is decidedly gloomy. US President Barack Obama recently declared that climate change represents an \" urgent, serious, and growing threat \" (1), because the stresses of frequent drought and crop failures \" breed hunger and conflict \" (2). Government-associated think tanks follow closely to this line, with ecological stress and climate change generating a \" range of security problems that will have dire global consequences \" (3), according to a Center for Strategic and International Studies report (3). Such claims are predicated on a national security paradigm: the ability…","author":[{"dropping-particle":"","family":"O'Loughlin","given":"J.","non-dropping-particle":"","parse-names":false,"suffix":""},{"dropping-particle":"","family":"Witmer","given":"F. D. W.","non-dropping-particle":"","parse-names":false,"suffix":""},{"dropping-particle":"","family":"Linke","given":"A. M.","non-dropping-particle":"","parse-names":false,"suffix":""},{"dropping-particle":"","family":"Laing","given":"A.","non-dropping-particle":"","parse-names":false,"suffix":""},{"dropping-particle":"","family":"Gettelman","given":"A.","non-dropping-particle":"","parse-names":false,"suffix":""},{"dropping-particle":"","family":"Dudhia","given":"J.","non-dropping-particle":"","parse-names":false,"suffix":""}],"container-title":"Proceedings of the National Academy of Sciences","id":"ITEM-1","issued":{"date-parts":[["2012"]]},"title":"Climate variability and conflict risk in East Africa, 1990-2009","type":"article-journal"},"uris":["http://www.mendeley.com/documents/?uuid=a6087fa3-b3d8-41ce-8b50-53d049a88c07"]},{"id":"ITEM-2","itemData":{"DOI":"10.1093/ajae/aau010","ISSN":"14678276","abstract":"A growing body of evidence shows a causal relationship between extreme weather events and civil conflict incidence at the global level. We find that this causality is also valid for droughts and local violent conflicts in a within-country setting over a short time frame in the case of Somalia. We estimate that a one standard deviation increase in drought intensity and length raises the likelihood of conflict by 62%. We also find that drought affects conflict through livestock price changes, establishing livestock markets as the primary channel of transmission in Somalia.","author":[{"dropping-particle":"","family":"Maystadt","given":"Jean François","non-dropping-particle":"","parse-names":false,"suffix":""},{"dropping-particle":"","family":"Ecker","given":"Olivier","non-dropping-particle":"","parse-names":false,"suffix":""}],"container-title":"American Journal of Agricultural Economics","id":"ITEM-2","issued":{"date-parts":[["2014"]]},"title":"Extreme weather and civil war: Does drought fuel conflict in Somalia through livestock price shocks?","type":"article-journal"},"uris":["http://www.mendeley.com/documents/?uuid=8f626b41-5f06-4393-8d82-51a4c17b411a"]},{"id":"ITEM-3","itemData":{"DOI":"10.1073/pnas.0907998106","ISBN":"0027-8424","ISSN":"0027-8424","PMID":"19934048","abstract":"Armed conflict within nations has had disastrous humanitarian consequences throughout much of the world. Here we undertake the first comprehensive examination of the potential impact of global climate change on armed conflict in sub-Saharan Africa. We find strong historical linkages between civil war and temperature in Africa, with warmer years leading to significant increases in the likelihood of war. When combined with climate model projections of future temperature trends, this historical response to temperature suggests a roughly 54% increase in armed conflict incidence by 2030, or an additional 393,000 battle deaths if future wars are as deadly as recent wars. Our results suggest an urgent need to reform African governments' and foreign aid donors' policies to deal with rising temperatures.","author":[{"dropping-particle":"","family":"Burke","given":"M. B.","non-dropping-particle":"","parse-names":false,"suffix":""},{"dropping-particle":"","family":"Miguel","given":"E.","non-dropping-particle":"","parse-names":false,"suffix":""},{"dropping-particle":"","family":"Satyanath","given":"S.","non-dropping-particle":"","parse-names":false,"suffix":""},{"dropping-particle":"","family":"Dykema","given":"J. A.","non-dropping-particle":"","parse-names":false,"suffix":""},{"dropping-particle":"","family":"Lobell","given":"D. B.","non-dropping-particle":"","parse-names":false,"suffix":""}],"container-title":"Proceedings of the National Academy of Sciences","id":"ITEM-3","issued":{"date-parts":[["2009"]]},"title":"Warming increases the risk of civil war in Africa","type":"article-journal"},"uris":["http://www.mendeley.com/documents/?uuid=c0bcf444-113e-47cc-b8f4-76a2d4f8da94"]},{"id":"ITEM-4","itemData":{"DOI":"10.1126/science.1235367","ISBN":"1095-9203 (Electronic)\r0036-8075 (Linking)","ISSN":"0036-8075","PMID":"24031020","abstract":"A rapidly growing body of research examines whether human conflict can be affected by climatic changes. Drawing from archaeology, criminology, economics, geography, history, political science, and psychology, we assemble and analyze the 60 most rigorous quantitative studies and document, for the first time, a remarkable convergence of results. We find strong causal evidence linking climatic events to human conflict across a range of spatial and temporal scales and across all major regions of the world. The magnitude of climate's influence is substantial: for each 1 standard deviation (1{sigma}) change in climate toward warmer temperatures or more extreme rainfall, median estimates indicate that the frequency of interpersonal violence rises 4% and the frequency of intergroup conflict rises 14%. Because locations throughout the inhabited world are expected to warm 2 to 4{sigma} by 2050, amplified rates of human conflict could represent a large and critical impact of anthropogenic climate change.","author":[{"dropping-particle":"","family":"Hsiang","given":"S. M.","non-dropping-particle":"","parse-names":false,"suffix":""},{"dropping-particle":"","family":"Burke","given":"M.","non-dropping-particle":"","parse-names":false,"suffix":""},{"dropping-particle":"","family":"Miguel","given":"E.","non-dropping-particle":"","parse-names":false,"suffix":""}],"container-title":"Science","id":"ITEM-4","issued":{"date-parts":[["2013"]]},"title":"Quantifying the Influence of Climate on Human Conflict","type":"article-journal"},"uris":["http://www.mendeley.com/documents/?uuid=e7fc1328-0fc0-4ed3-9947-e5082fa1c978"]},{"id":"ITEM-5","itemData":{"DOI":"10.1038/nature10311","ISBN":"1476-4687 (Electronic)\\n0028-0836 (Linking)","ISSN":"00280836","PMID":"21866157","abstract":"It has been proposed that changes in global climate have been responsible for episodes of widespread violence and even the collapse of civilizations. Yet previous studies have not shown that violence can be attributed to the global climate, only that random weather events might be correlated with conflict in some cases. Here we directly associate planetary-scale climate changes with global patterns of civil conflict by examining the dominant interannual mode of the modern climate, the El Niño/Southern Oscillation (ENSO). Historians have argued that ENSO may have driven global patterns of civil conflict in the distant past, a hypothesis that we extend to the modern era and test quantitatively. Using data from 1950 to 2004, we show that the probability of new civil conflicts arising throughout the tropics doubles during El Niño years relative to La Niña years. This result, which indicates that ENSO may have had a role in 21% of all civil conflicts since 1950, is the first demonstration that the stability of modern societies relates strongly to the global climate.","author":[{"dropping-particle":"","family":"Hsiang","given":"Solomon M.","non-dropping-particle":"","parse-names":false,"suffix":""},{"dropping-particle":"","family":"Meng","given":"Kyle C.","non-dropping-particle":"","parse-names":false,"suffix":""},{"dropping-particle":"","family":"Cane","given":"Mark A.","non-dropping-particle":"","parse-names":false,"suffix":""}],"container-title":"Nature","id":"ITEM-5","issued":{"date-parts":[["2011"]]},"title":"Civil conflicts are associated with the global climate","type":"article-journal"},"uris":["http://www.mendeley.com/documents/?uuid=fd659084-9b9d-4883-8cbe-500c76233be4"]}],"mendeley":{"formattedCitation":"&lt;sup&gt;18–22&lt;/sup&gt;","plainTextFormattedCitation":"18–22","previouslyFormattedCitation":"&lt;sup&gt;17–21&lt;/sup&gt;"},"properties":{"noteIndex":0},"schema":"https://github.com/citation-style-language/schema/raw/master/csl-citation.json"}</w:instrText>
+        <w:instrText>100 km), wetter deviations from the precipitation norms decrease the risk of violence, whereas drier and normal periods show no effects. The relationship between temperature and conflict shows that much warmer than normal temperatures raise the risk of violence, whereas average and cooler temperatures have no effect. These precipita-tion and temperature effects are statistically significant but have modest influence in terms of predictive power in a model with political, economic, and physical geographic predictors. Large var-iations in the climate–conflict relationships are evident between the nine countries of the study region and across time periods. social instability | standard precipitation index | generalized additive modeling | negative binomial modeling | disaggregated spatial analysis T he debates in both the academic and policy realms sur-rounding a possible association between climate change and violent conflict continue without much resolution. The tone of the consensus emerging from politicians and the policy-making community is decidedly gloomy. US President Barack Obama recently declared that climate change represents an \" urgent, serious, and growing threat \" (1), because the stresses of frequent drought and crop failures \" breed hunger and conflict \" (2). Government-associated think tanks follow closely to this line, with ecological stress and climate change generating a \" range of security problems that will have dire global consequences \" (3), according to a Center for Strategic and International Studies report (3). Such claims are predicated on a national security paradigm: the ability…","author":[{"dropping-particle":"","family":"O'Loughlin","given":"J.","non-dropping-particle":"","parse-names":false,"suffix":""},{"dropping-particle":"","family":"Witmer","given":"F. D. W.","non-dropping-particle":"","parse-names":false,"suffix":""},{"dropping-particle":"","family":"Linke","given":"A. M.","non-dropping-particle":"","parse-names":false,"suffix":""},{"dropping-particle":"","family":"Laing","given":"A.","non-dropping-particle":"","parse-names":false,"suffix":""},{"dropping-particle":"","family":"Gettelman","given":"A.","non-dropping-particle":"","parse-names":false,"suffix":""},{"dropping-particle":"","family":"Dudhia","given":"J.","non-dropping-particle":"","parse-names":false,"suffix":""}],"container-title":"Proceedings of the National Academy of Sciences","id":"ITEM-1","issued":{"date-parts":[["2012"]]},"title":"Climate variability and conflict risk in East Africa, 1990-2009","type":"article-journal"},"uris":["http://www.mendeley.com/documents/?uuid=a6087fa3-b3d8-41ce-8b50-53d049a88c07"]},{"id":"ITEM-2","itemData":{"DOI":"10.1093/ajae/aau010","ISSN":"14678276","abstract":"A growing body of evidence shows a causal relationship between extreme weather events and civil conflict incidence at the global level. We find that this causality is also valid for droughts and local violent conflicts in a within-country setting over a short time frame in the case of Somalia. We estimate that a one standard deviation increase in drought intensity and length raises the likelihood of conflict by 62%. We also find that drought affects conflict through livestock price changes, establishing livestock markets as the primary channel of transmission in Somalia.","author":[{"dropping-particle":"","family":"Maystadt","given":"Jean François","non-dropping-particle":"","parse-names":false,"suffix":""},{"dropping-particle":"","family":"Ecker","given":"Olivier","non-dropping-particle":"","parse-names":false,"suffix":""}],"container-title":"American Journal of Agricultural Economics","id":"ITEM-2","issued":{"date-parts":[["2014"]]},"title":"Extreme weather and civil war: Does drought fuel conflict in Somalia through livestock price shocks?","type":"article-journal"},"uris":["http://www.mendeley.com/documents/?uuid=8f626b41-5f06-4393-8d82-51a4c17b411a"]},{"id":"ITEM-3","itemData":{"DOI":"10.1073/pnas.0907998106","ISBN":"0027-8424","ISSN":"0027-8424","PMID":"19934048","abstract":"Armed conflict within nations has had disastrous humanitarian consequences throughout much of the world. Here we undertake the first comprehensive examination of the potential impact of global climate change on armed conflict in sub-Saharan Africa. We find strong historical linkages between civil war and temperature in Africa, with warmer years leading to significant increases in the likelihood of war. When combined with climate model projections of future temperature trends, this historical response to temperature suggests a roughly 54% increase in armed conflict incidence by 2030, or an additional 393,000 battle deaths if future wars are as deadly as recent wars. Our results suggest an urgent need to reform African governments' and foreign aid donors' policies to deal with rising temperatures.","author":[{"dropping-particle":"","family":"Burke","given":"M. B.","non-dropping-particle":"","parse-names":false,"suffix":""},{"dropping-particle":"","family":"Miguel","given":"E.","non-dropping-particle":"","parse-names":false,"suffix":""},{"dropping-particle":"","family":"Satyanath","given":"S.","non-dropping-particle":"","parse-names":false,"suffix":""},{"dropping-particle":"","family":"Dykema","given":"J. A.","non-dropping-particle":"","parse-names":false,"suffix":""},{"dropping-particle":"","family":"Lobell","given":"D. B.","non-dropping-particle":"","parse-names":false,"suffix":""}],"container-title":"Proceedings of the National Academy of Sciences","id":"ITEM-3","issued":{"date-parts":[["2009"]]},"title":"Warming increases the risk of civil war in Africa","type":"article-journal"},"uris":["http://www.mendeley.com/documents/?uuid=c0bcf444-113e-47cc-b8f4-76a2d4f8da94"]},{"id":"ITEM-4","itemData":{"DOI":"10.1126/science.1235367","ISBN":"1095-9203 (Electronic)\r0036-8075 (Linking)","ISSN":"0036-8075","PMID":"24031020","abstract":"A rapidly growing body of research examines whether human conflict can be affected by climatic changes. Drawing from archaeology, criminology, economics, geography, history, political science, and psychology, we assemble and analyze the 60 most rigorous quantitative studies and document, for the first time, a remarkable convergence of results. We find strong causal evidence linking climatic events to human conflict across a range of spatial and temporal scales and across all major regions of the world. The magnitude of climate's influence is substantial: for each 1 standard deviation (1{sigma}) change in climate toward warmer temperatures or more extreme rainfall, median estimates indicate that the frequency of interpersonal violence rises 4% and the frequency of intergroup conflict rises 14%. Because locations throughout the inhabited world are expected to warm 2 to 4{sigma} by 2050, amplified rates of human conflict could represent a large and critical impact of anthropogenic climate change.","author":[{"dropping-particle":"","family":"Hsiang","given":"S. M.","non-dropping-particle":"","parse-names":false,"suffix":""},{"dropping-particle":"","family":"Burke","given":"M.","non-dropping-particle":"","parse-names":false,"suffix":""},{"dropping-particle":"","family":"Miguel","given":"E.","non-dropping-particle":"","parse-names":false,"suffix":""}],"container-title":"Science","id":"ITEM-4","issued":{"date-parts":[["2013"]]},"title":"Quantifying the Influence of Climate on Human Conflict","type":"article-journal"},"uris":["http://www.mendeley.com/documents/?uuid=e7fc1328-0fc0-4ed3-9947-e5082fa1c978"]},{"id":"ITEM-5","itemData":{"DOI":"10.1038/nature10311","ISBN":"1476-4687 (Electronic)\\n0028-0836 (Linking)","ISSN":"00280836","PMID":"21866157","abstract":"It has been proposed that changes in global climate have been responsible for episodes of widespread violence and even the collapse of civilizations. Yet previous studies have not shown that violence can be attributed to the global climate, only that random weather events might be correlated with conflict in some cases. Here we directly associate planetary-scale climate changes with global patterns of civil conflict by examining the dominant interannual mode of the modern climate, the El Niño/Southern Oscillation (ENSO). Historians have argued that ENSO may have driven global patterns of civil conflict in the distant past, a hypothesis that we extend to the modern era and test quantitatively. Using data from 1950 to 2004, we show that the probability of new civil conflicts arising throughout the tropics doubles during El Niño years relative to La Niña years. This result, which indicates that ENSO may have had a role in 21% of all civil conflicts since 1950, is the first demonstration that the stability of modern societies relates strongly to the global climate.","author":[{"dropping-particle":"","family":"Hsiang","given":"Solomon M.","non-dropping-particle":"","parse-names":false,"suffix":""},{"dropping-particle":"","family":"Meng","given":"Kyle C.","non-dropping-particle":"","parse-names":false,"suffix":""},{"dropping-particle":"","family":"Cane","given":"Mark A.","non-dropping-particle":"","parse-names":false,"suffix":""}],"container-title":"Nature","id":"ITEM-5","issued":{"date-parts":[["2011"]]},"title":"Civil conflicts are associated with the global climate","type":"article-journal"},"uris":["http://www.mendeley.com/documents/?uuid=fd659084-9b9d-4883-8cbe-500c76233be4"]}],"mendeley":{"formattedCitation":"&lt;sup&gt;20–24&lt;/sup&gt;","plainTextFormattedCitation":"20–24","previouslyFormattedCitation":"&lt;sup&gt;20–24&lt;/sup&gt;"},"properties":{"noteIndex":0},"schema":"https://github.com/citation-style-language/schema/raw/master/csl-citation.json"}</w:instrText>
       </w:r>
       <w:r>
         <w:rPr>
@@ -5027,7 +5530,7 @@
           <w:szCs w:val="24"/>
           <w:vertAlign w:val="superscript"/>
         </w:rPr>
-        <w:t>18–22</w:t>
+        <w:t>20–24</w:t>
       </w:r>
       <w:r>
         <w:rPr>
@@ -5076,7 +5579,7 @@
           <w:sz w:val="24"/>
           <w:szCs w:val="24"/>
         </w:rPr>
-        <w:instrText>ADDIN CSL_CITATION {"citationItems":[{"id":"ITEM-1","itemData":{"DOI":"10.1016/j.jeem.2013.11.008","ISBN":"0095-0696","ISSN":"10960449","abstract":"This paper estimates the impact of climate change on the prevalence of criminal activity in the United States. The analysis is based on a 30-year panel of monthly crime and weather data for 2997 US counties. I identify the effect of weather on monthly crime by using a semi-parametric bin estimator and controlling for state-by-month and county-by-year fixed effects. The results show that temperature has a strong positive effect on criminal behavior, with little evidence of lagged impacts. Between 2010 and 2099, climate change will cause an additional 22,000 murders, 180,000 cases of rape, 1.2 million aggravated assaults, 2.3 million simple assaults, 260,000 robberies, 1.3 million burglaries, 2.2 million cases of larceny, and 580,000 cases of vehicle theft in the United States. © 2013 Elsevier Inc.","author":[{"dropping-particle":"","family":"Ranson","given":"Matthew","non-dropping-particle":"","parse-names":false,"suffix":""}],"container-title":"Journal of Environmental Economics and Management","id":"ITEM-1","issued":{"date-parts":[["2014"]]},"title":"Crime, weather, and climate change","type":"article-journal"},"uris":["http://www.mendeley.com/documents/?uuid=ce31f35c-381d-4a9c-bcbf-e15caac05db1"]},{"id":"ITEM-2","itemData":{"DOI":"10.1007/s11524-013-9791-1","ISBN":"1468-2869 (Electronic)\\r1099-3460 (Linking)","ISSN":"10993460","PMID":"23435543","abstract":"The current study examines the link between climate change and neighborhood levels of violence using 20 years of monthly climatic and crime data from St. Louis, MO, USA. St. Louis census tracts are aggregated in neighborhood groups of similar levels of social disadvantage, after which each group is subjected to time series analysis. Findings suggest that neighborhoods with higher levels of social disadvantage are very likely to experience higher levels of violence as a result of anomalously warm temperatures. The 20 % of most disadvantaged neighborhoods in St. Louis, MO, USA are predicted to experience over half of the climate change-related increase in cases of violence. These results provide further evidence that the health impacts of climate change are proportionally higher among populations that are already at high risk and underscore the need to comprehensively address climate change.","author":[{"dropping-particle":"","family":"Mares","given":"Dennis","non-dropping-particle":"","parse-names":false,"suffix":""}],"container-title":"Journal of Urban Health","id":"ITEM-2","issued":{"date-parts":[["2013"]]},"title":"Climate change and levels of violence in socially disadvantaged neighborhood groups","type":"article-journal"},"uris":["http://www.mendeley.com/documents/?uuid=a7ceee29-27c9-4747-8fcc-d1c1ced83b01"]}],"mendeley":{"formattedCitation":"&lt;sup&gt;23,24&lt;/sup&gt;","plainTextFormattedCitation":"23,24","previouslyFormattedCitation":"&lt;sup&gt;22,23&lt;/sup&gt;"},"properties":{"noteIndex":0},"schema":"https://github.com/citation-style-language/schema/raw/master/csl-citation.json"}</w:instrText>
+        <w:instrText>ADDIN CSL_CITATION {"citationItems":[{"id":"ITEM-1","itemData":{"DOI":"10.1016/j.jeem.2013.11.008","ISBN":"0095-0696","ISSN":"10960449","abstract":"This paper estimates the impact of climate change on the prevalence of criminal activity in the United States. The analysis is based on a 30-year panel of monthly crime and weather data for 2997 US counties. I identify the effect of weather on monthly crime by using a semi-parametric bin estimator and controlling for state-by-month and county-by-year fixed effects. The results show that temperature has a strong positive effect on criminal behavior, with little evidence of lagged impacts. Between 2010 and 2099, climate change will cause an additional 22,000 murders, 180,000 cases of rape, 1.2 million aggravated assaults, 2.3 million simple assaults, 260,000 robberies, 1.3 million burglaries, 2.2 million cases of larceny, and 580,000 cases of vehicle theft in the United States. © 2013 Elsevier Inc.","author":[{"dropping-particle":"","family":"Ranson","given":"Matthew","non-dropping-particle":"","parse-names":false,"suffix":""}],"container-title":"Journal of Environmental Economics and Management","id":"ITEM-1","issued":{"date-parts":[["2014"]]},"title":"Crime, weather, and climate change","type":"article-journal"},"uris":["http://www.mendeley.com/documents/?uuid=ce31f35c-381d-4a9c-bcbf-e15caac05db1"]},{"id":"ITEM-2","itemData":{"DOI":"10.1007/s11524-013-9791-1","ISBN":"1468-2869 (Electronic)\\r1099-3460 (Linking)","ISSN":"10993460","PMID":"23435543","abstract":"The current study examines the link between climate change and neighborhood levels of violence using 20 years of monthly climatic and crime data from St. Louis, MO, USA. St. Louis census tracts are aggregated in neighborhood groups of similar levels of social disadvantage, after which each group is subjected to time series analysis. Findings suggest that neighborhoods with higher levels of social disadvantage are very likely to experience higher levels of violence as a result of anomalously warm temperatures. The 20 % of most disadvantaged neighborhoods in St. Louis, MO, USA are predicted to experience over half of the climate change-related increase in cases of violence. These results provide further evidence that the health impacts of climate change are proportionally higher among populations that are already at high risk and underscore the need to comprehensively address climate change.","author":[{"dropping-particle":"","family":"Mares","given":"Dennis","non-dropping-particle":"","parse-names":false,"suffix":""}],"container-title":"Journal of Urban Health","id":"ITEM-2","issued":{"date-parts":[["2013"]]},"title":"Climate change and levels of violence in socially disadvantaged neighborhood groups","type":"article-journal"},"uris":["http://www.mendeley.com/documents/?uuid=a7ceee29-27c9-4747-8fcc-d1c1ced83b01"]}],"mendeley":{"formattedCitation":"&lt;sup&gt;25,26&lt;/sup&gt;","plainTextFormattedCitation":"25,26","previouslyFormattedCitation":"&lt;sup&gt;25,26&lt;/sup&gt;"},"properties":{"noteIndex":0},"schema":"https://github.com/citation-style-language/schema/raw/master/csl-citation.json"}</w:instrText>
       </w:r>
       <w:r>
         <w:rPr>
@@ -5094,7 +5597,7 @@
           <w:szCs w:val="24"/>
           <w:vertAlign w:val="superscript"/>
         </w:rPr>
-        <w:t>23,24</w:t>
+        <w:t>25,26</w:t>
       </w:r>
       <w:r>
         <w:rPr>
@@ -5104,6 +5607,18 @@
         </w:rPr>
         <w:fldChar w:fldCharType="end"/>
       </w:r>
+    </w:p>
+    <w:p>
+      <w:pPr>
+        <w:spacing w:after="0" w:line="480" w:lineRule="auto"/>
+        <w:jc w:val="both"/>
+        <w:rPr>
+          <w:rFonts w:ascii="Times New Roman" w:hAnsi="Times New Roman"/>
+          <w:i/>
+          <w:sz w:val="24"/>
+          <w:szCs w:val="24"/>
+        </w:rPr>
+      </w:pPr>
     </w:p>
     <w:p>
       <w:pPr>
@@ -5157,6 +5672,14 @@
         </w:rPr>
         <w:t>intentional self-harm</w:t>
       </w:r>
+      <w:r>
+        <w:rPr>
+          <w:rFonts w:ascii="Times New Roman" w:hAnsi="Times New Roman"/>
+          <w:sz w:val="24"/>
+          <w:szCs w:val="24"/>
+        </w:rPr>
+        <w:t xml:space="preserve"> [ref]</w:t>
+      </w:r>
     </w:p>
     <w:p>
       <w:pPr>
@@ -5195,7 +5718,7 @@
           <w:sz w:val="24"/>
           <w:szCs w:val="24"/>
         </w:rPr>
-        <w:instrText>ADDIN CSL_CITATION {"citationItems":[{"id":"ITEM-1","itemData":{"DOI":"10.1192/bjp.bp.106.031948","ISBN":"0007-1250","ISSN":"00071250","PMID":"17666493","abstract":"BACKGROUND: Seasonal fluctuation in suicide has been observed in many populations. High temperature may contribute to this, but the effect of short-term fluctuations in temperature on suicide rates has not been studied. AIMS: To assess the relationship between daily temperature and daily suicide counts in England and Wales between 1 January 1993 and 31 December 2003 and to establish whether heatwaves are associated with increased mortality from suicide. METHOD: Time-series regression analysis was used to explore and quantify the relationship between daily suicide counts and daily temperature. The impact of two heatwaves on suicide was estimated. RESULTS: No spring or summer peak in suicide was found. Above 18 degrees C, each 1 degrees C increase in mean temperature was associated with a 3.8 and 5.0% rise in suicide and violent suicide respectively. Suicide increased by 46.9% during the 1995 heatwave, whereas no change was seen during the 2003 heat wave. CONCLUSIONS: There is increased risk of suicide during hot weather.","author":[{"dropping-particle":"","family":"Page","given":"Lisa A.","non-dropping-particle":"","parse-names":false,"suffix":""},{"dropping-particle":"","family":"Hajat","given":"Shakoor","non-dropping-particle":"","parse-names":false,"suffix":""},{"dropping-particle":"","family":"Kovats","given":"R. Sari","non-dropping-particle":"","parse-names":false,"suffix":""}],"container-title":"British Journal of Psychiatry","id":"ITEM-1","issued":{"date-parts":[["2007"]]},"title":"Relationship between daily suicide counts and temperature in England and Wales","type":"article-journal"},"uris":["http://www.mendeley.com/documents/?uuid=3b65e3da-20ac-4b12-b382-37ea3b583d94"]}],"mendeley":{"formattedCitation":"&lt;sup&gt;25&lt;/sup&gt;","plainTextFormattedCitation":"25","previouslyFormattedCitation":"&lt;sup&gt;24&lt;/sup&gt;"},"properties":{"noteIndex":0},"schema":"https://github.com/citation-style-language/schema/raw/master/csl-citation.json"}</w:instrText>
+        <w:instrText>ADDIN CSL_CITATION {"citationItems":[{"id":"ITEM-1","itemData":{"DOI":"10.1192/bjp.bp.106.031948","ISBN":"0007-1250","ISSN":"00071250","PMID":"17666493","abstract":"BACKGROUND: Seasonal fluctuation in suicide has been observed in many populations. High temperature may contribute to this, but the effect of short-term fluctuations in temperature on suicide rates has not been studied. AIMS: To assess the relationship between daily temperature and daily suicide counts in England and Wales between 1 January 1993 and 31 December 2003 and to establish whether heatwaves are associated with increased mortality from suicide. METHOD: Time-series regression analysis was used to explore and quantify the relationship between daily suicide counts and daily temperature. The impact of two heatwaves on suicide was estimated. RESULTS: No spring or summer peak in suicide was found. Above 18 degrees C, each 1 degrees C increase in mean temperature was associated with a 3.8 and 5.0% rise in suicide and violent suicide respectively. Suicide increased by 46.9% during the 1995 heatwave, whereas no change was seen during the 2003 heat wave. CONCLUSIONS: There is increased risk of suicide during hot weather.","author":[{"dropping-particle":"","family":"Page","given":"Lisa A.","non-dropping-particle":"","parse-names":false,"suffix":""},{"dropping-particle":"","family":"Hajat","given":"Shakoor","non-dropping-particle":"","parse-names":false,"suffix":""},{"dropping-particle":"","family":"Kovats","given":"R. Sari","non-dropping-particle":"","parse-names":false,"suffix":""}],"container-title":"British Journal of Psychiatry","id":"ITEM-1","issued":{"date-parts":[["2007"]]},"title":"Relationship between daily suicide counts and temperature in England and Wales","type":"article-journal"},"uris":["http://www.mendeley.com/documents/?uuid=3b65e3da-20ac-4b12-b382-37ea3b583d94"]}],"mendeley":{"formattedCitation":"&lt;sup&gt;27&lt;/sup&gt;","plainTextFormattedCitation":"27","previouslyFormattedCitation":"&lt;sup&gt;27&lt;/sup&gt;"},"properties":{"noteIndex":0},"schema":"https://github.com/citation-style-language/schema/raw/master/csl-citation.json"}</w:instrText>
       </w:r>
       <w:r>
         <w:rPr>
@@ -5213,7 +5736,7 @@
           <w:szCs w:val="24"/>
           <w:vertAlign w:val="superscript"/>
         </w:rPr>
-        <w:t>25</w:t>
+        <w:t>27</w:t>
       </w:r>
       <w:r>
         <w:rPr>
@@ -5332,6 +5855,7 @@
           <w:sz w:val="24"/>
           <w:szCs w:val="24"/>
         </w:rPr>
+        <w:lastRenderedPageBreak/>
         <w:t xml:space="preserve">Acknowledgments </w:t>
       </w:r>
     </w:p>
@@ -6562,36 +7086,16 @@
           <w:sz w:val="24"/>
         </w:rPr>
         <w:tab/>
-        <w:t xml:space="preserve">Xu J. Unintentional drowning deaths in the United States, 1999-2010. </w:t>
-      </w:r>
-      <w:r>
-        <w:rPr>
-          <w:rFonts w:ascii="Times New Roman" w:eastAsia="Times New Roman" w:hAnsi="Times New Roman"/>
-          <w:i/>
-          <w:iCs/>
-          <w:noProof/>
-          <w:sz w:val="24"/>
-        </w:rPr>
-        <w:t xml:space="preserve">NCHS Data </w:t>
-      </w:r>
-      <w:r>
-        <w:rPr>
-          <w:rFonts w:ascii="Times New Roman" w:eastAsia="Times New Roman" w:hAnsi="Times New Roman"/>
-          <w:i/>
-          <w:iCs/>
+        <w:t xml:space="preserve">Stevens JA, Rudd RA. Circumstances and contributing causes of fall deaths among </w:t>
+      </w:r>
+      <w:r>
+        <w:rPr>
+          <w:rFonts w:ascii="Times New Roman" w:eastAsia="Times New Roman" w:hAnsi="Times New Roman"/>
           <w:noProof/>
           <w:sz w:val="24"/>
         </w:rPr>
         <w:lastRenderedPageBreak/>
-        <w:t>Brief</w:t>
-      </w:r>
-      <w:r>
-        <w:rPr>
-          <w:rFonts w:ascii="Times New Roman" w:eastAsia="Times New Roman" w:hAnsi="Times New Roman"/>
-          <w:noProof/>
-          <w:sz w:val="24"/>
-        </w:rPr>
-        <w:t xml:space="preserve"> 2014.</w:t>
+        <w:t>persons aged 65 and older: United States, 2010. J. Am. Geriatr. Soc. 2014. DOI:10.1111/jgs.12702.</w:t>
       </w:r>
     </w:p>
     <w:p>
@@ -6623,25 +7127,7 @@
           <w:sz w:val="24"/>
         </w:rPr>
         <w:tab/>
-        <w:t xml:space="preserve">O’Loughlin J, Witmer FDW, Linke AM, Laing A, Gettelman A, Dudhia J. Climate variability and conflict risk in East Africa, 1990-2009. </w:t>
-      </w:r>
-      <w:r>
-        <w:rPr>
-          <w:rFonts w:ascii="Times New Roman" w:eastAsia="Times New Roman" w:hAnsi="Times New Roman"/>
-          <w:i/>
-          <w:iCs/>
-          <w:noProof/>
-          <w:sz w:val="24"/>
-        </w:rPr>
-        <w:t>Proc Natl Acad Sci</w:t>
-      </w:r>
-      <w:r>
-        <w:rPr>
-          <w:rFonts w:ascii="Times New Roman" w:eastAsia="Times New Roman" w:hAnsi="Times New Roman"/>
-          <w:noProof/>
-          <w:sz w:val="24"/>
-        </w:rPr>
-        <w:t xml:space="preserve"> 2012. DOI:10.1073/pnas.1205130109.</w:t>
+        <w:t>Ambrose AF, Paul G, Hausdorff JM. Risk factors for falls among older adults: A review of the literature. Maturitas. 2013. DOI:10.1016/j.maturitas.2013.02.009.</w:t>
       </w:r>
     </w:p>
     <w:p>
@@ -6673,7 +7159,7 @@
           <w:sz w:val="24"/>
         </w:rPr>
         <w:tab/>
-        <w:t xml:space="preserve">Maystadt JF, Ecker O. Extreme weather and civil war: Does drought fuel conflict in Somalia through livestock price shocks? </w:t>
+        <w:t xml:space="preserve">Xu J. Unintentional drowning deaths in the United States, 1999-2010. </w:t>
       </w:r>
       <w:r>
         <w:rPr>
@@ -6683,15 +7169,15 @@
           <w:noProof/>
           <w:sz w:val="24"/>
         </w:rPr>
-        <w:t>Am J Agric Econ</w:t>
-      </w:r>
-      <w:r>
-        <w:rPr>
-          <w:rFonts w:ascii="Times New Roman" w:eastAsia="Times New Roman" w:hAnsi="Times New Roman"/>
-          <w:noProof/>
-          <w:sz w:val="24"/>
-        </w:rPr>
-        <w:t xml:space="preserve"> 2014. DOI:10.1093/ajae/aau010.</w:t>
+        <w:t>NCHS Data Brief</w:t>
+      </w:r>
+      <w:r>
+        <w:rPr>
+          <w:rFonts w:ascii="Times New Roman" w:eastAsia="Times New Roman" w:hAnsi="Times New Roman"/>
+          <w:noProof/>
+          <w:sz w:val="24"/>
+        </w:rPr>
+        <w:t xml:space="preserve"> 2014.</w:t>
       </w:r>
     </w:p>
     <w:p>
@@ -6723,7 +7209,7 @@
           <w:sz w:val="24"/>
         </w:rPr>
         <w:tab/>
-        <w:t xml:space="preserve">Burke MB, Miguel E, Satyanath S, Dykema JA, Lobell DB. Warming increases the risk of civil war in Africa. </w:t>
+        <w:t xml:space="preserve">O’Loughlin J, Witmer FDW, Linke AM, Laing A, Gettelman A, Dudhia J. Climate variability and conflict risk in East Africa, 1990-2009. </w:t>
       </w:r>
       <w:r>
         <w:rPr>
@@ -6741,7 +7227,7 @@
           <w:noProof/>
           <w:sz w:val="24"/>
         </w:rPr>
-        <w:t xml:space="preserve"> 2009. DOI:10.1073/pnas.0907998106.</w:t>
+        <w:t xml:space="preserve"> 2012. DOI:10.1073/pnas.1205130109.</w:t>
       </w:r>
     </w:p>
     <w:p>
@@ -6773,7 +7259,7 @@
           <w:sz w:val="24"/>
         </w:rPr>
         <w:tab/>
-        <w:t xml:space="preserve">Hsiang SM, Burke M, Miguel E. Quantifying the Influence of Climate on Human Conflict. </w:t>
+        <w:t xml:space="preserve">Maystadt JF, Ecker O. Extreme weather and civil war: Does drought fuel conflict in Somalia through livestock price shocks? </w:t>
       </w:r>
       <w:r>
         <w:rPr>
@@ -6783,15 +7269,15 @@
           <w:noProof/>
           <w:sz w:val="24"/>
         </w:rPr>
-        <w:t>Science (80- )</w:t>
-      </w:r>
-      <w:r>
-        <w:rPr>
-          <w:rFonts w:ascii="Times New Roman" w:eastAsia="Times New Roman" w:hAnsi="Times New Roman"/>
-          <w:noProof/>
-          <w:sz w:val="24"/>
-        </w:rPr>
-        <w:t xml:space="preserve"> 2013. DOI:10.1126/science.1235367.</w:t>
+        <w:t>Am J Agric Econ</w:t>
+      </w:r>
+      <w:r>
+        <w:rPr>
+          <w:rFonts w:ascii="Times New Roman" w:eastAsia="Times New Roman" w:hAnsi="Times New Roman"/>
+          <w:noProof/>
+          <w:sz w:val="24"/>
+        </w:rPr>
+        <w:t xml:space="preserve"> 2014. DOI:10.1093/ajae/aau010.</w:t>
       </w:r>
     </w:p>
     <w:p>
@@ -6823,7 +7309,7 @@
           <w:sz w:val="24"/>
         </w:rPr>
         <w:tab/>
-        <w:t xml:space="preserve">Hsiang SM, Meng KC, Cane MA. Civil conflicts are associated with the global climate. </w:t>
+        <w:t xml:space="preserve">Burke MB, Miguel E, Satyanath S, Dykema JA, Lobell DB. Warming increases the risk of civil war in Africa. </w:t>
       </w:r>
       <w:r>
         <w:rPr>
@@ -6833,15 +7319,15 @@
           <w:noProof/>
           <w:sz w:val="24"/>
         </w:rPr>
-        <w:t>Nature</w:t>
-      </w:r>
-      <w:r>
-        <w:rPr>
-          <w:rFonts w:ascii="Times New Roman" w:eastAsia="Times New Roman" w:hAnsi="Times New Roman"/>
-          <w:noProof/>
-          <w:sz w:val="24"/>
-        </w:rPr>
-        <w:t xml:space="preserve"> 2011. DOI:10.1038/nature10311.</w:t>
+        <w:t>Proc Natl Acad Sci</w:t>
+      </w:r>
+      <w:r>
+        <w:rPr>
+          <w:rFonts w:ascii="Times New Roman" w:eastAsia="Times New Roman" w:hAnsi="Times New Roman"/>
+          <w:noProof/>
+          <w:sz w:val="24"/>
+        </w:rPr>
+        <w:t xml:space="preserve"> 2009. DOI:10.1073/pnas.0907998106.</w:t>
       </w:r>
     </w:p>
     <w:p>
@@ -6873,7 +7359,7 @@
           <w:sz w:val="24"/>
         </w:rPr>
         <w:tab/>
-        <w:t xml:space="preserve">Ranson M. Crime, weather, and climate change. </w:t>
+        <w:t xml:space="preserve">Hsiang SM, Burke M, Miguel E. Quantifying the Influence of Climate on Human Conflict. </w:t>
       </w:r>
       <w:r>
         <w:rPr>
@@ -6883,15 +7369,15 @@
           <w:noProof/>
           <w:sz w:val="24"/>
         </w:rPr>
-        <w:t>J Environ Econ Manage</w:t>
-      </w:r>
-      <w:r>
-        <w:rPr>
-          <w:rFonts w:ascii="Times New Roman" w:eastAsia="Times New Roman" w:hAnsi="Times New Roman"/>
-          <w:noProof/>
-          <w:sz w:val="24"/>
-        </w:rPr>
-        <w:t xml:space="preserve"> 2014. DOI:10.1016/j.jeem.2013.11.008.</w:t>
+        <w:t>Science (80- )</w:t>
+      </w:r>
+      <w:r>
+        <w:rPr>
+          <w:rFonts w:ascii="Times New Roman" w:eastAsia="Times New Roman" w:hAnsi="Times New Roman"/>
+          <w:noProof/>
+          <w:sz w:val="24"/>
+        </w:rPr>
+        <w:t xml:space="preserve"> 2013. DOI:10.1126/science.1235367.</w:t>
       </w:r>
     </w:p>
     <w:p>
@@ -6923,7 +7409,7 @@
           <w:sz w:val="24"/>
         </w:rPr>
         <w:tab/>
-        <w:t xml:space="preserve">Mares D. Climate change and levels of violence in socially disadvantaged neighborhood groups. </w:t>
+        <w:t xml:space="preserve">Hsiang SM, Meng KC, Cane MA. Civil conflicts are associated with the global climate. </w:t>
       </w:r>
       <w:r>
         <w:rPr>
@@ -6933,15 +7419,15 @@
           <w:noProof/>
           <w:sz w:val="24"/>
         </w:rPr>
-        <w:t>J Urban Heal</w:t>
-      </w:r>
-      <w:r>
-        <w:rPr>
-          <w:rFonts w:ascii="Times New Roman" w:eastAsia="Times New Roman" w:hAnsi="Times New Roman"/>
-          <w:noProof/>
-          <w:sz w:val="24"/>
-        </w:rPr>
-        <w:t xml:space="preserve"> 2013. DOI:10.1007/s11524-013-9791-1.</w:t>
+        <w:t>Nature</w:t>
+      </w:r>
+      <w:r>
+        <w:rPr>
+          <w:rFonts w:ascii="Times New Roman" w:eastAsia="Times New Roman" w:hAnsi="Times New Roman"/>
+          <w:noProof/>
+          <w:sz w:val="24"/>
+        </w:rPr>
+        <w:t xml:space="preserve"> 2011. DOI:10.1038/nature10311.</w:t>
       </w:r>
     </w:p>
     <w:p>
@@ -6953,7 +7439,7 @@
         <w:spacing w:line="240" w:lineRule="auto"/>
         <w:ind w:left="640" w:hanging="640"/>
         <w:rPr>
-          <w:rFonts w:ascii="Times New Roman" w:hAnsi="Times New Roman"/>
+          <w:rFonts w:ascii="Times New Roman" w:eastAsia="Times New Roman" w:hAnsi="Times New Roman"/>
           <w:noProof/>
           <w:sz w:val="24"/>
         </w:rPr>
@@ -6973,7 +7459,7 @@
           <w:sz w:val="24"/>
         </w:rPr>
         <w:tab/>
-        <w:t xml:space="preserve">Page LA, Hajat S, Kovats RS. Relationship between daily suicide counts and temperature in England and Wales. </w:t>
+        <w:t xml:space="preserve">Ranson M. Crime, weather, and climate change. </w:t>
       </w:r>
       <w:r>
         <w:rPr>
@@ -6983,15 +7469,15 @@
           <w:noProof/>
           <w:sz w:val="24"/>
         </w:rPr>
-        <w:t>Br J Psychiatry</w:t>
-      </w:r>
-      <w:r>
-        <w:rPr>
-          <w:rFonts w:ascii="Times New Roman" w:eastAsia="Times New Roman" w:hAnsi="Times New Roman"/>
-          <w:noProof/>
-          <w:sz w:val="24"/>
-        </w:rPr>
-        <w:t xml:space="preserve"> 2007. DOI:10.1192/bjp.bp.106.031948.</w:t>
+        <w:t>J Environ Econ Manage</w:t>
+      </w:r>
+      <w:r>
+        <w:rPr>
+          <w:rFonts w:ascii="Times New Roman" w:eastAsia="Times New Roman" w:hAnsi="Times New Roman"/>
+          <w:noProof/>
+          <w:sz w:val="24"/>
+        </w:rPr>
+        <w:t xml:space="preserve"> 2014. DOI:10.1016/j.jeem.2013.11.008.</w:t>
       </w:r>
     </w:p>
     <w:p>
@@ -7000,6 +7486,108 @@
         <w:autoSpaceDE w:val="0"/>
         <w:autoSpaceDN w:val="0"/>
         <w:adjustRightInd w:val="0"/>
+        <w:spacing w:line="240" w:lineRule="auto"/>
+        <w:ind w:left="640" w:hanging="640"/>
+        <w:rPr>
+          <w:rFonts w:ascii="Times New Roman" w:eastAsia="Times New Roman" w:hAnsi="Times New Roman"/>
+          <w:noProof/>
+          <w:sz w:val="24"/>
+        </w:rPr>
+      </w:pPr>
+      <w:r>
+        <w:rPr>
+          <w:rFonts w:ascii="Times New Roman" w:eastAsia="Times New Roman" w:hAnsi="Times New Roman"/>
+          <w:noProof/>
+          <w:sz w:val="24"/>
+        </w:rPr>
+        <w:t>26</w:t>
+      </w:r>
+      <w:r>
+        <w:rPr>
+          <w:rFonts w:ascii="Times New Roman" w:eastAsia="Times New Roman" w:hAnsi="Times New Roman"/>
+          <w:noProof/>
+          <w:sz w:val="24"/>
+        </w:rPr>
+        <w:tab/>
+        <w:t xml:space="preserve">Mares D. Climate change and levels of violence in socially disadvantaged neighborhood groups. </w:t>
+      </w:r>
+      <w:r>
+        <w:rPr>
+          <w:rFonts w:ascii="Times New Roman" w:eastAsia="Times New Roman" w:hAnsi="Times New Roman"/>
+          <w:i/>
+          <w:iCs/>
+          <w:noProof/>
+          <w:sz w:val="24"/>
+        </w:rPr>
+        <w:t>J Urban Heal</w:t>
+      </w:r>
+      <w:r>
+        <w:rPr>
+          <w:rFonts w:ascii="Times New Roman" w:eastAsia="Times New Roman" w:hAnsi="Times New Roman"/>
+          <w:noProof/>
+          <w:sz w:val="24"/>
+        </w:rPr>
+        <w:t xml:space="preserve"> 2013. DOI:10.1007/s11524-013-9791-1.</w:t>
+      </w:r>
+    </w:p>
+    <w:p>
+      <w:pPr>
+        <w:widowControl w:val="0"/>
+        <w:autoSpaceDE w:val="0"/>
+        <w:autoSpaceDN w:val="0"/>
+        <w:adjustRightInd w:val="0"/>
+        <w:spacing w:line="240" w:lineRule="auto"/>
+        <w:ind w:left="640" w:hanging="640"/>
+        <w:rPr>
+          <w:rFonts w:ascii="Times New Roman" w:hAnsi="Times New Roman"/>
+          <w:noProof/>
+          <w:sz w:val="24"/>
+        </w:rPr>
+      </w:pPr>
+      <w:r>
+        <w:rPr>
+          <w:rFonts w:ascii="Times New Roman" w:eastAsia="Times New Roman" w:hAnsi="Times New Roman"/>
+          <w:noProof/>
+          <w:sz w:val="24"/>
+        </w:rPr>
+        <w:t>27</w:t>
+      </w:r>
+      <w:r>
+        <w:rPr>
+          <w:rFonts w:ascii="Times New Roman" w:eastAsia="Times New Roman" w:hAnsi="Times New Roman"/>
+          <w:noProof/>
+          <w:sz w:val="24"/>
+        </w:rPr>
+        <w:tab/>
+        <w:t xml:space="preserve">Page LA, Hajat S, Kovats RS. Relationship between daily suicide counts and temperature in England and Wales. </w:t>
+      </w:r>
+      <w:r>
+        <w:rPr>
+          <w:rFonts w:ascii="Times New Roman" w:eastAsia="Times New Roman" w:hAnsi="Times New Roman"/>
+          <w:i/>
+          <w:iCs/>
+          <w:noProof/>
+          <w:sz w:val="24"/>
+        </w:rPr>
+        <w:t>Br J Psychiatry</w:t>
+      </w:r>
+      <w:r>
+        <w:rPr>
+          <w:rFonts w:ascii="Times New Roman" w:eastAsia="Times New Roman" w:hAnsi="Times New Roman"/>
+          <w:noProof/>
+          <w:sz w:val="24"/>
+        </w:rPr>
+        <w:t xml:space="preserve"> 2007. DOI:10.1192/bjp.bp.106.031948.</w:t>
+      </w:r>
+    </w:p>
+    <w:p>
+      <w:pPr>
+        <w:widowControl w:val="0"/>
+        <w:autoSpaceDE w:val="0"/>
+        <w:autoSpaceDN w:val="0"/>
+        <w:adjustRightInd w:val="0"/>
+        <w:spacing w:line="240" w:lineRule="auto"/>
+        <w:ind w:left="640" w:hanging="640"/>
         <w:rPr>
           <w:rFonts w:ascii="Times New Roman" w:hAnsi="Times New Roman"/>
           <w:b/>
@@ -9025,7 +9613,7 @@
         <w:rStyle w:val="PageNumber"/>
         <w:noProof/>
       </w:rPr>
-      <w:t>13</w:t>
+      <w:t>3</w:t>
     </w:r>
     <w:r>
       <w:rPr>
@@ -10434,6 +11022,7 @@
   <w:style w:type="character" w:default="1" w:styleId="DefaultParagraphFont">
     <w:name w:val="Default Paragraph Font"/>
     <w:uiPriority w:val="1"/>
+    <w:semiHidden/>
     <w:unhideWhenUsed/>
   </w:style>
   <w:style w:type="table" w:default="1" w:styleId="TableNormal">
@@ -11048,7 +11637,7 @@
 </file>
 
 <file path=customXml/itemProps1.xml><?xml version="1.0" encoding="utf-8"?>
-<ds:datastoreItem xmlns:ds="http://schemas.openxmlformats.org/officeDocument/2006/customXml" ds:itemID="{78CC7E8D-E0D0-B74C-8A27-454F4C9436A4}">
+<ds:datastoreItem xmlns:ds="http://schemas.openxmlformats.org/officeDocument/2006/customXml" ds:itemID="{0DF76BFA-6289-6C45-B28C-6C196F6BE860}">
   <ds:schemaRefs>
     <ds:schemaRef ds:uri="http://schemas.openxmlformats.org/officeDocument/2006/bibliography"/>
   </ds:schemaRefs>

</xml_diff>

<commit_message>
added new edits to injury results and discussion
</commit_message>
<xml_diff>
--- a/USA/state/write_ups/02_monthly_injury_temperature_paper/words/01_nature_cc/10_entire/impact of anomalous temperature on monthly injury mortality by age and sex in the USA 2018 08 01.docx
+++ b/USA/state/write_ups/02_monthly_injury_temperature_paper/words/01_nature_cc/10_entire/impact of anomalous temperature on monthly injury mortality by age and sex in the USA 2018 08 01.docx
@@ -3244,340 +3244,6 @@
           <w:szCs w:val="24"/>
         </w:rPr>
         <w:fldChar w:fldCharType="end"/>
-      </w:r>
-      <w:r>
-        <w:rPr>
-          <w:rFonts w:ascii="Times New Roman" w:hAnsi="Times New Roman"/>
-          <w:sz w:val="24"/>
-          <w:szCs w:val="24"/>
-        </w:rPr>
-        <w:t>.</w:t>
-      </w:r>
-    </w:p>
-    <w:p>
-      <w:pPr>
-        <w:spacing w:after="0" w:line="480" w:lineRule="auto"/>
-        <w:jc w:val="both"/>
-        <w:rPr>
-          <w:rFonts w:ascii="Times New Roman" w:hAnsi="Times New Roman"/>
-          <w:sz w:val="24"/>
-          <w:szCs w:val="24"/>
-        </w:rPr>
-      </w:pPr>
-    </w:p>
-    <w:p>
-      <w:pPr>
-        <w:spacing w:after="0" w:line="480" w:lineRule="auto"/>
-        <w:jc w:val="both"/>
-        <w:rPr>
-          <w:rFonts w:ascii="Times New Roman" w:hAnsi="Times New Roman"/>
-          <w:i/>
-          <w:sz w:val="24"/>
-          <w:szCs w:val="24"/>
-        </w:rPr>
-      </w:pPr>
-      <w:r>
-        <w:rPr>
-          <w:rFonts w:ascii="Times New Roman" w:hAnsi="Times New Roman"/>
-          <w:i/>
-          <w:sz w:val="24"/>
-          <w:szCs w:val="24"/>
-        </w:rPr>
-        <w:t>Excess r</w:t>
-      </w:r>
-      <w:r>
-        <w:rPr>
-          <w:rFonts w:ascii="Times New Roman" w:hAnsi="Times New Roman"/>
-          <w:i/>
-          <w:sz w:val="24"/>
-          <w:szCs w:val="24"/>
-        </w:rPr>
-        <w:t>isk from change</w:t>
-      </w:r>
-      <w:r>
-        <w:rPr>
-          <w:rFonts w:ascii="Times New Roman" w:hAnsi="Times New Roman"/>
-          <w:i/>
-          <w:sz w:val="24"/>
-          <w:szCs w:val="24"/>
-        </w:rPr>
-        <w:t xml:space="preserve"> in temperature distribution</w:t>
-      </w:r>
-    </w:p>
-    <w:p>
-      <w:pPr>
-        <w:spacing w:after="0" w:line="240" w:lineRule="auto"/>
-        <w:jc w:val="both"/>
-        <w:rPr>
-          <w:rFonts w:ascii="Times New Roman" w:hAnsi="Times New Roman"/>
-          <w:sz w:val="24"/>
-          <w:szCs w:val="24"/>
-        </w:rPr>
-      </w:pPr>
-    </w:p>
-    <w:p>
-      <w:pPr>
-        <w:spacing w:after="0" w:line="240" w:lineRule="auto"/>
-        <w:jc w:val="both"/>
-        <w:rPr>
-          <w:rFonts w:ascii="Times New Roman" w:hAnsi="Times New Roman"/>
-          <w:sz w:val="24"/>
-          <w:szCs w:val="24"/>
-        </w:rPr>
-      </w:pPr>
-    </w:p>
-    <w:p>
-      <w:pPr>
-        <w:spacing w:after="0" w:line="240" w:lineRule="auto"/>
-        <w:jc w:val="both"/>
-        <w:rPr>
-          <w:rFonts w:ascii="Times New Roman" w:hAnsi="Times New Roman"/>
-          <w:sz w:val="24"/>
-          <w:szCs w:val="24"/>
-        </w:rPr>
-      </w:pPr>
-    </w:p>
-    <w:p>
-      <w:pPr>
-        <w:spacing w:after="0" w:line="240" w:lineRule="auto"/>
-        <w:rPr>
-          <w:rFonts w:ascii="Times New Roman" w:hAnsi="Times New Roman"/>
-          <w:b/>
-          <w:sz w:val="24"/>
-          <w:szCs w:val="24"/>
-        </w:rPr>
-      </w:pPr>
-      <w:r>
-        <w:rPr>
-          <w:rFonts w:ascii="Times New Roman" w:hAnsi="Times New Roman"/>
-          <w:b/>
-          <w:sz w:val="24"/>
-          <w:szCs w:val="24"/>
-        </w:rPr>
-        <w:br w:type="page"/>
-      </w:r>
-    </w:p>
-    <w:p>
-      <w:pPr>
-        <w:spacing w:after="0" w:line="480" w:lineRule="auto"/>
-        <w:jc w:val="both"/>
-        <w:rPr>
-          <w:rFonts w:ascii="Times New Roman" w:hAnsi="Times New Roman"/>
-          <w:b/>
-          <w:sz w:val="24"/>
-          <w:szCs w:val="24"/>
-        </w:rPr>
-      </w:pPr>
-      <w:r>
-        <w:rPr>
-          <w:rFonts w:ascii="Times New Roman" w:hAnsi="Times New Roman"/>
-          <w:b/>
-          <w:sz w:val="24"/>
-          <w:szCs w:val="24"/>
-        </w:rPr>
-        <w:lastRenderedPageBreak/>
-        <w:t>Discussion</w:t>
-      </w:r>
-    </w:p>
-    <w:p>
-      <w:pPr>
-        <w:spacing w:after="0" w:line="480" w:lineRule="auto"/>
-        <w:jc w:val="both"/>
-        <w:rPr>
-          <w:rFonts w:ascii="Times New Roman" w:hAnsi="Times New Roman"/>
-          <w:sz w:val="24"/>
-          <w:szCs w:val="24"/>
-        </w:rPr>
-      </w:pPr>
-      <w:r>
-        <w:rPr>
-          <w:rFonts w:ascii="Times New Roman" w:hAnsi="Times New Roman"/>
-          <w:sz w:val="24"/>
-          <w:szCs w:val="24"/>
-        </w:rPr>
-        <w:t xml:space="preserve">We have designed the study to reflect how potential excess risk </w:t>
-      </w:r>
-      <w:r>
-        <w:rPr>
-          <w:rFonts w:ascii="Times New Roman" w:hAnsi="Times New Roman"/>
-          <w:sz w:val="24"/>
-          <w:szCs w:val="24"/>
-        </w:rPr>
-        <w:t xml:space="preserve">from various types of injury </w:t>
-      </w:r>
-      <w:r>
-        <w:rPr>
-          <w:rFonts w:ascii="Times New Roman" w:hAnsi="Times New Roman"/>
-          <w:sz w:val="24"/>
-          <w:szCs w:val="24"/>
-        </w:rPr>
-        <w:t xml:space="preserve">could arise from realistic climate change during the lifetimes of those alive today. </w:t>
-      </w:r>
-      <w:r>
-        <w:rPr>
-          <w:rFonts w:ascii="Times New Roman" w:hAnsi="Times New Roman"/>
-          <w:sz w:val="24"/>
-          <w:szCs w:val="24"/>
-        </w:rPr>
-        <w:t xml:space="preserve">Our study is the first that we are aware of that has examined excess risk by age-sex group for </w:t>
-      </w:r>
-      <w:r>
-        <w:rPr>
-          <w:rFonts w:ascii="Times New Roman" w:hAnsi="Times New Roman"/>
-          <w:sz w:val="24"/>
-          <w:szCs w:val="24"/>
-        </w:rPr>
-        <w:t xml:space="preserve">the </w:t>
-      </w:r>
-      <w:r>
-        <w:rPr>
-          <w:rFonts w:ascii="Times New Roman" w:hAnsi="Times New Roman"/>
-          <w:sz w:val="24"/>
-          <w:szCs w:val="24"/>
-        </w:rPr>
-        <w:t>temperature metrics.</w:t>
-      </w:r>
-      <w:r>
-        <w:rPr>
-          <w:rFonts w:ascii="Times New Roman" w:hAnsi="Times New Roman"/>
-          <w:sz w:val="24"/>
-          <w:szCs w:val="24"/>
-        </w:rPr>
-        <w:t xml:space="preserve"> </w:t>
-      </w:r>
-    </w:p>
-    <w:p>
-      <w:pPr>
-        <w:spacing w:after="0" w:line="480" w:lineRule="auto"/>
-        <w:jc w:val="both"/>
-        <w:rPr>
-          <w:rFonts w:ascii="Times New Roman" w:hAnsi="Times New Roman"/>
-          <w:sz w:val="24"/>
-          <w:szCs w:val="24"/>
-        </w:rPr>
-      </w:pPr>
-    </w:p>
-    <w:p>
-      <w:pPr>
-        <w:spacing w:after="0" w:line="480" w:lineRule="auto"/>
-        <w:jc w:val="both"/>
-        <w:rPr>
-          <w:rFonts w:ascii="Times New Roman" w:hAnsi="Times New Roman"/>
-          <w:sz w:val="24"/>
-          <w:szCs w:val="24"/>
-        </w:rPr>
-      </w:pPr>
-      <w:r>
-        <w:rPr>
-          <w:rFonts w:ascii="Times New Roman" w:hAnsi="Times New Roman"/>
-          <w:sz w:val="24"/>
-          <w:szCs w:val="24"/>
-        </w:rPr>
-        <w:t xml:space="preserve">By examining age-sex groups distinctly, we have </w:t>
-      </w:r>
-      <w:r>
-        <w:rPr>
-          <w:rFonts w:ascii="Times New Roman" w:hAnsi="Times New Roman"/>
-          <w:sz w:val="24"/>
-          <w:szCs w:val="24"/>
-        </w:rPr>
-        <w:t xml:space="preserve">identified how </w:t>
-      </w:r>
-      <w:r>
-        <w:rPr>
-          <w:rFonts w:ascii="Times New Roman" w:hAnsi="Times New Roman"/>
-          <w:sz w:val="24"/>
-          <w:szCs w:val="24"/>
-        </w:rPr>
-        <w:t xml:space="preserve">particular groups may have distinct excess risk </w:t>
-      </w:r>
-      <w:r>
-        <w:rPr>
-          <w:rFonts w:ascii="Times New Roman" w:hAnsi="Times New Roman"/>
-          <w:sz w:val="24"/>
-          <w:szCs w:val="24"/>
-        </w:rPr>
-        <w:t xml:space="preserve">for temperature shifts. </w:t>
-      </w:r>
-      <w:r>
-        <w:rPr>
-          <w:rFonts w:ascii="Times New Roman" w:hAnsi="Times New Roman"/>
-          <w:sz w:val="24"/>
-          <w:szCs w:val="24"/>
-        </w:rPr>
-        <w:t>There exist not only distinct patterns for age groups, but also between men and women within the same age groups, across months and climate variables.</w:t>
-      </w:r>
-      <w:r>
-        <w:rPr>
-          <w:rFonts w:ascii="Times New Roman" w:hAnsi="Times New Roman"/>
-          <w:sz w:val="24"/>
-          <w:szCs w:val="24"/>
-        </w:rPr>
-        <w:t xml:space="preserve"> Broadly it is evident that younger men are at greater risk </w:t>
-      </w:r>
-      <w:r>
-        <w:rPr>
-          <w:rFonts w:ascii="Times New Roman" w:hAnsi="Times New Roman"/>
-          <w:sz w:val="24"/>
-          <w:szCs w:val="24"/>
-        </w:rPr>
-        <w:t xml:space="preserve">than younger women </w:t>
-      </w:r>
-      <w:r>
-        <w:rPr>
-          <w:rFonts w:ascii="Times New Roman" w:hAnsi="Times New Roman"/>
-          <w:sz w:val="24"/>
-          <w:szCs w:val="24"/>
-        </w:rPr>
-        <w:t>from a warmer climate, whereas older women</w:t>
-      </w:r>
-      <w:r>
-        <w:rPr>
-          <w:rFonts w:ascii="Times New Roman" w:hAnsi="Times New Roman"/>
-          <w:sz w:val="24"/>
-          <w:szCs w:val="24"/>
-        </w:rPr>
-        <w:t xml:space="preserve"> are more at risk than old men.</w:t>
-      </w:r>
-      <w:r>
-        <w:rPr>
-          <w:rFonts w:ascii="Times New Roman" w:hAnsi="Times New Roman"/>
-          <w:sz w:val="24"/>
-          <w:szCs w:val="24"/>
-        </w:rPr>
-        <w:t xml:space="preserve"> </w:t>
-      </w:r>
-      <w:r>
-        <w:rPr>
-          <w:rFonts w:ascii="Times New Roman" w:hAnsi="Times New Roman"/>
-          <w:sz w:val="24"/>
-          <w:szCs w:val="24"/>
-        </w:rPr>
-        <w:t xml:space="preserve">The consistency of the results over the model, which </w:t>
-      </w:r>
-      <w:r>
-        <w:rPr>
-          <w:rFonts w:ascii="Times New Roman" w:hAnsi="Times New Roman"/>
-          <w:sz w:val="24"/>
-          <w:szCs w:val="24"/>
-        </w:rPr>
-        <w:t xml:space="preserve">were run separately </w:t>
-      </w:r>
-      <w:r>
-        <w:rPr>
-          <w:rFonts w:ascii="Times New Roman" w:hAnsi="Times New Roman"/>
-          <w:sz w:val="24"/>
-          <w:szCs w:val="24"/>
-        </w:rPr>
-        <w:t>by age-sex group</w:t>
-      </w:r>
-      <w:r>
-        <w:rPr>
-          <w:rFonts w:ascii="Times New Roman" w:hAnsi="Times New Roman"/>
-          <w:sz w:val="24"/>
-          <w:szCs w:val="24"/>
-        </w:rPr>
-        <w:t xml:space="preserve"> demonstrates a consistency of the results</w:t>
       </w:r>
       <w:r>
         <w:rPr>
@@ -3681,15 +3347,7 @@
           <w:sz w:val="24"/>
           <w:szCs w:val="24"/>
         </w:rPr>
-        <w:t xml:space="preserve">experienced increased excess risk for </w:t>
-      </w:r>
-      <w:r>
-        <w:rPr>
-          <w:rFonts w:ascii="Times New Roman" w:hAnsi="Times New Roman"/>
-          <w:sz w:val="24"/>
-          <w:szCs w:val="24"/>
-        </w:rPr>
-        <w:t>all months</w:t>
+        <w:t>experienced increased excess risk for all months</w:t>
       </w:r>
     </w:p>
     <w:p>
@@ -3714,6 +3372,367 @@
           <w:szCs w:val="24"/>
         </w:rPr>
         <w:t>No distinct pattern for 25-64 years women</w:t>
+      </w:r>
+    </w:p>
+    <w:p>
+      <w:pPr>
+        <w:spacing w:after="0" w:line="240" w:lineRule="auto"/>
+        <w:jc w:val="both"/>
+        <w:rPr>
+          <w:rFonts w:ascii="Times New Roman" w:hAnsi="Times New Roman"/>
+          <w:sz w:val="24"/>
+          <w:szCs w:val="24"/>
+        </w:rPr>
+      </w:pPr>
+    </w:p>
+    <w:p>
+      <w:pPr>
+        <w:spacing w:after="0" w:line="240" w:lineRule="auto"/>
+        <w:jc w:val="both"/>
+        <w:rPr>
+          <w:rFonts w:ascii="Times New Roman" w:hAnsi="Times New Roman"/>
+          <w:i/>
+          <w:sz w:val="24"/>
+          <w:szCs w:val="24"/>
+        </w:rPr>
+      </w:pPr>
+      <w:r>
+        <w:rPr>
+          <w:rFonts w:ascii="Times New Roman" w:hAnsi="Times New Roman"/>
+          <w:i/>
+          <w:sz w:val="24"/>
+          <w:szCs w:val="24"/>
+        </w:rPr>
+        <w:t>Falls</w:t>
+      </w:r>
+    </w:p>
+    <w:p>
+      <w:pPr>
+        <w:pStyle w:val="ListParagraph"/>
+        <w:numPr>
+          <w:ilvl w:val="0"/>
+          <w:numId w:val="7"/>
+        </w:numPr>
+        <w:spacing w:after="0" w:line="240" w:lineRule="auto"/>
+        <w:jc w:val="both"/>
+        <w:rPr>
+          <w:rFonts w:ascii="Times New Roman" w:hAnsi="Times New Roman"/>
+          <w:sz w:val="24"/>
+          <w:szCs w:val="24"/>
+        </w:rPr>
+      </w:pPr>
+      <w:r>
+        <w:rPr>
+          <w:rFonts w:ascii="Times New Roman" w:hAnsi="Times New Roman"/>
+          <w:sz w:val="24"/>
+          <w:szCs w:val="24"/>
+        </w:rPr>
+        <w:t>Reduced risk generally 55 and over for males and females in all months, in contrast with increased risk 34 and below for males and females.</w:t>
+      </w:r>
+    </w:p>
+    <w:p>
+      <w:pPr>
+        <w:spacing w:after="0" w:line="240" w:lineRule="auto"/>
+        <w:jc w:val="both"/>
+        <w:rPr>
+          <w:rFonts w:ascii="Times New Roman" w:hAnsi="Times New Roman"/>
+          <w:sz w:val="24"/>
+          <w:szCs w:val="24"/>
+        </w:rPr>
+      </w:pPr>
+    </w:p>
+    <w:p>
+      <w:pPr>
+        <w:spacing w:after="0" w:line="240" w:lineRule="auto"/>
+        <w:jc w:val="both"/>
+        <w:rPr>
+          <w:rFonts w:ascii="Times New Roman" w:hAnsi="Times New Roman"/>
+          <w:sz w:val="24"/>
+          <w:szCs w:val="24"/>
+        </w:rPr>
+      </w:pPr>
+    </w:p>
+    <w:p>
+      <w:pPr>
+        <w:spacing w:after="0" w:line="240" w:lineRule="auto"/>
+        <w:rPr>
+          <w:rFonts w:ascii="Times New Roman" w:hAnsi="Times New Roman"/>
+          <w:b/>
+          <w:sz w:val="24"/>
+          <w:szCs w:val="24"/>
+        </w:rPr>
+      </w:pPr>
+      <w:r>
+        <w:rPr>
+          <w:rFonts w:ascii="Times New Roman" w:hAnsi="Times New Roman"/>
+          <w:b/>
+          <w:sz w:val="24"/>
+          <w:szCs w:val="24"/>
+        </w:rPr>
+        <w:br w:type="page"/>
+      </w:r>
+    </w:p>
+    <w:p>
+      <w:pPr>
+        <w:spacing w:after="0" w:line="480" w:lineRule="auto"/>
+        <w:jc w:val="both"/>
+        <w:rPr>
+          <w:rFonts w:ascii="Times New Roman" w:hAnsi="Times New Roman"/>
+          <w:b/>
+          <w:sz w:val="24"/>
+          <w:szCs w:val="24"/>
+        </w:rPr>
+      </w:pPr>
+      <w:r>
+        <w:rPr>
+          <w:rFonts w:ascii="Times New Roman" w:hAnsi="Times New Roman"/>
+          <w:b/>
+          <w:sz w:val="24"/>
+          <w:szCs w:val="24"/>
+        </w:rPr>
+        <w:lastRenderedPageBreak/>
+        <w:t>Discussion</w:t>
+      </w:r>
+    </w:p>
+    <w:p>
+      <w:pPr>
+        <w:spacing w:after="0" w:line="480" w:lineRule="auto"/>
+        <w:jc w:val="both"/>
+        <w:rPr>
+          <w:rFonts w:ascii="Times New Roman" w:hAnsi="Times New Roman"/>
+          <w:sz w:val="24"/>
+          <w:szCs w:val="24"/>
+        </w:rPr>
+      </w:pPr>
+      <w:r>
+        <w:rPr>
+          <w:rFonts w:ascii="Times New Roman" w:hAnsi="Times New Roman"/>
+          <w:sz w:val="24"/>
+          <w:szCs w:val="24"/>
+        </w:rPr>
+        <w:t xml:space="preserve">We have designed the study to reflect how potential excess risk </w:t>
+      </w:r>
+      <w:r>
+        <w:rPr>
+          <w:rFonts w:ascii="Times New Roman" w:hAnsi="Times New Roman"/>
+          <w:sz w:val="24"/>
+          <w:szCs w:val="24"/>
+        </w:rPr>
+        <w:t xml:space="preserve">from various types of injury </w:t>
+      </w:r>
+      <w:r>
+        <w:rPr>
+          <w:rFonts w:ascii="Times New Roman" w:hAnsi="Times New Roman"/>
+          <w:sz w:val="24"/>
+          <w:szCs w:val="24"/>
+        </w:rPr>
+        <w:t xml:space="preserve">could arise from realistic climate change during the lifetimes of those alive today. </w:t>
+      </w:r>
+      <w:r>
+        <w:rPr>
+          <w:rFonts w:ascii="Times New Roman" w:hAnsi="Times New Roman"/>
+          <w:sz w:val="24"/>
+          <w:szCs w:val="24"/>
+        </w:rPr>
+        <w:t xml:space="preserve">Our study is the first that we are aware of that has examined excess risk by age-sex group for </w:t>
+      </w:r>
+      <w:r>
+        <w:rPr>
+          <w:rFonts w:ascii="Times New Roman" w:hAnsi="Times New Roman"/>
+          <w:sz w:val="24"/>
+          <w:szCs w:val="24"/>
+        </w:rPr>
+        <w:t xml:space="preserve">the </w:t>
+      </w:r>
+      <w:r>
+        <w:rPr>
+          <w:rFonts w:ascii="Times New Roman" w:hAnsi="Times New Roman"/>
+          <w:sz w:val="24"/>
+          <w:szCs w:val="24"/>
+        </w:rPr>
+        <w:t>temperature metrics.</w:t>
+      </w:r>
+      <w:r>
+        <w:rPr>
+          <w:rFonts w:ascii="Times New Roman" w:hAnsi="Times New Roman"/>
+          <w:sz w:val="24"/>
+          <w:szCs w:val="24"/>
+        </w:rPr>
+        <w:t xml:space="preserve"> </w:t>
+      </w:r>
+    </w:p>
+    <w:p>
+      <w:pPr>
+        <w:spacing w:after="0" w:line="480" w:lineRule="auto"/>
+        <w:jc w:val="both"/>
+        <w:rPr>
+          <w:rFonts w:ascii="Times New Roman" w:hAnsi="Times New Roman"/>
+          <w:sz w:val="24"/>
+          <w:szCs w:val="24"/>
+        </w:rPr>
+      </w:pPr>
+    </w:p>
+    <w:p>
+      <w:pPr>
+        <w:spacing w:after="0" w:line="480" w:lineRule="auto"/>
+        <w:jc w:val="both"/>
+        <w:rPr>
+          <w:rFonts w:ascii="Times New Roman" w:hAnsi="Times New Roman"/>
+          <w:sz w:val="24"/>
+          <w:szCs w:val="24"/>
+        </w:rPr>
+      </w:pPr>
+      <w:r>
+        <w:rPr>
+          <w:rFonts w:ascii="Times New Roman" w:hAnsi="Times New Roman"/>
+          <w:sz w:val="24"/>
+          <w:szCs w:val="24"/>
+        </w:rPr>
+        <w:t xml:space="preserve">By examining age-sex groups distinctly, we have </w:t>
+      </w:r>
+      <w:r>
+        <w:rPr>
+          <w:rFonts w:ascii="Times New Roman" w:hAnsi="Times New Roman"/>
+          <w:sz w:val="24"/>
+          <w:szCs w:val="24"/>
+        </w:rPr>
+        <w:t xml:space="preserve">identified how </w:t>
+      </w:r>
+      <w:r>
+        <w:rPr>
+          <w:rFonts w:ascii="Times New Roman" w:hAnsi="Times New Roman"/>
+          <w:sz w:val="24"/>
+          <w:szCs w:val="24"/>
+        </w:rPr>
+        <w:t xml:space="preserve">particular groups may have distinct excess risk </w:t>
+      </w:r>
+      <w:r>
+        <w:rPr>
+          <w:rFonts w:ascii="Times New Roman" w:hAnsi="Times New Roman"/>
+          <w:sz w:val="24"/>
+          <w:szCs w:val="24"/>
+        </w:rPr>
+        <w:t xml:space="preserve">for temperature shifts. </w:t>
+      </w:r>
+      <w:r>
+        <w:rPr>
+          <w:rFonts w:ascii="Times New Roman" w:hAnsi="Times New Roman"/>
+          <w:sz w:val="24"/>
+          <w:szCs w:val="24"/>
+        </w:rPr>
+        <w:t>There exist not only distinct patterns for age groups, but also between men and women within the same age groups, across months and climate variables.</w:t>
+      </w:r>
+      <w:r>
+        <w:rPr>
+          <w:rFonts w:ascii="Times New Roman" w:hAnsi="Times New Roman"/>
+          <w:sz w:val="24"/>
+          <w:szCs w:val="24"/>
+        </w:rPr>
+        <w:t xml:space="preserve"> Broadly it is evident that younger men are at greater risk </w:t>
+      </w:r>
+      <w:r>
+        <w:rPr>
+          <w:rFonts w:ascii="Times New Roman" w:hAnsi="Times New Roman"/>
+          <w:sz w:val="24"/>
+          <w:szCs w:val="24"/>
+        </w:rPr>
+        <w:t xml:space="preserve">than younger women </w:t>
+      </w:r>
+      <w:r>
+        <w:rPr>
+          <w:rFonts w:ascii="Times New Roman" w:hAnsi="Times New Roman"/>
+          <w:sz w:val="24"/>
+          <w:szCs w:val="24"/>
+        </w:rPr>
+        <w:t>from a warmer climate, whereas older women</w:t>
+      </w:r>
+      <w:r>
+        <w:rPr>
+          <w:rFonts w:ascii="Times New Roman" w:hAnsi="Times New Roman"/>
+          <w:sz w:val="24"/>
+          <w:szCs w:val="24"/>
+        </w:rPr>
+        <w:t xml:space="preserve"> are more at risk than old men.</w:t>
+      </w:r>
+      <w:r>
+        <w:rPr>
+          <w:rFonts w:ascii="Times New Roman" w:hAnsi="Times New Roman"/>
+          <w:sz w:val="24"/>
+          <w:szCs w:val="24"/>
+        </w:rPr>
+        <w:t xml:space="preserve"> </w:t>
+      </w:r>
+      <w:r>
+        <w:rPr>
+          <w:rFonts w:ascii="Times New Roman" w:hAnsi="Times New Roman"/>
+          <w:sz w:val="24"/>
+          <w:szCs w:val="24"/>
+        </w:rPr>
+        <w:t xml:space="preserve">The consistency of the results over the model, which </w:t>
+      </w:r>
+      <w:r>
+        <w:rPr>
+          <w:rFonts w:ascii="Times New Roman" w:hAnsi="Times New Roman"/>
+          <w:sz w:val="24"/>
+          <w:szCs w:val="24"/>
+        </w:rPr>
+        <w:t xml:space="preserve">were run separately </w:t>
+      </w:r>
+      <w:r>
+        <w:rPr>
+          <w:rFonts w:ascii="Times New Roman" w:hAnsi="Times New Roman"/>
+          <w:sz w:val="24"/>
+          <w:szCs w:val="24"/>
+        </w:rPr>
+        <w:t>by age-sex group</w:t>
+      </w:r>
+      <w:r>
+        <w:rPr>
+          <w:rFonts w:ascii="Times New Roman" w:hAnsi="Times New Roman"/>
+          <w:sz w:val="24"/>
+          <w:szCs w:val="24"/>
+        </w:rPr>
+        <w:t xml:space="preserve"> demonstrates a consistency of the results</w:t>
+      </w:r>
+      <w:r>
+        <w:rPr>
+          <w:rFonts w:ascii="Times New Roman" w:hAnsi="Times New Roman"/>
+          <w:sz w:val="24"/>
+          <w:szCs w:val="24"/>
+        </w:rPr>
+        <w:t>.</w:t>
+      </w:r>
+    </w:p>
+    <w:p>
+      <w:pPr>
+        <w:spacing w:after="0" w:line="480" w:lineRule="auto"/>
+        <w:jc w:val="both"/>
+        <w:rPr>
+          <w:rFonts w:ascii="Times New Roman" w:hAnsi="Times New Roman"/>
+          <w:sz w:val="24"/>
+          <w:szCs w:val="24"/>
+        </w:rPr>
+      </w:pPr>
+    </w:p>
+    <w:p>
+      <w:pPr>
+        <w:spacing w:after="0" w:line="480" w:lineRule="auto"/>
+        <w:jc w:val="both"/>
+        <w:rPr>
+          <w:rFonts w:ascii="Times New Roman" w:hAnsi="Times New Roman"/>
+          <w:i/>
+          <w:sz w:val="24"/>
+          <w:szCs w:val="24"/>
+        </w:rPr>
+      </w:pPr>
+      <w:r>
+        <w:rPr>
+          <w:rFonts w:ascii="Times New Roman" w:hAnsi="Times New Roman"/>
+          <w:i/>
+          <w:sz w:val="24"/>
+          <w:szCs w:val="24"/>
+        </w:rPr>
+        <w:t>Transport</w:t>
       </w:r>
     </w:p>
     <w:p>
@@ -3842,7 +3861,6 @@
           <w:sz w:val="24"/>
           <w:szCs w:val="24"/>
         </w:rPr>
-        <w:lastRenderedPageBreak/>
         <w:t xml:space="preserve">Also young people (16-29) have highest crash involvements per 100 million miles, along with 80+ </w:t>
       </w:r>
       <w:r>
@@ -3983,6 +4001,7 @@
           <w:sz w:val="24"/>
           <w:szCs w:val="24"/>
         </w:rPr>
+        <w:lastRenderedPageBreak/>
         <w:t>‘Young drivers are less likely than adults to drive after drinking alcohol, but their crash risk is substantially higher when they do’. (</w:t>
       </w:r>
       <w:hyperlink r:id="rId11" w:history="1">
@@ -4935,42 +4954,6 @@
         </w:rPr>
         <w:fldChar w:fldCharType="end"/>
       </w:r>
-      <w:bookmarkStart w:id="0" w:name="_GoBack"/>
-      <w:bookmarkEnd w:id="0"/>
-    </w:p>
-    <w:p>
-      <w:pPr>
-        <w:spacing w:after="0" w:line="480" w:lineRule="auto"/>
-        <w:jc w:val="both"/>
-        <w:rPr>
-          <w:rFonts w:ascii="Times New Roman" w:hAnsi="Times New Roman"/>
-          <w:i/>
-          <w:sz w:val="24"/>
-          <w:szCs w:val="24"/>
-        </w:rPr>
-      </w:pPr>
-    </w:p>
-    <w:p>
-      <w:pPr>
-        <w:spacing w:after="0" w:line="480" w:lineRule="auto"/>
-        <w:jc w:val="both"/>
-        <w:rPr>
-          <w:rFonts w:ascii="Times New Roman" w:hAnsi="Times New Roman"/>
-          <w:i/>
-          <w:sz w:val="24"/>
-          <w:szCs w:val="24"/>
-        </w:rPr>
-      </w:pPr>
-      <w:r>
-        <w:rPr>
-          <w:rFonts w:ascii="Times New Roman" w:hAnsi="Times New Roman"/>
-          <w:i/>
-          <w:sz w:val="24"/>
-          <w:szCs w:val="24"/>
-        </w:rPr>
-        <w:lastRenderedPageBreak/>
-        <w:t>Drownings</w:t>
-      </w:r>
     </w:p>
     <w:p>
       <w:pPr>
@@ -4983,34 +4966,17 @@
         <w:jc w:val="both"/>
         <w:rPr>
           <w:rFonts w:ascii="Times New Roman" w:hAnsi="Times New Roman"/>
-          <w:i/>
-          <w:sz w:val="24"/>
-          <w:szCs w:val="24"/>
-        </w:rPr>
-      </w:pPr>
-      <w:r>
-        <w:rPr>
-          <w:rFonts w:ascii="Times New Roman" w:hAnsi="Times New Roman"/>
-          <w:sz w:val="24"/>
-          <w:szCs w:val="24"/>
-        </w:rPr>
-        <w:t>Third leading cause of death from unintentional injury worldwide, with 7</w:t>
-      </w:r>
-      <w:r>
-        <w:rPr>
-          <w:rFonts w:ascii="Times New Roman" w:hAnsi="Times New Roman"/>
-          <w:sz w:val="24"/>
-          <w:szCs w:val="24"/>
-        </w:rPr>
-        <w:t xml:space="preserve">% of all unintentional injuries. </w:t>
-      </w:r>
-      <w:r>
-        <w:rPr>
-          <w:rFonts w:ascii="Times New Roman" w:hAnsi="Times New Roman"/>
-          <w:sz w:val="24"/>
-          <w:szCs w:val="24"/>
-        </w:rPr>
-        <w:t>(</w:t>
+          <w:sz w:val="24"/>
+          <w:szCs w:val="24"/>
+        </w:rPr>
+      </w:pPr>
+      <w:r>
+        <w:rPr>
+          <w:rFonts w:ascii="Times New Roman" w:hAnsi="Times New Roman"/>
+          <w:sz w:val="24"/>
+          <w:szCs w:val="24"/>
+        </w:rPr>
+        <w:t>Older people staying inside more due to heat? (</w:t>
       </w:r>
       <w:hyperlink r:id="rId12" w:history="1">
         <w:r>
@@ -5031,6 +4997,41 @@
         </w:rPr>
         <w:t>)</w:t>
       </w:r>
+      <w:bookmarkStart w:id="0" w:name="_GoBack"/>
+      <w:bookmarkEnd w:id="0"/>
+    </w:p>
+    <w:p>
+      <w:pPr>
+        <w:spacing w:after="0" w:line="480" w:lineRule="auto"/>
+        <w:jc w:val="both"/>
+        <w:rPr>
+          <w:rFonts w:ascii="Times New Roman" w:hAnsi="Times New Roman"/>
+          <w:i/>
+          <w:sz w:val="24"/>
+          <w:szCs w:val="24"/>
+        </w:rPr>
+      </w:pPr>
+    </w:p>
+    <w:p>
+      <w:pPr>
+        <w:spacing w:after="0" w:line="480" w:lineRule="auto"/>
+        <w:jc w:val="both"/>
+        <w:rPr>
+          <w:rFonts w:ascii="Times New Roman" w:hAnsi="Times New Roman"/>
+          <w:i/>
+          <w:sz w:val="24"/>
+          <w:szCs w:val="24"/>
+        </w:rPr>
+      </w:pPr>
+      <w:r>
+        <w:rPr>
+          <w:rFonts w:ascii="Times New Roman" w:hAnsi="Times New Roman"/>
+          <w:i/>
+          <w:sz w:val="24"/>
+          <w:szCs w:val="24"/>
+        </w:rPr>
+        <w:t>Drownings</w:t>
+      </w:r>
     </w:p>
     <w:p>
       <w:pPr>
@@ -5043,75 +5044,53 @@
         <w:jc w:val="both"/>
         <w:rPr>
           <w:rFonts w:ascii="Times New Roman" w:hAnsi="Times New Roman"/>
-          <w:sz w:val="24"/>
-          <w:szCs w:val="24"/>
-        </w:rPr>
-      </w:pPr>
-      <w:r>
-        <w:rPr>
-          <w:rFonts w:ascii="Times New Roman" w:hAnsi="Times New Roman"/>
-          <w:sz w:val="24"/>
-          <w:szCs w:val="24"/>
-        </w:rPr>
-        <w:t>52.7% of drowning in males is in natural water, with 25.9 for females (1999-2010)</w:t>
-      </w:r>
-      <w:r>
-        <w:rPr>
-          <w:rFonts w:ascii="Times New Roman" w:hAnsi="Times New Roman"/>
-          <w:sz w:val="24"/>
-          <w:szCs w:val="24"/>
-        </w:rPr>
-        <w:t>.</w:t>
-      </w:r>
-      <w:r>
-        <w:rPr>
-          <w:rFonts w:ascii="Times New Roman" w:hAnsi="Times New Roman"/>
-          <w:sz w:val="24"/>
-          <w:szCs w:val="24"/>
-        </w:rPr>
-        <w:t xml:space="preserve"> </w:t>
-      </w:r>
-      <w:r>
-        <w:rPr>
-          <w:rFonts w:ascii="Times New Roman" w:hAnsi="Times New Roman"/>
-          <w:sz w:val="24"/>
-          <w:szCs w:val="24"/>
-        </w:rPr>
-        <w:fldChar w:fldCharType="begin" w:fldLock="1"/>
-      </w:r>
-      <w:r>
-        <w:rPr>
-          <w:rFonts w:ascii="Times New Roman" w:hAnsi="Times New Roman"/>
-          <w:sz w:val="24"/>
-          <w:szCs w:val="24"/>
-        </w:rPr>
-        <w:instrText>ADDIN CSL_CITATION {"citationItems":[{"id":"ITEM-1","itemData":{"ISSN":"1941-4927","PMID":"24735548","abstract":"This report provides recent findings on unintentional drowning deaths in the United States. Children under 5 years of age and adults aged 85 and over had the highest risk of drowning, although the rates for these age groups reached their lowest point in 2010. Drowning death rates decreased over time for all age groups except for adults aged 45–84. Drowning remained the second leading cause of death from unintentional injury for girls aged 1–4 years. For boys aged 1–4 years, unintentional drowning has been the leading cause of death from unintentional injury since 2005. Patterns of drowning by place differed by sex and age. More than one-half of all drowning deaths for males occurred in natural water compared with only one-quarter of all drowning deaths for females. Drowning was most likely to occur in the bath tub for infants under the age of 1 year and for adults aged 85 and over, in swimming pools for children aged 1–4 years, and in natural water for persons aged 5–84 years. These findings are consistent with the results from previous studies. Although the percentage of drowning occurring in some locations changed slightly over time, the pattern of drowning in particular locations by sex and age remained the same.","author":[{"dropping-particle":"","family":"Xu","given":"Jiaquan","non-dropping-particle":"","parse-names":false,"suffix":""}],"container-title":"NCHS data brief","id":"ITEM-1","issued":{"date-parts":[["2014"]]},"title":"Unintentional drowning deaths in the United States, 1999-2010.","type":"article-journal"},"uris":["http://www.mendeley.com/documents/?uuid=ec6fa2d9-fe9a-495a-bf5b-b1e2d81939f8"]}],"mendeley":{"formattedCitation":"&lt;sup&gt;19&lt;/sup&gt;","plainTextFormattedCitation":"19","previouslyFormattedCitation":"&lt;sup&gt;19&lt;/sup&gt;"},"properties":{"noteIndex":0},"schema":"https://github.com/citation-style-language/schema/raw/master/csl-citation.json"}</w:instrText>
-      </w:r>
-      <w:r>
-        <w:rPr>
-          <w:rFonts w:ascii="Times New Roman" w:hAnsi="Times New Roman"/>
-          <w:sz w:val="24"/>
-          <w:szCs w:val="24"/>
-        </w:rPr>
-        <w:fldChar w:fldCharType="separate"/>
-      </w:r>
-      <w:r>
-        <w:rPr>
-          <w:rFonts w:ascii="Times New Roman" w:hAnsi="Times New Roman"/>
-          <w:noProof/>
-          <w:sz w:val="24"/>
-          <w:szCs w:val="24"/>
-          <w:vertAlign w:val="superscript"/>
-        </w:rPr>
-        <w:t>19</w:t>
-      </w:r>
-      <w:r>
-        <w:rPr>
-          <w:rFonts w:ascii="Times New Roman" w:hAnsi="Times New Roman"/>
-          <w:sz w:val="24"/>
-          <w:szCs w:val="24"/>
-        </w:rPr>
-        <w:fldChar w:fldCharType="end"/>
+          <w:i/>
+          <w:sz w:val="24"/>
+          <w:szCs w:val="24"/>
+        </w:rPr>
+      </w:pPr>
+      <w:r>
+        <w:rPr>
+          <w:rFonts w:ascii="Times New Roman" w:hAnsi="Times New Roman"/>
+          <w:sz w:val="24"/>
+          <w:szCs w:val="24"/>
+        </w:rPr>
+        <w:t>Third leading cause of death from unintentional injury worldwide, with 7</w:t>
+      </w:r>
+      <w:r>
+        <w:rPr>
+          <w:rFonts w:ascii="Times New Roman" w:hAnsi="Times New Roman"/>
+          <w:sz w:val="24"/>
+          <w:szCs w:val="24"/>
+        </w:rPr>
+        <w:t xml:space="preserve">% of all unintentional injuries. </w:t>
+      </w:r>
+      <w:r>
+        <w:rPr>
+          <w:rFonts w:ascii="Times New Roman" w:hAnsi="Times New Roman"/>
+          <w:sz w:val="24"/>
+          <w:szCs w:val="24"/>
+        </w:rPr>
+        <w:t>(</w:t>
+      </w:r>
+      <w:hyperlink r:id="rId13" w:history="1">
+        <w:r>
+          <w:rPr>
+            <w:rStyle w:val="Hyperlink"/>
+            <w:rFonts w:ascii="Times New Roman" w:hAnsi="Times New Roman"/>
+            <w:sz w:val="24"/>
+            <w:szCs w:val="24"/>
+          </w:rPr>
+          <w:t>link</w:t>
+        </w:r>
+      </w:hyperlink>
+      <w:r>
+        <w:rPr>
+          <w:rFonts w:ascii="Times New Roman" w:hAnsi="Times New Roman"/>
+          <w:sz w:val="24"/>
+          <w:szCs w:val="24"/>
+        </w:rPr>
+        <w:t>)</w:t>
       </w:r>
     </w:p>
     <w:p>
@@ -5135,15 +5114,24 @@
           <w:sz w:val="24"/>
           <w:szCs w:val="24"/>
         </w:rPr>
-        <w:t>Drowning leading cause of death from unintentional injury</w:t>
-      </w:r>
-      <w:r>
-        <w:rPr>
-          <w:rFonts w:ascii="Times New Roman" w:hAnsi="Times New Roman"/>
-          <w:sz w:val="24"/>
-          <w:szCs w:val="24"/>
-        </w:rPr>
-        <w:t xml:space="preserve"> for children aged 1-4 years.</w:t>
+        <w:lastRenderedPageBreak/>
+        <w:t>52.7% of drowning in males is in natural water, with 25.9 for females (1999-2010)</w:t>
+      </w:r>
+      <w:r>
+        <w:rPr>
+          <w:rFonts w:ascii="Times New Roman" w:hAnsi="Times New Roman"/>
+          <w:sz w:val="24"/>
+          <w:szCs w:val="24"/>
+        </w:rPr>
+        <w:t>.</w:t>
+      </w:r>
+      <w:r>
+        <w:rPr>
+          <w:rFonts w:ascii="Times New Roman" w:hAnsi="Times New Roman"/>
+          <w:sz w:val="24"/>
+          <w:szCs w:val="24"/>
+        </w:rPr>
+        <w:t xml:space="preserve"> </w:t>
       </w:r>
       <w:r>
         <w:rPr>
@@ -5209,23 +5197,15 @@
           <w:sz w:val="24"/>
           <w:szCs w:val="24"/>
         </w:rPr>
-        <w:t xml:space="preserve">Children 1-4 most likely to drown in a swimming pool, with </w:t>
-      </w:r>
-      <w:r>
-        <w:rPr>
-          <w:rFonts w:ascii="Times New Roman" w:hAnsi="Times New Roman"/>
-          <w:sz w:val="24"/>
-          <w:szCs w:val="24"/>
-        </w:rPr>
-        <w:t>50% of all unintentional drowning deaths in that age group</w:t>
-      </w:r>
-      <w:r>
-        <w:rPr>
-          <w:rFonts w:ascii="Times New Roman" w:hAnsi="Times New Roman"/>
-          <w:sz w:val="24"/>
-          <w:szCs w:val="24"/>
-        </w:rPr>
-        <w:t xml:space="preserve"> </w:t>
+        <w:t>Drowning leading cause of death from unintentional injury</w:t>
+      </w:r>
+      <w:r>
+        <w:rPr>
+          <w:rFonts w:ascii="Times New Roman" w:hAnsi="Times New Roman"/>
+          <w:sz w:val="24"/>
+          <w:szCs w:val="24"/>
+        </w:rPr>
+        <w:t xml:space="preserve"> for children aged 1-4 years.</w:t>
       </w:r>
       <w:r>
         <w:rPr>
@@ -5291,23 +5271,23 @@
           <w:sz w:val="24"/>
           <w:szCs w:val="24"/>
         </w:rPr>
-        <w:t xml:space="preserve">5-19 years most likely </w:t>
-      </w:r>
-      <w:r>
-        <w:rPr>
-          <w:rFonts w:ascii="Times New Roman" w:hAnsi="Times New Roman"/>
-          <w:sz w:val="24"/>
-          <w:szCs w:val="24"/>
-        </w:rPr>
-        <w:t>to drown in natural water</w:t>
-      </w:r>
-      <w:r>
-        <w:rPr>
-          <w:rFonts w:ascii="Times New Roman" w:hAnsi="Times New Roman"/>
-          <w:sz w:val="24"/>
-          <w:szCs w:val="24"/>
-        </w:rPr>
-        <w:t>.</w:t>
+        <w:t xml:space="preserve">Children 1-4 most likely to drown in a swimming pool, with </w:t>
+      </w:r>
+      <w:r>
+        <w:rPr>
+          <w:rFonts w:ascii="Times New Roman" w:hAnsi="Times New Roman"/>
+          <w:sz w:val="24"/>
+          <w:szCs w:val="24"/>
+        </w:rPr>
+        <w:t>50% of all unintentional drowning deaths in that age group</w:t>
+      </w:r>
+      <w:r>
+        <w:rPr>
+          <w:rFonts w:ascii="Times New Roman" w:hAnsi="Times New Roman"/>
+          <w:sz w:val="24"/>
+          <w:szCs w:val="24"/>
+        </w:rPr>
+        <w:t xml:space="preserve"> </w:t>
       </w:r>
       <w:r>
         <w:rPr>
@@ -5373,7 +5353,23 @@
           <w:sz w:val="24"/>
           <w:szCs w:val="24"/>
         </w:rPr>
-        <w:t>Adults aged 85 or over most likely to drown in a bath tub.</w:t>
+        <w:t xml:space="preserve">5-19 years most likely </w:t>
+      </w:r>
+      <w:r>
+        <w:rPr>
+          <w:rFonts w:ascii="Times New Roman" w:hAnsi="Times New Roman"/>
+          <w:sz w:val="24"/>
+          <w:szCs w:val="24"/>
+        </w:rPr>
+        <w:t>to drown in natural water</w:t>
+      </w:r>
+      <w:r>
+        <w:rPr>
+          <w:rFonts w:ascii="Times New Roman" w:hAnsi="Times New Roman"/>
+          <w:sz w:val="24"/>
+          <w:szCs w:val="24"/>
+        </w:rPr>
+        <w:t>.</w:t>
       </w:r>
       <w:r>
         <w:rPr>
@@ -5416,38 +5412,6 @@
           <w:szCs w:val="24"/>
         </w:rPr>
         <w:fldChar w:fldCharType="end"/>
-      </w:r>
-    </w:p>
-    <w:p>
-      <w:pPr>
-        <w:spacing w:after="0" w:line="480" w:lineRule="auto"/>
-        <w:jc w:val="both"/>
-        <w:rPr>
-          <w:rFonts w:ascii="Times New Roman" w:hAnsi="Times New Roman"/>
-          <w:sz w:val="24"/>
-          <w:szCs w:val="24"/>
-        </w:rPr>
-      </w:pPr>
-    </w:p>
-    <w:p>
-      <w:pPr>
-        <w:spacing w:after="0" w:line="480" w:lineRule="auto"/>
-        <w:jc w:val="both"/>
-        <w:rPr>
-          <w:rFonts w:ascii="Times New Roman" w:hAnsi="Times New Roman"/>
-          <w:i/>
-          <w:sz w:val="24"/>
-          <w:szCs w:val="24"/>
-        </w:rPr>
-      </w:pPr>
-      <w:r>
-        <w:rPr>
-          <w:rFonts w:ascii="Times New Roman" w:hAnsi="Times New Roman"/>
-          <w:i/>
-          <w:sz w:val="24"/>
-          <w:szCs w:val="24"/>
-        </w:rPr>
-        <w:t>Assault</w:t>
       </w:r>
     </w:p>
     <w:p>
@@ -5461,6 +5425,78 @@
         <w:jc w:val="both"/>
         <w:rPr>
           <w:rFonts w:ascii="Times New Roman" w:hAnsi="Times New Roman"/>
+          <w:sz w:val="24"/>
+          <w:szCs w:val="24"/>
+        </w:rPr>
+      </w:pPr>
+      <w:r>
+        <w:rPr>
+          <w:rFonts w:ascii="Times New Roman" w:hAnsi="Times New Roman"/>
+          <w:sz w:val="24"/>
+          <w:szCs w:val="24"/>
+        </w:rPr>
+        <w:t>Adults aged 85 or over most likely to drown in a bath tub.</w:t>
+      </w:r>
+      <w:r>
+        <w:rPr>
+          <w:rFonts w:ascii="Times New Roman" w:hAnsi="Times New Roman"/>
+          <w:sz w:val="24"/>
+          <w:szCs w:val="24"/>
+        </w:rPr>
+        <w:fldChar w:fldCharType="begin" w:fldLock="1"/>
+      </w:r>
+      <w:r>
+        <w:rPr>
+          <w:rFonts w:ascii="Times New Roman" w:hAnsi="Times New Roman"/>
+          <w:sz w:val="24"/>
+          <w:szCs w:val="24"/>
+        </w:rPr>
+        <w:instrText>ADDIN CSL_CITATION {"citationItems":[{"id":"ITEM-1","itemData":{"ISSN":"1941-4927","PMID":"24735548","abstract":"This report provides recent findings on unintentional drowning deaths in the United States. Children under 5 years of age and adults aged 85 and over had the highest risk of drowning, although the rates for these age groups reached their lowest point in 2010. Drowning death rates decreased over time for all age groups except for adults aged 45–84. Drowning remained the second leading cause of death from unintentional injury for girls aged 1–4 years. For boys aged 1–4 years, unintentional drowning has been the leading cause of death from unintentional injury since 2005. Patterns of drowning by place differed by sex and age. More than one-half of all drowning deaths for males occurred in natural water compared with only one-quarter of all drowning deaths for females. Drowning was most likely to occur in the bath tub for infants under the age of 1 year and for adults aged 85 and over, in swimming pools for children aged 1–4 years, and in natural water for persons aged 5–84 years. These findings are consistent with the results from previous studies. Although the percentage of drowning occurring in some locations changed slightly over time, the pattern of drowning in particular locations by sex and age remained the same.","author":[{"dropping-particle":"","family":"Xu","given":"Jiaquan","non-dropping-particle":"","parse-names":false,"suffix":""}],"container-title":"NCHS data brief","id":"ITEM-1","issued":{"date-parts":[["2014"]]},"title":"Unintentional drowning deaths in the United States, 1999-2010.","type":"article-journal"},"uris":["http://www.mendeley.com/documents/?uuid=ec6fa2d9-fe9a-495a-bf5b-b1e2d81939f8"]}],"mendeley":{"formattedCitation":"&lt;sup&gt;19&lt;/sup&gt;","plainTextFormattedCitation":"19","previouslyFormattedCitation":"&lt;sup&gt;19&lt;/sup&gt;"},"properties":{"noteIndex":0},"schema":"https://github.com/citation-style-language/schema/raw/master/csl-citation.json"}</w:instrText>
+      </w:r>
+      <w:r>
+        <w:rPr>
+          <w:rFonts w:ascii="Times New Roman" w:hAnsi="Times New Roman"/>
+          <w:sz w:val="24"/>
+          <w:szCs w:val="24"/>
+        </w:rPr>
+        <w:fldChar w:fldCharType="separate"/>
+      </w:r>
+      <w:r>
+        <w:rPr>
+          <w:rFonts w:ascii="Times New Roman" w:hAnsi="Times New Roman"/>
+          <w:noProof/>
+          <w:sz w:val="24"/>
+          <w:szCs w:val="24"/>
+          <w:vertAlign w:val="superscript"/>
+        </w:rPr>
+        <w:t>19</w:t>
+      </w:r>
+      <w:r>
+        <w:rPr>
+          <w:rFonts w:ascii="Times New Roman" w:hAnsi="Times New Roman"/>
+          <w:sz w:val="24"/>
+          <w:szCs w:val="24"/>
+        </w:rPr>
+        <w:fldChar w:fldCharType="end"/>
+      </w:r>
+    </w:p>
+    <w:p>
+      <w:pPr>
+        <w:spacing w:after="0" w:line="480" w:lineRule="auto"/>
+        <w:jc w:val="both"/>
+        <w:rPr>
+          <w:rFonts w:ascii="Times New Roman" w:hAnsi="Times New Roman"/>
+          <w:sz w:val="24"/>
+          <w:szCs w:val="24"/>
+        </w:rPr>
+      </w:pPr>
+    </w:p>
+    <w:p>
+      <w:pPr>
+        <w:spacing w:after="0" w:line="480" w:lineRule="auto"/>
+        <w:jc w:val="both"/>
+        <w:rPr>
+          <w:rFonts w:ascii="Times New Roman" w:hAnsi="Times New Roman"/>
           <w:i/>
           <w:sz w:val="24"/>
           <w:szCs w:val="24"/>
@@ -5469,76 +5505,11 @@
       <w:r>
         <w:rPr>
           <w:rFonts w:ascii="Times New Roman" w:hAnsi="Times New Roman"/>
-          <w:sz w:val="24"/>
-          <w:szCs w:val="24"/>
-        </w:rPr>
-        <w:t>Examples in developing countries of association between conflict and temperature</w:t>
-      </w:r>
-      <w:r>
-        <w:rPr>
-          <w:rFonts w:ascii="Times New Roman" w:hAnsi="Times New Roman"/>
-          <w:sz w:val="24"/>
-          <w:szCs w:val="24"/>
-        </w:rPr>
-        <w:t>.</w:t>
-      </w:r>
-      <w:r>
-        <w:rPr>
-          <w:rFonts w:ascii="Times New Roman" w:hAnsi="Times New Roman"/>
-          <w:sz w:val="24"/>
-          <w:szCs w:val="24"/>
-        </w:rPr>
-        <w:fldChar w:fldCharType="begin" w:fldLock="1"/>
-      </w:r>
-      <w:r>
-        <w:rPr>
-          <w:rFonts w:ascii="Times New Roman" w:hAnsi="Times New Roman"/>
-          <w:sz w:val="24"/>
-          <w:szCs w:val="24"/>
-        </w:rPr>
-        <w:instrText>ADDIN CSL_CITATION {"citationItems":[{"id":"ITEM-1","itemData":{"DOI":"10.1073/pnas.1205130109","ISBN":"1091-6490 (Electronic)\\r0027-8424 (Linking)","ISSN":"0027-8424","PMID":"23090992","abstract":"Recent studies concerning the possible relationship between climate trends and the risks of violent conflict have yielded contradictory results, partly because of choices of conflict measures and modeling design. In this study, we examine climate–conflict relationships us-ing a geographically disaggregated approach. We consider the effects of climate change to be both local and national in character, and we use a conflict database that contains 16,359 individual geo-located violent events for East Africa from 1990 to 2009. Unlike previous studies that relied exclusively on political and economic controls, we analyze the many geographical factors that have been shown to be important in understanding the distribution and causes of violence while also considering yearly and country fixed effects. For our main climate indicators at gridded 1° resolution (</w:instrText>
-      </w:r>
-      <w:r>
-        <w:rPr>
-          <w:rFonts w:ascii="MS Mincho" w:eastAsia="MS Mincho" w:hAnsi="MS Mincho" w:cs="MS Mincho"/>
-          <w:sz w:val="24"/>
-          <w:szCs w:val="24"/>
-        </w:rPr>
-        <w:instrText>∼</w:instrText>
-      </w:r>
-      <w:r>
-        <w:rPr>
-          <w:rFonts w:ascii="Times New Roman" w:hAnsi="Times New Roman"/>
-          <w:sz w:val="24"/>
-          <w:szCs w:val="24"/>
-        </w:rPr>
-        <w:instrText>100 km), wetter deviations from the precipitation norms decrease the risk of violence, whereas drier and normal periods show no effects. The relationship between temperature and conflict shows that much warmer than normal temperatures raise the risk of violence, whereas average and cooler temperatures have no effect. These precipita-tion and temperature effects are statistically significant but have modest influence in terms of predictive power in a model with political, economic, and physical geographic predictors. Large var-iations in the climate–conflict relationships are evident between the nine countries of the study region and across time periods. social instability | standard precipitation index | generalized additive modeling | negative binomial modeling | disaggregated spatial analysis T he debates in both the academic and policy realms sur-rounding a possible association between climate change and violent conflict continue without much resolution. The tone of the consensus emerging from politicians and the policy-making community is decidedly gloomy. US President Barack Obama recently declared that climate change represents an \" urgent, serious, and growing threat \" (1), because the stresses of frequent drought and crop failures \" breed hunger and conflict \" (2). Government-associated think tanks follow closely to this line, with ecological stress and climate change generating a \" range of security problems that will have dire global consequences \" (3), according to a Center for Strategic and International Studies report (3). Such claims are predicated on a national security paradigm: the ability…","author":[{"dropping-particle":"","family":"O'Loughlin","given":"J.","non-dropping-particle":"","parse-names":false,"suffix":""},{"dropping-particle":"","family":"Witmer","given":"F. D. W.","non-dropping-particle":"","parse-names":false,"suffix":""},{"dropping-particle":"","family":"Linke","given":"A. M.","non-dropping-particle":"","parse-names":false,"suffix":""},{"dropping-particle":"","family":"Laing","given":"A.","non-dropping-particle":"","parse-names":false,"suffix":""},{"dropping-particle":"","family":"Gettelman","given":"A.","non-dropping-particle":"","parse-names":false,"suffix":""},{"dropping-particle":"","family":"Dudhia","given":"J.","non-dropping-particle":"","parse-names":false,"suffix":""}],"container-title":"Proceedings of the National Academy of Sciences","id":"ITEM-1","issued":{"date-parts":[["2012"]]},"title":"Climate variability and conflict risk in East Africa, 1990-2009","type":"article-journal"},"uris":["http://www.mendeley.com/documents/?uuid=a6087fa3-b3d8-41ce-8b50-53d049a88c07"]},{"id":"ITEM-2","itemData":{"DOI":"10.1093/ajae/aau010","ISSN":"14678276","abstract":"A growing body of evidence shows a causal relationship between extreme weather events and civil conflict incidence at the global level. We find that this causality is also valid for droughts and local violent conflicts in a within-country setting over a short time frame in the case of Somalia. We estimate that a one standard deviation increase in drought intensity and length raises the likelihood of conflict by 62%. We also find that drought affects conflict through livestock price changes, establishing livestock markets as the primary channel of transmission in Somalia.","author":[{"dropping-particle":"","family":"Maystadt","given":"Jean François","non-dropping-particle":"","parse-names":false,"suffix":""},{"dropping-particle":"","family":"Ecker","given":"Olivier","non-dropping-particle":"","parse-names":false,"suffix":""}],"container-title":"American Journal of Agricultural Economics","id":"ITEM-2","issued":{"date-parts":[["2014"]]},"title":"Extreme weather and civil war: Does drought fuel conflict in Somalia through livestock price shocks?","type":"article-journal"},"uris":["http://www.mendeley.com/documents/?uuid=8f626b41-5f06-4393-8d82-51a4c17b411a"]},{"id":"ITEM-3","itemData":{"DOI":"10.1073/pnas.0907998106","ISBN":"0027-8424","ISSN":"0027-8424","PMID":"19934048","abstract":"Armed conflict within nations has had disastrous humanitarian consequences throughout much of the world. Here we undertake the first comprehensive examination of the potential impact of global climate change on armed conflict in sub-Saharan Africa. We find strong historical linkages between civil war and temperature in Africa, with warmer years leading to significant increases in the likelihood of war. When combined with climate model projections of future temperature trends, this historical response to temperature suggests a roughly 54% increase in armed conflict incidence by 2030, or an additional 393,000 battle deaths if future wars are as deadly as recent wars. Our results suggest an urgent need to reform African governments' and foreign aid donors' policies to deal with rising temperatures.","author":[{"dropping-particle":"","family":"Burke","given":"M. B.","non-dropping-particle":"","parse-names":false,"suffix":""},{"dropping-particle":"","family":"Miguel","given":"E.","non-dropping-particle":"","parse-names":false,"suffix":""},{"dropping-particle":"","family":"Satyanath","given":"S.","non-dropping-particle":"","parse-names":false,"suffix":""},{"dropping-particle":"","family":"Dykema","given":"J. A.","non-dropping-particle":"","parse-names":false,"suffix":""},{"dropping-particle":"","family":"Lobell","given":"D. B.","non-dropping-particle":"","parse-names":false,"suffix":""}],"container-title":"Proceedings of the National Academy of Sciences","id":"ITEM-3","issued":{"date-parts":[["2009"]]},"title":"Warming increases the risk of civil war in Africa","type":"article-journal"},"uris":["http://www.mendeley.com/documents/?uuid=c0bcf444-113e-47cc-b8f4-76a2d4f8da94"]},{"id":"ITEM-4","itemData":{"DOI":"10.1126/science.1235367","ISBN":"1095-9203 (Electronic)\r0036-8075 (Linking)","ISSN":"0036-8075","PMID":"24031020","abstract":"A rapidly growing body of research examines whether human conflict can be affected by climatic changes. Drawing from archaeology, criminology, economics, geography, history, political science, and psychology, we assemble and analyze the 60 most rigorous quantitative studies and document, for the first time, a remarkable convergence of results. We find strong causal evidence linking climatic events to human conflict across a range of spatial and temporal scales and across all major regions of the world. The magnitude of climate's influence is substantial: for each 1 standard deviation (1{sigma}) change in climate toward warmer temperatures or more extreme rainfall, median estimates indicate that the frequency of interpersonal violence rises 4% and the frequency of intergroup conflict rises 14%. Because locations throughout the inhabited world are expected to warm 2 to 4{sigma} by 2050, amplified rates of human conflict could represent a large and critical impact of anthropogenic climate change.","author":[{"dropping-particle":"","family":"Hsiang","given":"S. M.","non-dropping-particle":"","parse-names":false,"suffix":""},{"dropping-particle":"","family":"Burke","given":"M.","non-dropping-particle":"","parse-names":false,"suffix":""},{"dropping-particle":"","family":"Miguel","given":"E.","non-dropping-particle":"","parse-names":false,"suffix":""}],"container-title":"Science","id":"ITEM-4","issued":{"date-parts":[["2013"]]},"title":"Quantifying the Influence of Climate on Human Conflict","type":"article-journal"},"uris":["http://www.mendeley.com/documents/?uuid=e7fc1328-0fc0-4ed3-9947-e5082fa1c978"]},{"id":"ITEM-5","itemData":{"DOI":"10.1038/nature10311","ISBN":"1476-4687 (Electronic)\\n0028-0836 (Linking)","ISSN":"00280836","PMID":"21866157","abstract":"It has been proposed that changes in global climate have been responsible for episodes of widespread violence and even the collapse of civilizations. Yet previous studies have not shown that violence can be attributed to the global climate, only that random weather events might be correlated with conflict in some cases. Here we directly associate planetary-scale climate changes with global patterns of civil conflict by examining the dominant interannual mode of the modern climate, the El Niño/Southern Oscillation (ENSO). Historians have argued that ENSO may have driven global patterns of civil conflict in the distant past, a hypothesis that we extend to the modern era and test quantitatively. Using data from 1950 to 2004, we show that the probability of new civil conflicts arising throughout the tropics doubles during El Niño years relative to La Niña years. This result, which indicates that ENSO may have had a role in 21% of all civil conflicts since 1950, is the first demonstration that the stability of modern societies relates strongly to the global climate.","author":[{"dropping-particle":"","family":"Hsiang","given":"Solomon M.","non-dropping-particle":"","parse-names":false,"suffix":""},{"dropping-particle":"","family":"Meng","given":"Kyle C.","non-dropping-particle":"","parse-names":false,"suffix":""},{"dropping-particle":"","family":"Cane","given":"Mark A.","non-dropping-particle":"","parse-names":false,"suffix":""}],"container-title":"Nature","id":"ITEM-5","issued":{"date-parts":[["2011"]]},"title":"Civil conflicts are associated with the global climate","type":"article-journal"},"uris":["http://www.mendeley.com/documents/?uuid=fd659084-9b9d-4883-8cbe-500c76233be4"]}],"mendeley":{"formattedCitation":"&lt;sup&gt;20–24&lt;/sup&gt;","plainTextFormattedCitation":"20–24","previouslyFormattedCitation":"&lt;sup&gt;20–24&lt;/sup&gt;"},"properties":{"noteIndex":0},"schema":"https://github.com/citation-style-language/schema/raw/master/csl-citation.json"}</w:instrText>
-      </w:r>
-      <w:r>
-        <w:rPr>
-          <w:rFonts w:ascii="Times New Roman" w:hAnsi="Times New Roman"/>
-          <w:sz w:val="24"/>
-          <w:szCs w:val="24"/>
-        </w:rPr>
-        <w:fldChar w:fldCharType="separate"/>
-      </w:r>
-      <w:r>
-        <w:rPr>
-          <w:rFonts w:ascii="Times New Roman" w:hAnsi="Times New Roman"/>
-          <w:noProof/>
-          <w:sz w:val="24"/>
-          <w:szCs w:val="24"/>
-          <w:vertAlign w:val="superscript"/>
-        </w:rPr>
-        <w:t>20–24</w:t>
-      </w:r>
-      <w:r>
-        <w:rPr>
-          <w:rFonts w:ascii="Times New Roman" w:hAnsi="Times New Roman"/>
-          <w:sz w:val="24"/>
-          <w:szCs w:val="24"/>
-        </w:rPr>
-        <w:fldChar w:fldCharType="end"/>
+          <w:i/>
+          <w:sz w:val="24"/>
+          <w:szCs w:val="24"/>
+        </w:rPr>
+        <w:t>Assault</w:t>
       </w:r>
     </w:p>
     <w:p>
@@ -5563,7 +5534,15 @@
           <w:sz w:val="24"/>
           <w:szCs w:val="24"/>
         </w:rPr>
-        <w:t>Also examples of crime in the USA linked to temperature increases.</w:t>
+        <w:t>Examples in developing countries of association between conflict and temperature</w:t>
+      </w:r>
+      <w:r>
+        <w:rPr>
+          <w:rFonts w:ascii="Times New Roman" w:hAnsi="Times New Roman"/>
+          <w:sz w:val="24"/>
+          <w:szCs w:val="24"/>
+        </w:rPr>
+        <w:t>.</w:t>
       </w:r>
       <w:r>
         <w:rPr>
@@ -5579,7 +5558,23 @@
           <w:sz w:val="24"/>
           <w:szCs w:val="24"/>
         </w:rPr>
-        <w:instrText>ADDIN CSL_CITATION {"citationItems":[{"id":"ITEM-1","itemData":{"DOI":"10.1016/j.jeem.2013.11.008","ISBN":"0095-0696","ISSN":"10960449","abstract":"This paper estimates the impact of climate change on the prevalence of criminal activity in the United States. The analysis is based on a 30-year panel of monthly crime and weather data for 2997 US counties. I identify the effect of weather on monthly crime by using a semi-parametric bin estimator and controlling for state-by-month and county-by-year fixed effects. The results show that temperature has a strong positive effect on criminal behavior, with little evidence of lagged impacts. Between 2010 and 2099, climate change will cause an additional 22,000 murders, 180,000 cases of rape, 1.2 million aggravated assaults, 2.3 million simple assaults, 260,000 robberies, 1.3 million burglaries, 2.2 million cases of larceny, and 580,000 cases of vehicle theft in the United States. © 2013 Elsevier Inc.","author":[{"dropping-particle":"","family":"Ranson","given":"Matthew","non-dropping-particle":"","parse-names":false,"suffix":""}],"container-title":"Journal of Environmental Economics and Management","id":"ITEM-1","issued":{"date-parts":[["2014"]]},"title":"Crime, weather, and climate change","type":"article-journal"},"uris":["http://www.mendeley.com/documents/?uuid=ce31f35c-381d-4a9c-bcbf-e15caac05db1"]},{"id":"ITEM-2","itemData":{"DOI":"10.1007/s11524-013-9791-1","ISBN":"1468-2869 (Electronic)\\r1099-3460 (Linking)","ISSN":"10993460","PMID":"23435543","abstract":"The current study examines the link between climate change and neighborhood levels of violence using 20 years of monthly climatic and crime data from St. Louis, MO, USA. St. Louis census tracts are aggregated in neighborhood groups of similar levels of social disadvantage, after which each group is subjected to time series analysis. Findings suggest that neighborhoods with higher levels of social disadvantage are very likely to experience higher levels of violence as a result of anomalously warm temperatures. The 20 % of most disadvantaged neighborhoods in St. Louis, MO, USA are predicted to experience over half of the climate change-related increase in cases of violence. These results provide further evidence that the health impacts of climate change are proportionally higher among populations that are already at high risk and underscore the need to comprehensively address climate change.","author":[{"dropping-particle":"","family":"Mares","given":"Dennis","non-dropping-particle":"","parse-names":false,"suffix":""}],"container-title":"Journal of Urban Health","id":"ITEM-2","issued":{"date-parts":[["2013"]]},"title":"Climate change and levels of violence in socially disadvantaged neighborhood groups","type":"article-journal"},"uris":["http://www.mendeley.com/documents/?uuid=a7ceee29-27c9-4747-8fcc-d1c1ced83b01"]}],"mendeley":{"formattedCitation":"&lt;sup&gt;25,26&lt;/sup&gt;","plainTextFormattedCitation":"25,26","previouslyFormattedCitation":"&lt;sup&gt;25,26&lt;/sup&gt;"},"properties":{"noteIndex":0},"schema":"https://github.com/citation-style-language/schema/raw/master/csl-citation.json"}</w:instrText>
+        <w:instrText>ADDIN CSL_CITATION {"citationItems":[{"id":"ITEM-1","itemData":{"DOI":"10.1073/pnas.1205130109","ISBN":"1091-6490 (Electronic)\\r0027-8424 (Linking)","ISSN":"0027-8424","PMID":"23090992","abstract":"Recent studies concerning the possible relationship between climate trends and the risks of violent conflict have yielded contradictory results, partly because of choices of conflict measures and modeling design. In this study, we examine climate–conflict relationships us-ing a geographically disaggregated approach. We consider the effects of climate change to be both local and national in character, and we use a conflict database that contains 16,359 individual geo-located violent events for East Africa from 1990 to 2009. Unlike previous studies that relied exclusively on political and economic controls, we analyze the many geographical factors that have been shown to be important in understanding the distribution and causes of violence while also considering yearly and country fixed effects. For our main climate indicators at gridded 1° resolution (</w:instrText>
+      </w:r>
+      <w:r>
+        <w:rPr>
+          <w:rFonts w:ascii="MS Mincho" w:eastAsia="MS Mincho" w:hAnsi="MS Mincho" w:cs="MS Mincho"/>
+          <w:sz w:val="24"/>
+          <w:szCs w:val="24"/>
+        </w:rPr>
+        <w:instrText>∼</w:instrText>
+      </w:r>
+      <w:r>
+        <w:rPr>
+          <w:rFonts w:ascii="Times New Roman" w:hAnsi="Times New Roman"/>
+          <w:sz w:val="24"/>
+          <w:szCs w:val="24"/>
+        </w:rPr>
+        <w:instrText>100 km), wetter deviations from the precipitation norms decrease the risk of violence, whereas drier and normal periods show no effects. The relationship between temperature and conflict shows that much warmer than normal temperatures raise the risk of violence, whereas average and cooler temperatures have no effect. These precipita-tion and temperature effects are statistically significant but have modest influence in terms of predictive power in a model with political, economic, and physical geographic predictors. Large var-iations in the climate–conflict relationships are evident between the nine countries of the study region and across time periods. social instability | standard precipitation index | generalized additive modeling | negative binomial modeling | disaggregated spatial analysis T he debates in both the academic and policy realms sur-rounding a possible association between climate change and violent conflict continue without much resolution. The tone of the consensus emerging from politicians and the policy-making community is decidedly gloomy. US President Barack Obama recently declared that climate change represents an \" urgent, serious, and growing threat \" (1), because the stresses of frequent drought and crop failures \" breed hunger and conflict \" (2). Government-associated think tanks follow closely to this line, with ecological stress and climate change generating a \" range of security problems that will have dire global consequences \" (3), according to a Center for Strategic and International Studies report (3). Such claims are predicated on a national security paradigm: the ability…","author":[{"dropping-particle":"","family":"O'Loughlin","given":"J.","non-dropping-particle":"","parse-names":false,"suffix":""},{"dropping-particle":"","family":"Witmer","given":"F. D. W.","non-dropping-particle":"","parse-names":false,"suffix":""},{"dropping-particle":"","family":"Linke","given":"A. M.","non-dropping-particle":"","parse-names":false,"suffix":""},{"dropping-particle":"","family":"Laing","given":"A.","non-dropping-particle":"","parse-names":false,"suffix":""},{"dropping-particle":"","family":"Gettelman","given":"A.","non-dropping-particle":"","parse-names":false,"suffix":""},{"dropping-particle":"","family":"Dudhia","given":"J.","non-dropping-particle":"","parse-names":false,"suffix":""}],"container-title":"Proceedings of the National Academy of Sciences","id":"ITEM-1","issued":{"date-parts":[["2012"]]},"title":"Climate variability and conflict risk in East Africa, 1990-2009","type":"article-journal"},"uris":["http://www.mendeley.com/documents/?uuid=a6087fa3-b3d8-41ce-8b50-53d049a88c07"]},{"id":"ITEM-2","itemData":{"DOI":"10.1093/ajae/aau010","ISSN":"14678276","abstract":"A growing body of evidence shows a causal relationship between extreme weather events and civil conflict incidence at the global level. We find that this causality is also valid for droughts and local violent conflicts in a within-country setting over a short time frame in the case of Somalia. We estimate that a one standard deviation increase in drought intensity and length raises the likelihood of conflict by 62%. We also find that drought affects conflict through livestock price changes, establishing livestock markets as the primary channel of transmission in Somalia.","author":[{"dropping-particle":"","family":"Maystadt","given":"Jean François","non-dropping-particle":"","parse-names":false,"suffix":""},{"dropping-particle":"","family":"Ecker","given":"Olivier","non-dropping-particle":"","parse-names":false,"suffix":""}],"container-title":"American Journal of Agricultural Economics","id":"ITEM-2","issued":{"date-parts":[["2014"]]},"title":"Extreme weather and civil war: Does drought fuel conflict in Somalia through livestock price shocks?","type":"article-journal"},"uris":["http://www.mendeley.com/documents/?uuid=8f626b41-5f06-4393-8d82-51a4c17b411a"]},{"id":"ITEM-3","itemData":{"DOI":"10.1073/pnas.0907998106","ISBN":"0027-8424","ISSN":"0027-8424","PMID":"19934048","abstract":"Armed conflict within nations has had disastrous humanitarian consequences throughout much of the world. Here we undertake the first comprehensive examination of the potential impact of global climate change on armed conflict in sub-Saharan Africa. We find strong historical linkages between civil war and temperature in Africa, with warmer years leading to significant increases in the likelihood of war. When combined with climate model projections of future temperature trends, this historical response to temperature suggests a roughly 54% increase in armed conflict incidence by 2030, or an additional 393,000 battle deaths if future wars are as deadly as recent wars. Our results suggest an urgent need to reform African governments' and foreign aid donors' policies to deal with rising temperatures.","author":[{"dropping-particle":"","family":"Burke","given":"M. B.","non-dropping-particle":"","parse-names":false,"suffix":""},{"dropping-particle":"","family":"Miguel","given":"E.","non-dropping-particle":"","parse-names":false,"suffix":""},{"dropping-particle":"","family":"Satyanath","given":"S.","non-dropping-particle":"","parse-names":false,"suffix":""},{"dropping-particle":"","family":"Dykema","given":"J. A.","non-dropping-particle":"","parse-names":false,"suffix":""},{"dropping-particle":"","family":"Lobell","given":"D. B.","non-dropping-particle":"","parse-names":false,"suffix":""}],"container-title":"Proceedings of the National Academy of Sciences","id":"ITEM-3","issued":{"date-parts":[["2009"]]},"title":"Warming increases the risk of civil war in Africa","type":"article-journal"},"uris":["http://www.mendeley.com/documents/?uuid=c0bcf444-113e-47cc-b8f4-76a2d4f8da94"]},{"id":"ITEM-4","itemData":{"DOI":"10.1126/science.1235367","ISBN":"1095-9203 (Electronic)\r0036-8075 (Linking)","ISSN":"0036-8075","PMID":"24031020","abstract":"A rapidly growing body of research examines whether human conflict can be affected by climatic changes. Drawing from archaeology, criminology, economics, geography, history, political science, and psychology, we assemble and analyze the 60 most rigorous quantitative studies and document, for the first time, a remarkable convergence of results. We find strong causal evidence linking climatic events to human conflict across a range of spatial and temporal scales and across all major regions of the world. The magnitude of climate's influence is substantial: for each 1 standard deviation (1{sigma}) change in climate toward warmer temperatures or more extreme rainfall, median estimates indicate that the frequency of interpersonal violence rises 4% and the frequency of intergroup conflict rises 14%. Because locations throughout the inhabited world are expected to warm 2 to 4{sigma} by 2050, amplified rates of human conflict could represent a large and critical impact of anthropogenic climate change.","author":[{"dropping-particle":"","family":"Hsiang","given":"S. M.","non-dropping-particle":"","parse-names":false,"suffix":""},{"dropping-particle":"","family":"Burke","given":"M.","non-dropping-particle":"","parse-names":false,"suffix":""},{"dropping-particle":"","family":"Miguel","given":"E.","non-dropping-particle":"","parse-names":false,"suffix":""}],"container-title":"Science","id":"ITEM-4","issued":{"date-parts":[["2013"]]},"title":"Quantifying the Influence of Climate on Human Conflict","type":"article-journal"},"uris":["http://www.mendeley.com/documents/?uuid=e7fc1328-0fc0-4ed3-9947-e5082fa1c978"]},{"id":"ITEM-5","itemData":{"DOI":"10.1038/nature10311","ISBN":"1476-4687 (Electronic)\\n0028-0836 (Linking)","ISSN":"00280836","PMID":"21866157","abstract":"It has been proposed that changes in global climate have been responsible for episodes of widespread violence and even the collapse of civilizations. Yet previous studies have not shown that violence can be attributed to the global climate, only that random weather events might be correlated with conflict in some cases. Here we directly associate planetary-scale climate changes with global patterns of civil conflict by examining the dominant interannual mode of the modern climate, the El Niño/Southern Oscillation (ENSO). Historians have argued that ENSO may have driven global patterns of civil conflict in the distant past, a hypothesis that we extend to the modern era and test quantitatively. Using data from 1950 to 2004, we show that the probability of new civil conflicts arising throughout the tropics doubles during El Niño years relative to La Niña years. This result, which indicates that ENSO may have had a role in 21% of all civil conflicts since 1950, is the first demonstration that the stability of modern societies relates strongly to the global climate.","author":[{"dropping-particle":"","family":"Hsiang","given":"Solomon M.","non-dropping-particle":"","parse-names":false,"suffix":""},{"dropping-particle":"","family":"Meng","given":"Kyle C.","non-dropping-particle":"","parse-names":false,"suffix":""},{"dropping-particle":"","family":"Cane","given":"Mark A.","non-dropping-particle":"","parse-names":false,"suffix":""}],"container-title":"Nature","id":"ITEM-5","issued":{"date-parts":[["2011"]]},"title":"Civil conflicts are associated with the global climate","type":"article-journal"},"uris":["http://www.mendeley.com/documents/?uuid=fd659084-9b9d-4883-8cbe-500c76233be4"]}],"mendeley":{"formattedCitation":"&lt;sup&gt;20–24&lt;/sup&gt;","plainTextFormattedCitation":"20–24","previouslyFormattedCitation":"&lt;sup&gt;20–24&lt;/sup&gt;"},"properties":{"noteIndex":0},"schema":"https://github.com/citation-style-language/schema/raw/master/csl-citation.json"}</w:instrText>
       </w:r>
       <w:r>
         <w:rPr>
@@ -5597,7 +5592,7 @@
           <w:szCs w:val="24"/>
           <w:vertAlign w:val="superscript"/>
         </w:rPr>
-        <w:t>25,26</w:t>
+        <w:t>20–24</w:t>
       </w:r>
       <w:r>
         <w:rPr>
@@ -5606,39 +5601,6 @@
           <w:szCs w:val="24"/>
         </w:rPr>
         <w:fldChar w:fldCharType="end"/>
-      </w:r>
-    </w:p>
-    <w:p>
-      <w:pPr>
-        <w:spacing w:after="0" w:line="480" w:lineRule="auto"/>
-        <w:jc w:val="both"/>
-        <w:rPr>
-          <w:rFonts w:ascii="Times New Roman" w:hAnsi="Times New Roman"/>
-          <w:i/>
-          <w:sz w:val="24"/>
-          <w:szCs w:val="24"/>
-        </w:rPr>
-      </w:pPr>
-    </w:p>
-    <w:p>
-      <w:pPr>
-        <w:spacing w:after="0" w:line="480" w:lineRule="auto"/>
-        <w:jc w:val="both"/>
-        <w:rPr>
-          <w:rFonts w:ascii="Times New Roman" w:hAnsi="Times New Roman"/>
-          <w:i/>
-          <w:sz w:val="24"/>
-          <w:szCs w:val="24"/>
-        </w:rPr>
-      </w:pPr>
-      <w:r>
-        <w:rPr>
-          <w:rFonts w:ascii="Times New Roman" w:hAnsi="Times New Roman"/>
-          <w:i/>
-          <w:sz w:val="24"/>
-          <w:szCs w:val="24"/>
-        </w:rPr>
-        <w:t>Intentional self-harm</w:t>
       </w:r>
     </w:p>
     <w:p>
@@ -5652,33 +5614,93 @@
         <w:jc w:val="both"/>
         <w:rPr>
           <w:rFonts w:ascii="Times New Roman" w:hAnsi="Times New Roman"/>
-          <w:sz w:val="24"/>
-          <w:szCs w:val="24"/>
-        </w:rPr>
-      </w:pPr>
-      <w:r>
-        <w:rPr>
-          <w:rFonts w:ascii="Times New Roman" w:hAnsi="Times New Roman"/>
-          <w:sz w:val="24"/>
-          <w:szCs w:val="24"/>
-        </w:rPr>
-        <w:t xml:space="preserve">Air pollution another potential modifier of </w:t>
-      </w:r>
-      <w:r>
-        <w:rPr>
-          <w:rFonts w:ascii="Times New Roman" w:hAnsi="Times New Roman"/>
-          <w:sz w:val="24"/>
-          <w:szCs w:val="24"/>
-        </w:rPr>
-        <w:t>intentional self-harm</w:t>
-      </w:r>
-      <w:r>
-        <w:rPr>
-          <w:rFonts w:ascii="Times New Roman" w:hAnsi="Times New Roman"/>
-          <w:sz w:val="24"/>
-          <w:szCs w:val="24"/>
-        </w:rPr>
-        <w:t xml:space="preserve"> [ref]</w:t>
+          <w:i/>
+          <w:sz w:val="24"/>
+          <w:szCs w:val="24"/>
+        </w:rPr>
+      </w:pPr>
+      <w:r>
+        <w:rPr>
+          <w:rFonts w:ascii="Times New Roman" w:hAnsi="Times New Roman"/>
+          <w:sz w:val="24"/>
+          <w:szCs w:val="24"/>
+        </w:rPr>
+        <w:t>Also examples of crime in the USA linked to temperature increases.</w:t>
+      </w:r>
+      <w:r>
+        <w:rPr>
+          <w:rFonts w:ascii="Times New Roman" w:hAnsi="Times New Roman"/>
+          <w:sz w:val="24"/>
+          <w:szCs w:val="24"/>
+        </w:rPr>
+        <w:fldChar w:fldCharType="begin" w:fldLock="1"/>
+      </w:r>
+      <w:r>
+        <w:rPr>
+          <w:rFonts w:ascii="Times New Roman" w:hAnsi="Times New Roman"/>
+          <w:sz w:val="24"/>
+          <w:szCs w:val="24"/>
+        </w:rPr>
+        <w:instrText>ADDIN CSL_CITATION {"citationItems":[{"id":"ITEM-1","itemData":{"DOI":"10.1016/j.jeem.2013.11.008","ISBN":"0095-0696","ISSN":"10960449","abstract":"This paper estimates the impact of climate change on the prevalence of criminal activity in the United States. The analysis is based on a 30-year panel of monthly crime and weather data for 2997 US counties. I identify the effect of weather on monthly crime by using a semi-parametric bin estimator and controlling for state-by-month and county-by-year fixed effects. The results show that temperature has a strong positive effect on criminal behavior, with little evidence of lagged impacts. Between 2010 and 2099, climate change will cause an additional 22,000 murders, 180,000 cases of rape, 1.2 million aggravated assaults, 2.3 million simple assaults, 260,000 robberies, 1.3 million burglaries, 2.2 million cases of larceny, and 580,000 cases of vehicle theft in the United States. © 2013 Elsevier Inc.","author":[{"dropping-particle":"","family":"Ranson","given":"Matthew","non-dropping-particle":"","parse-names":false,"suffix":""}],"container-title":"Journal of Environmental Economics and Management","id":"ITEM-1","issued":{"date-parts":[["2014"]]},"title":"Crime, weather, and climate change","type":"article-journal"},"uris":["http://www.mendeley.com/documents/?uuid=ce31f35c-381d-4a9c-bcbf-e15caac05db1"]},{"id":"ITEM-2","itemData":{"DOI":"10.1007/s11524-013-9791-1","ISBN":"1468-2869 (Electronic)\\r1099-3460 (Linking)","ISSN":"10993460","PMID":"23435543","abstract":"The current study examines the link between climate change and neighborhood levels of violence using 20 years of monthly climatic and crime data from St. Louis, MO, USA. St. Louis census tracts are aggregated in neighborhood groups of similar levels of social disadvantage, after which each group is subjected to time series analysis. Findings suggest that neighborhoods with higher levels of social disadvantage are very likely to experience higher levels of violence as a result of anomalously warm temperatures. The 20 % of most disadvantaged neighborhoods in St. Louis, MO, USA are predicted to experience over half of the climate change-related increase in cases of violence. These results provide further evidence that the health impacts of climate change are proportionally higher among populations that are already at high risk and underscore the need to comprehensively address climate change.","author":[{"dropping-particle":"","family":"Mares","given":"Dennis","non-dropping-particle":"","parse-names":false,"suffix":""}],"container-title":"Journal of Urban Health","id":"ITEM-2","issued":{"date-parts":[["2013"]]},"title":"Climate change and levels of violence in socially disadvantaged neighborhood groups","type":"article-journal"},"uris":["http://www.mendeley.com/documents/?uuid=a7ceee29-27c9-4747-8fcc-d1c1ced83b01"]}],"mendeley":{"formattedCitation":"&lt;sup&gt;25,26&lt;/sup&gt;","plainTextFormattedCitation":"25,26","previouslyFormattedCitation":"&lt;sup&gt;25,26&lt;/sup&gt;"},"properties":{"noteIndex":0},"schema":"https://github.com/citation-style-language/schema/raw/master/csl-citation.json"}</w:instrText>
+      </w:r>
+      <w:r>
+        <w:rPr>
+          <w:rFonts w:ascii="Times New Roman" w:hAnsi="Times New Roman"/>
+          <w:sz w:val="24"/>
+          <w:szCs w:val="24"/>
+        </w:rPr>
+        <w:fldChar w:fldCharType="separate"/>
+      </w:r>
+      <w:r>
+        <w:rPr>
+          <w:rFonts w:ascii="Times New Roman" w:hAnsi="Times New Roman"/>
+          <w:noProof/>
+          <w:sz w:val="24"/>
+          <w:szCs w:val="24"/>
+          <w:vertAlign w:val="superscript"/>
+        </w:rPr>
+        <w:t>25,26</w:t>
+      </w:r>
+      <w:r>
+        <w:rPr>
+          <w:rFonts w:ascii="Times New Roman" w:hAnsi="Times New Roman"/>
+          <w:sz w:val="24"/>
+          <w:szCs w:val="24"/>
+        </w:rPr>
+        <w:fldChar w:fldCharType="end"/>
+      </w:r>
+    </w:p>
+    <w:p>
+      <w:pPr>
+        <w:spacing w:after="0" w:line="480" w:lineRule="auto"/>
+        <w:jc w:val="both"/>
+        <w:rPr>
+          <w:rFonts w:ascii="Times New Roman" w:hAnsi="Times New Roman"/>
+          <w:i/>
+          <w:sz w:val="24"/>
+          <w:szCs w:val="24"/>
+        </w:rPr>
+      </w:pPr>
+    </w:p>
+    <w:p>
+      <w:pPr>
+        <w:spacing w:after="0" w:line="480" w:lineRule="auto"/>
+        <w:jc w:val="both"/>
+        <w:rPr>
+          <w:rFonts w:ascii="Times New Roman" w:hAnsi="Times New Roman"/>
+          <w:i/>
+          <w:sz w:val="24"/>
+          <w:szCs w:val="24"/>
+        </w:rPr>
+      </w:pPr>
+      <w:r>
+        <w:rPr>
+          <w:rFonts w:ascii="Times New Roman" w:hAnsi="Times New Roman"/>
+          <w:i/>
+          <w:sz w:val="24"/>
+          <w:szCs w:val="24"/>
+        </w:rPr>
+        <w:t>Intentional self-harm</w:t>
       </w:r>
     </w:p>
     <w:p>
@@ -5702,49 +5724,23 @@
           <w:sz w:val="24"/>
           <w:szCs w:val="24"/>
         </w:rPr>
-        <w:t>Increases in suicide evident with increasing temperature in England and Wales</w:t>
-      </w:r>
-      <w:r>
-        <w:rPr>
-          <w:rFonts w:ascii="Times New Roman" w:hAnsi="Times New Roman"/>
-          <w:sz w:val="24"/>
-          <w:szCs w:val="24"/>
-        </w:rPr>
-        <w:fldChar w:fldCharType="begin" w:fldLock="1"/>
-      </w:r>
-      <w:r>
-        <w:rPr>
-          <w:rFonts w:ascii="Times New Roman" w:hAnsi="Times New Roman"/>
-          <w:sz w:val="24"/>
-          <w:szCs w:val="24"/>
-        </w:rPr>
-        <w:instrText>ADDIN CSL_CITATION {"citationItems":[{"id":"ITEM-1","itemData":{"DOI":"10.1192/bjp.bp.106.031948","ISBN":"0007-1250","ISSN":"00071250","PMID":"17666493","abstract":"BACKGROUND: Seasonal fluctuation in suicide has been observed in many populations. High temperature may contribute to this, but the effect of short-term fluctuations in temperature on suicide rates has not been studied. AIMS: To assess the relationship between daily temperature and daily suicide counts in England and Wales between 1 January 1993 and 31 December 2003 and to establish whether heatwaves are associated with increased mortality from suicide. METHOD: Time-series regression analysis was used to explore and quantify the relationship between daily suicide counts and daily temperature. The impact of two heatwaves on suicide was estimated. RESULTS: No spring or summer peak in suicide was found. Above 18 degrees C, each 1 degrees C increase in mean temperature was associated with a 3.8 and 5.0% rise in suicide and violent suicide respectively. Suicide increased by 46.9% during the 1995 heatwave, whereas no change was seen during the 2003 heat wave. CONCLUSIONS: There is increased risk of suicide during hot weather.","author":[{"dropping-particle":"","family":"Page","given":"Lisa A.","non-dropping-particle":"","parse-names":false,"suffix":""},{"dropping-particle":"","family":"Hajat","given":"Shakoor","non-dropping-particle":"","parse-names":false,"suffix":""},{"dropping-particle":"","family":"Kovats","given":"R. Sari","non-dropping-particle":"","parse-names":false,"suffix":""}],"container-title":"British Journal of Psychiatry","id":"ITEM-1","issued":{"date-parts":[["2007"]]},"title":"Relationship between daily suicide counts and temperature in England and Wales","type":"article-journal"},"uris":["http://www.mendeley.com/documents/?uuid=3b65e3da-20ac-4b12-b382-37ea3b583d94"]}],"mendeley":{"formattedCitation":"&lt;sup&gt;27&lt;/sup&gt;","plainTextFormattedCitation":"27","previouslyFormattedCitation":"&lt;sup&gt;27&lt;/sup&gt;"},"properties":{"noteIndex":0},"schema":"https://github.com/citation-style-language/schema/raw/master/csl-citation.json"}</w:instrText>
-      </w:r>
-      <w:r>
-        <w:rPr>
-          <w:rFonts w:ascii="Times New Roman" w:hAnsi="Times New Roman"/>
-          <w:sz w:val="24"/>
-          <w:szCs w:val="24"/>
-        </w:rPr>
-        <w:fldChar w:fldCharType="separate"/>
-      </w:r>
-      <w:r>
-        <w:rPr>
-          <w:rFonts w:ascii="Times New Roman" w:hAnsi="Times New Roman"/>
-          <w:noProof/>
-          <w:sz w:val="24"/>
-          <w:szCs w:val="24"/>
-          <w:vertAlign w:val="superscript"/>
-        </w:rPr>
-        <w:t>27</w:t>
-      </w:r>
-      <w:r>
-        <w:rPr>
-          <w:rFonts w:ascii="Times New Roman" w:hAnsi="Times New Roman"/>
-          <w:sz w:val="24"/>
-          <w:szCs w:val="24"/>
-        </w:rPr>
-        <w:fldChar w:fldCharType="end"/>
+        <w:t xml:space="preserve">Air pollution another potential modifier of </w:t>
+      </w:r>
+      <w:r>
+        <w:rPr>
+          <w:rFonts w:ascii="Times New Roman" w:hAnsi="Times New Roman"/>
+          <w:sz w:val="24"/>
+          <w:szCs w:val="24"/>
+        </w:rPr>
+        <w:t>intentional self-harm</w:t>
+      </w:r>
+      <w:r>
+        <w:rPr>
+          <w:rFonts w:ascii="Times New Roman" w:hAnsi="Times New Roman"/>
+          <w:sz w:val="24"/>
+          <w:szCs w:val="24"/>
+        </w:rPr>
+        <w:t xml:space="preserve"> [ref]</w:t>
       </w:r>
     </w:p>
     <w:p>
@@ -5768,6 +5764,72 @@
           <w:sz w:val="24"/>
           <w:szCs w:val="24"/>
         </w:rPr>
+        <w:t>Increases in suicide evident with increasing temperature in England and Wales</w:t>
+      </w:r>
+      <w:r>
+        <w:rPr>
+          <w:rFonts w:ascii="Times New Roman" w:hAnsi="Times New Roman"/>
+          <w:sz w:val="24"/>
+          <w:szCs w:val="24"/>
+        </w:rPr>
+        <w:fldChar w:fldCharType="begin" w:fldLock="1"/>
+      </w:r>
+      <w:r>
+        <w:rPr>
+          <w:rFonts w:ascii="Times New Roman" w:hAnsi="Times New Roman"/>
+          <w:sz w:val="24"/>
+          <w:szCs w:val="24"/>
+        </w:rPr>
+        <w:instrText>ADDIN CSL_CITATION {"citationItems":[{"id":"ITEM-1","itemData":{"DOI":"10.1192/bjp.bp.106.031948","ISBN":"0007-1250","ISSN":"00071250","PMID":"17666493","abstract":"BACKGROUND: Seasonal fluctuation in suicide has been observed in many populations. High temperature may contribute to this, but the effect of short-term fluctuations in temperature on suicide rates has not been studied. AIMS: To assess the relationship between daily temperature and daily suicide counts in England and Wales between 1 January 1993 and 31 December 2003 and to establish whether heatwaves are associated with increased mortality from suicide. METHOD: Time-series regression analysis was used to explore and quantify the relationship between daily suicide counts and daily temperature. The impact of two heatwaves on suicide was estimated. RESULTS: No spring or summer peak in suicide was found. Above 18 degrees C, each 1 degrees C increase in mean temperature was associated with a 3.8 and 5.0% rise in suicide and violent suicide respectively. Suicide increased by 46.9% during the 1995 heatwave, whereas no change was seen during the 2003 heat wave. CONCLUSIONS: There is increased risk of suicide during hot weather.","author":[{"dropping-particle":"","family":"Page","given":"Lisa A.","non-dropping-particle":"","parse-names":false,"suffix":""},{"dropping-particle":"","family":"Hajat","given":"Shakoor","non-dropping-particle":"","parse-names":false,"suffix":""},{"dropping-particle":"","family":"Kovats","given":"R. Sari","non-dropping-particle":"","parse-names":false,"suffix":""}],"container-title":"British Journal of Psychiatry","id":"ITEM-1","issued":{"date-parts":[["2007"]]},"title":"Relationship between daily suicide counts and temperature in England and Wales","type":"article-journal"},"uris":["http://www.mendeley.com/documents/?uuid=3b65e3da-20ac-4b12-b382-37ea3b583d94"]}],"mendeley":{"formattedCitation":"&lt;sup&gt;27&lt;/sup&gt;","plainTextFormattedCitation":"27","previouslyFormattedCitation":"&lt;sup&gt;27&lt;/sup&gt;"},"properties":{"noteIndex":0},"schema":"https://github.com/citation-style-language/schema/raw/master/csl-citation.json"}</w:instrText>
+      </w:r>
+      <w:r>
+        <w:rPr>
+          <w:rFonts w:ascii="Times New Roman" w:hAnsi="Times New Roman"/>
+          <w:sz w:val="24"/>
+          <w:szCs w:val="24"/>
+        </w:rPr>
+        <w:fldChar w:fldCharType="separate"/>
+      </w:r>
+      <w:r>
+        <w:rPr>
+          <w:rFonts w:ascii="Times New Roman" w:hAnsi="Times New Roman"/>
+          <w:noProof/>
+          <w:sz w:val="24"/>
+          <w:szCs w:val="24"/>
+          <w:vertAlign w:val="superscript"/>
+        </w:rPr>
+        <w:t>27</w:t>
+      </w:r>
+      <w:r>
+        <w:rPr>
+          <w:rFonts w:ascii="Times New Roman" w:hAnsi="Times New Roman"/>
+          <w:sz w:val="24"/>
+          <w:szCs w:val="24"/>
+        </w:rPr>
+        <w:fldChar w:fldCharType="end"/>
+      </w:r>
+    </w:p>
+    <w:p>
+      <w:pPr>
+        <w:pStyle w:val="ListParagraph"/>
+        <w:numPr>
+          <w:ilvl w:val="0"/>
+          <w:numId w:val="7"/>
+        </w:numPr>
+        <w:spacing w:after="0" w:line="480" w:lineRule="auto"/>
+        <w:jc w:val="both"/>
+        <w:rPr>
+          <w:rFonts w:ascii="Times New Roman" w:hAnsi="Times New Roman"/>
+          <w:sz w:val="24"/>
+          <w:szCs w:val="24"/>
+        </w:rPr>
+      </w:pPr>
+      <w:r>
+        <w:rPr>
+          <w:rFonts w:ascii="Times New Roman" w:hAnsi="Times New Roman"/>
+          <w:sz w:val="24"/>
+          <w:szCs w:val="24"/>
+        </w:rPr>
         <w:t>Recently seen increase in suicides with temperature in USA and Mexico</w:t>
       </w:r>
       <w:r>
@@ -5855,7 +5917,6 @@
           <w:sz w:val="24"/>
           <w:szCs w:val="24"/>
         </w:rPr>
-        <w:lastRenderedPageBreak/>
         <w:t xml:space="preserve">Acknowledgments </w:t>
       </w:r>
     </w:p>
@@ -9503,11 +9564,11 @@
       </w:pPr>
     </w:p>
     <w:sectPr>
-      <w:headerReference w:type="even" r:id="rId13"/>
-      <w:headerReference w:type="default" r:id="rId14"/>
-      <w:footerReference w:type="even" r:id="rId15"/>
-      <w:footerReference w:type="default" r:id="rId16"/>
-      <w:headerReference w:type="first" r:id="rId17"/>
+      <w:headerReference w:type="even" r:id="rId14"/>
+      <w:headerReference w:type="default" r:id="rId15"/>
+      <w:footerReference w:type="even" r:id="rId16"/>
+      <w:footerReference w:type="default" r:id="rId17"/>
+      <w:headerReference w:type="first" r:id="rId18"/>
       <w:pgSz w:w="11900" w:h="16840"/>
       <w:pgMar w:top="1440" w:right="1440" w:bottom="1440" w:left="1440" w:header="720" w:footer="720" w:gutter="0"/>
       <w:cols w:space="720"/>
@@ -9613,7 +9674,7 @@
         <w:rStyle w:val="PageNumber"/>
         <w:noProof/>
       </w:rPr>
-      <w:t>3</w:t>
+      <w:t>8</w:t>
     </w:r>
     <w:r>
       <w:rPr>
@@ -11637,7 +11698,7 @@
 </file>
 
 <file path=customXml/itemProps1.xml><?xml version="1.0" encoding="utf-8"?>
-<ds:datastoreItem xmlns:ds="http://schemas.openxmlformats.org/officeDocument/2006/customXml" ds:itemID="{0DF76BFA-6289-6C45-B28C-6C196F6BE860}">
+<ds:datastoreItem xmlns:ds="http://schemas.openxmlformats.org/officeDocument/2006/customXml" ds:itemID="{52355941-F60C-5A43-9526-66C75ECBC74E}">
   <ds:schemaRefs>
     <ds:schemaRef ds:uri="http://schemas.openxmlformats.org/officeDocument/2006/bibliography"/>
   </ds:schemaRefs>

</xml_diff>